<commit_message>
Added details about the dataset images
</commit_message>
<xml_diff>
--- a/thesis/Literature Survey.docx
+++ b/thesis/Literature Survey.docx
@@ -116,16 +116,7 @@
             <w:i/>
             <w:iCs/>
           </w:rPr>
-          <w:t>[1</w:t>
-        </w:r>
-        <w:r>
-          <w:rPr>
-            <w:rStyle w:val="Hyperlink"/>
-            <w:rFonts w:cstheme="minorHAnsi"/>
-            <w:i/>
-            <w:iCs/>
-          </w:rPr>
-          <w:t>]</w:t>
+          <w:t>[1]</w:t>
         </w:r>
       </w:hyperlink>
       <w:r>
@@ -498,25 +489,7 @@
             <w:i/>
             <w:iCs/>
           </w:rPr>
-          <w:t>[</w:t>
-        </w:r>
-        <w:r>
-          <w:rPr>
-            <w:rStyle w:val="Hyperlink"/>
-            <w:rFonts w:cstheme="minorHAnsi"/>
-            <w:i/>
-            <w:iCs/>
-          </w:rPr>
-          <w:t>4</w:t>
-        </w:r>
-        <w:r>
-          <w:rPr>
-            <w:rStyle w:val="Hyperlink"/>
-            <w:rFonts w:cstheme="minorHAnsi"/>
-            <w:i/>
-            <w:iCs/>
-          </w:rPr>
-          <w:t>]</w:t>
+          <w:t>[4]</w:t>
         </w:r>
       </w:hyperlink>
       <w:r>
@@ -529,7 +502,19 @@
         <w:rPr>
           <w:rFonts w:cstheme="minorHAnsi"/>
         </w:rPr>
-        <w:t xml:space="preserve"> The following charts represent the performance of the classification techniques used.</w:t>
+        <w:t xml:space="preserve"> </w:t>
+      </w:r>
+      <w:r>
+        <w:rPr>
+          <w:rFonts w:cstheme="minorHAnsi"/>
+        </w:rPr>
+        <w:t xml:space="preserve">The algorithm implemented uses features from the image, rather than the image itself, some of which include radius, texture, area, perimeter, smoothness, compactness, concavity, concavity points, symmetry, fractal dimension. </w:t>
+      </w:r>
+      <w:r>
+        <w:rPr>
+          <w:rFonts w:cstheme="minorHAnsi"/>
+        </w:rPr>
+        <w:t>The following charts represent the performance of the classification techniques used.</w:t>
       </w:r>
     </w:p>
     <w:p>
@@ -650,13 +635,7 @@
         <w:rPr>
           <w:rFonts w:cstheme="minorHAnsi"/>
         </w:rPr>
-        <w:t xml:space="preserve">cancer </w:t>
-      </w:r>
-      <w:r>
-        <w:rPr>
-          <w:rFonts w:cstheme="minorHAnsi"/>
-        </w:rPr>
-        <w:t>prediction</w:t>
+        <w:t>cancer prediction</w:t>
       </w:r>
       <w:r>
         <w:rPr>
@@ -805,16 +784,8 @@
         <w:rPr>
           <w:rFonts w:cstheme="minorHAnsi"/>
         </w:rPr>
-        <w:t xml:space="preserve">To be </w:t>
-      </w:r>
-      <w:proofErr w:type="gramStart"/>
-      <w:r>
-        <w:rPr>
-          <w:rFonts w:cstheme="minorHAnsi"/>
-        </w:rPr>
-        <w:t>added..</w:t>
-      </w:r>
-      <w:proofErr w:type="gramEnd"/>
+        <w:t>To be added..</w:t>
+      </w:r>
     </w:p>
     <w:p>
       <w:pPr>
@@ -849,16 +820,8 @@
           <w:rFonts w:cstheme="minorHAnsi"/>
         </w:rPr>
         <w:lastRenderedPageBreak/>
-        <w:t xml:space="preserve">To be </w:t>
-      </w:r>
-      <w:proofErr w:type="gramStart"/>
-      <w:r>
-        <w:rPr>
-          <w:rFonts w:cstheme="minorHAnsi"/>
-        </w:rPr>
-        <w:t>added..</w:t>
-      </w:r>
-      <w:proofErr w:type="gramEnd"/>
+        <w:t>To be added..</w:t>
+      </w:r>
     </w:p>
     <w:p>
       <w:pPr>
@@ -892,16 +855,8 @@
         <w:rPr>
           <w:rFonts w:cstheme="minorHAnsi"/>
         </w:rPr>
-        <w:t xml:space="preserve">To be </w:t>
-      </w:r>
-      <w:proofErr w:type="gramStart"/>
-      <w:r>
-        <w:rPr>
-          <w:rFonts w:cstheme="minorHAnsi"/>
-        </w:rPr>
-        <w:t>added..</w:t>
-      </w:r>
-      <w:proofErr w:type="gramEnd"/>
+        <w:t>To be added..</w:t>
+      </w:r>
     </w:p>
     <w:p>
       <w:pPr>
@@ -912,8 +867,17 @@
       <w:r>
         <w:rPr>
           <w:rFonts w:cstheme="minorHAnsi"/>
-        </w:rPr>
-        <w:t>REFERENCES:</w:t>
+          <w:b/>
+          <w:bCs/>
+          <w:u w:val="single"/>
+        </w:rPr>
+        <w:t>REFERENCES</w:t>
+      </w:r>
+      <w:r>
+        <w:rPr>
+          <w:rFonts w:cstheme="minorHAnsi"/>
+        </w:rPr>
+        <w:t>:</w:t>
       </w:r>
     </w:p>
     <w:p>
@@ -942,20 +906,7 @@
           <w:lang w:eastAsia="en-US"/>
           <w14:ligatures w14:val="standardContextual"/>
         </w:rPr>
-        <w:t>[1]</w:t>
-      </w:r>
-      <w:r>
-        <w:rPr>
-          <w:rFonts w:asciiTheme="minorHAnsi" w:eastAsiaTheme="minorHAnsi" w:hAnsiTheme="minorHAnsi" w:cstheme="minorHAnsi"/>
-          <w:i/>
-          <w:iCs/>
-          <w:kern w:val="2"/>
-          <w:sz w:val="22"/>
-          <w:szCs w:val="22"/>
-          <w:lang w:eastAsia="en-US"/>
-          <w14:ligatures w14:val="standardContextual"/>
-        </w:rPr>
-        <w:t>https://wiki.cancerimagingarchive.net/pages/viewpage.action?pageId=64685580#6468558050a1e1bdf0de46de92128576e1d3e9b1</w:t>
+        <w:t>[1]https://wiki.cancerimagingarchive.net/pages/viewpage.action?pageId=64685580#6468558050a1e1bdf0de46de92128576e1d3e9b1</w:t>
       </w:r>
     </w:p>
     <w:p>
@@ -1030,9 +981,12 @@
           <w:lang w:eastAsia="en-US"/>
           <w14:ligatures w14:val="standardContextual"/>
         </w:rPr>
-        <w:t xml:space="preserve">[3] </w:t>
-      </w:r>
-      <w:r>
+        <w:t>[3] https://pdf.sciencedirectassets.com/280203/1-s2.0-S1877050923X00027/1-s2.0-S1877050923001102/main.pdf?X-Amz-Security-Token=IQoJb3JpZ2luX2VjEND%2F%2F%2F%2F%2F%2F%2F%2F%2F%2FwEaCXVzLWVhc3QtMSJIMEYCIQDxAKL4y0Xm%2BHJzUPSHCVR15oXTBa9205GGOPdBJIPunAIhANeFDFRWX</w:t>
+      </w:r>
+    </w:p>
+    <w:p>
+      <w:pPr>
+        <w:pStyle w:val="pf0"/>
         <w:rPr>
           <w:rFonts w:asciiTheme="minorHAnsi" w:eastAsiaTheme="minorHAnsi" w:hAnsiTheme="minorHAnsi" w:cstheme="minorHAnsi"/>
           <w:i/>
@@ -1043,12 +997,9 @@
           <w:lang w:eastAsia="en-US"/>
           <w14:ligatures w14:val="standardContextual"/>
         </w:rPr>
-        <w:t>https://pdf.sciencedirectassets.com/280203/1-s2.0-S1877050923X00027/1-s2.0-S1877050923001102/main.pdf?X-Amz-Security-Token=IQoJb3JpZ2luX2VjEND%2F%2F%2F%2F%2F%2F%2F%2F%2F%2FwEaCXVzLWVhc3QtMSJIMEYCIQDxAKL4y0Xm%2BHJzUPSHCVR15oXTBa9205GGOPdBJIPunAIhANeFDFRWX</w:t>
-      </w:r>
-    </w:p>
-    <w:p>
-      <w:pPr>
-        <w:pStyle w:val="pf0"/>
+      </w:pPr>
+      <w:bookmarkStart w:id="3" w:name="Fourth"/>
+      <w:r>
         <w:rPr>
           <w:rFonts w:asciiTheme="minorHAnsi" w:eastAsiaTheme="minorHAnsi" w:hAnsiTheme="minorHAnsi" w:cstheme="minorHAnsi"/>
           <w:i/>
@@ -1059,8 +1010,8 @@
           <w:lang w:eastAsia="en-US"/>
           <w14:ligatures w14:val="standardContextual"/>
         </w:rPr>
-      </w:pPr>
-      <w:bookmarkStart w:id="3" w:name="Fourth"/>
+        <w:t xml:space="preserve">[4] </w:t>
+      </w:r>
       <w:r>
         <w:rPr>
           <w:rFonts w:asciiTheme="minorHAnsi" w:eastAsiaTheme="minorHAnsi" w:hAnsiTheme="minorHAnsi" w:cstheme="minorHAnsi"/>
@@ -1072,9 +1023,12 @@
           <w:lang w:eastAsia="en-US"/>
           <w14:ligatures w14:val="standardContextual"/>
         </w:rPr>
-        <w:t xml:space="preserve">[4] </w:t>
-      </w:r>
-      <w:r>
+        <w:t>https://archive.ics.uci.edu/dataset/17/breast+cancer+wisconsin+diagnostic</w:t>
+      </w:r>
+    </w:p>
+    <w:p>
+      <w:pPr>
+        <w:pStyle w:val="pf0"/>
         <w:rPr>
           <w:rFonts w:asciiTheme="minorHAnsi" w:eastAsiaTheme="minorHAnsi" w:hAnsiTheme="minorHAnsi" w:cstheme="minorHAnsi"/>
           <w:i/>
@@ -1085,12 +1039,9 @@
           <w:lang w:eastAsia="en-US"/>
           <w14:ligatures w14:val="standardContextual"/>
         </w:rPr>
-        <w:t>https://archive.ics.uci.edu/dataset/17/breast+cancer+wisconsin+diagnostic</w:t>
-      </w:r>
-    </w:p>
-    <w:p>
-      <w:pPr>
-        <w:pStyle w:val="pf0"/>
+      </w:pPr>
+      <w:bookmarkStart w:id="4" w:name="Fifth"/>
+      <w:r>
         <w:rPr>
           <w:rFonts w:asciiTheme="minorHAnsi" w:eastAsiaTheme="minorHAnsi" w:hAnsiTheme="minorHAnsi" w:cstheme="minorHAnsi"/>
           <w:i/>
@@ -1101,8 +1052,9 @@
           <w:lang w:eastAsia="en-US"/>
           <w14:ligatures w14:val="standardContextual"/>
         </w:rPr>
-      </w:pPr>
-      <w:bookmarkStart w:id="4" w:name="Fifth"/>
+        <w:t xml:space="preserve">[5] </w:t>
+      </w:r>
+      <w:proofErr w:type="spellStart"/>
       <w:r>
         <w:rPr>
           <w:rFonts w:asciiTheme="minorHAnsi" w:eastAsiaTheme="minorHAnsi" w:hAnsiTheme="minorHAnsi" w:cstheme="minorHAnsi"/>
@@ -1114,9 +1066,9 @@
           <w:lang w:eastAsia="en-US"/>
           <w14:ligatures w14:val="standardContextual"/>
         </w:rPr>
-        <w:t xml:space="preserve">[5] </w:t>
-      </w:r>
-      <w:proofErr w:type="spellStart"/>
+        <w:t>Nanglia</w:t>
+      </w:r>
+      <w:proofErr w:type="spellEnd"/>
       <w:r>
         <w:rPr>
           <w:rFonts w:asciiTheme="minorHAnsi" w:eastAsiaTheme="minorHAnsi" w:hAnsiTheme="minorHAnsi" w:cstheme="minorHAnsi"/>
@@ -1128,9 +1080,9 @@
           <w:lang w:eastAsia="en-US"/>
           <w14:ligatures w14:val="standardContextual"/>
         </w:rPr>
-        <w:t>Nanglia</w:t>
-      </w:r>
-      <w:proofErr w:type="spellEnd"/>
+        <w:t xml:space="preserve">, S., Ahmad, M., Khan, F. A., &amp; </w:t>
+      </w:r>
+      <w:proofErr w:type="spellStart"/>
       <w:r>
         <w:rPr>
           <w:rFonts w:asciiTheme="minorHAnsi" w:eastAsiaTheme="minorHAnsi" w:hAnsiTheme="minorHAnsi" w:cstheme="minorHAnsi"/>
@@ -1142,9 +1094,9 @@
           <w:lang w:eastAsia="en-US"/>
           <w14:ligatures w14:val="standardContextual"/>
         </w:rPr>
-        <w:t xml:space="preserve">, S., Ahmad, M., Khan, F. A., &amp; </w:t>
-      </w:r>
-      <w:proofErr w:type="spellStart"/>
+        <w:t>Jhanjhi</w:t>
+      </w:r>
+      <w:proofErr w:type="spellEnd"/>
       <w:r>
         <w:rPr>
           <w:rFonts w:asciiTheme="minorHAnsi" w:eastAsiaTheme="minorHAnsi" w:hAnsiTheme="minorHAnsi" w:cstheme="minorHAnsi"/>
@@ -1156,10 +1108,12 @@
           <w:lang w:eastAsia="en-US"/>
           <w14:ligatures w14:val="standardContextual"/>
         </w:rPr>
-        <w:t>Jhanjhi</w:t>
-      </w:r>
-      <w:proofErr w:type="spellEnd"/>
-      <w:r>
+        <w:t>, N. Z. (2022). An enhanced Predictive heterogeneous ensemble model for breast cancer prediction. Biomedical Signal Processing and Control, 72, 103279</w:t>
+      </w:r>
+    </w:p>
+    <w:p>
+      <w:pPr>
+        <w:pStyle w:val="pf0"/>
         <w:rPr>
           <w:rFonts w:asciiTheme="minorHAnsi" w:eastAsiaTheme="minorHAnsi" w:hAnsiTheme="minorHAnsi" w:cstheme="minorHAnsi"/>
           <w:i/>
@@ -1170,8 +1124,8 @@
           <w:lang w:eastAsia="en-US"/>
           <w14:ligatures w14:val="standardContextual"/>
         </w:rPr>
-        <w:t>, N. Z. (2022). An enhanced Predictive heterogeneous ensemble model for breast</w:t>
-      </w:r>
+      </w:pPr>
+      <w:bookmarkStart w:id="5" w:name="Sixth"/>
       <w:r>
         <w:rPr>
           <w:rFonts w:asciiTheme="minorHAnsi" w:eastAsiaTheme="minorHAnsi" w:hAnsiTheme="minorHAnsi" w:cstheme="minorHAnsi"/>
@@ -1183,9 +1137,12 @@
           <w:lang w:eastAsia="en-US"/>
           <w14:ligatures w14:val="standardContextual"/>
         </w:rPr>
-        <w:t xml:space="preserve"> </w:t>
-      </w:r>
-      <w:r>
+        <w:t>[6] Islam, M., Haque, M., Iqbal, H., Hasan, M., Hasan, M., &amp; Kabir, M. N. (2020). Breast cancer prediction: a comparative study using machine learning techniques. SN Computer Science, 1(5), 1-14</w:t>
+      </w:r>
+    </w:p>
+    <w:p>
+      <w:pPr>
+        <w:pStyle w:val="pf0"/>
         <w:rPr>
           <w:rFonts w:asciiTheme="minorHAnsi" w:eastAsiaTheme="minorHAnsi" w:hAnsiTheme="minorHAnsi" w:cstheme="minorHAnsi"/>
           <w:i/>
@@ -1196,12 +1153,9 @@
           <w:lang w:eastAsia="en-US"/>
           <w14:ligatures w14:val="standardContextual"/>
         </w:rPr>
-        <w:t>cancer prediction. Biomedical Signal Processing and Control, 72, 103279</w:t>
-      </w:r>
-    </w:p>
-    <w:p>
-      <w:pPr>
-        <w:pStyle w:val="pf0"/>
+      </w:pPr>
+      <w:bookmarkStart w:id="6" w:name="Seventh"/>
+      <w:r>
         <w:rPr>
           <w:rFonts w:asciiTheme="minorHAnsi" w:eastAsiaTheme="minorHAnsi" w:hAnsiTheme="minorHAnsi" w:cstheme="minorHAnsi"/>
           <w:i/>
@@ -1212,8 +1166,9 @@
           <w:lang w:eastAsia="en-US"/>
           <w14:ligatures w14:val="standardContextual"/>
         </w:rPr>
-      </w:pPr>
-      <w:bookmarkStart w:id="5" w:name="Sixth"/>
+        <w:t xml:space="preserve">[7] Amrane, M., Oukid, S., </w:t>
+      </w:r>
+      <w:proofErr w:type="spellStart"/>
       <w:r>
         <w:rPr>
           <w:rFonts w:asciiTheme="minorHAnsi" w:eastAsiaTheme="minorHAnsi" w:hAnsiTheme="minorHAnsi" w:cstheme="minorHAnsi"/>
@@ -1225,8 +1180,9 @@
           <w:lang w:eastAsia="en-US"/>
           <w14:ligatures w14:val="standardContextual"/>
         </w:rPr>
-        <w:t xml:space="preserve">[6] </w:t>
-      </w:r>
+        <w:t>Gagaoua</w:t>
+      </w:r>
+      <w:proofErr w:type="spellEnd"/>
       <w:r>
         <w:rPr>
           <w:rFonts w:asciiTheme="minorHAnsi" w:eastAsiaTheme="minorHAnsi" w:hAnsiTheme="minorHAnsi" w:cstheme="minorHAnsi"/>
@@ -1238,8 +1194,9 @@
           <w:lang w:eastAsia="en-US"/>
           <w14:ligatures w14:val="standardContextual"/>
         </w:rPr>
-        <w:t>Islam, M., Haque, M., Iqbal, H., Hasan, M., Hasan, M., &amp; Kabir, M. N. (2020). Breast cancer prediction: a comparative study using</w:t>
-      </w:r>
+        <w:t xml:space="preserve">, I., &amp; Ensari, T. (2018, April). Breast cancer classification using machine learning. In 2018 electric electronics, computer science, biomedical </w:t>
+      </w:r>
+      <w:proofErr w:type="spellStart"/>
       <w:r>
         <w:rPr>
           <w:rFonts w:asciiTheme="minorHAnsi" w:eastAsiaTheme="minorHAnsi" w:hAnsiTheme="minorHAnsi" w:cstheme="minorHAnsi"/>
@@ -1251,8 +1208,9 @@
           <w:lang w:eastAsia="en-US"/>
           <w14:ligatures w14:val="standardContextual"/>
         </w:rPr>
-        <w:t xml:space="preserve"> </w:t>
-      </w:r>
+        <w:t>engineerings</w:t>
+      </w:r>
+      <w:proofErr w:type="spellEnd"/>
       <w:r>
         <w:rPr>
           <w:rFonts w:asciiTheme="minorHAnsi" w:eastAsiaTheme="minorHAnsi" w:hAnsiTheme="minorHAnsi" w:cstheme="minorHAnsi"/>
@@ -1264,7 +1222,7 @@
           <w:lang w:eastAsia="en-US"/>
           <w14:ligatures w14:val="standardContextual"/>
         </w:rPr>
-        <w:t>machine learning techniques. SN Computer Science, 1(5), 1-14</w:t>
+        <w:t>' meeting (EBBT) (pp. 1-4). IEEE</w:t>
       </w:r>
     </w:p>
     <w:p>
@@ -1281,7 +1239,7 @@
           <w14:ligatures w14:val="standardContextual"/>
         </w:rPr>
       </w:pPr>
-      <w:bookmarkStart w:id="6" w:name="Seventh"/>
+      <w:bookmarkStart w:id="7" w:name="Eighth"/>
       <w:r>
         <w:rPr>
           <w:rFonts w:asciiTheme="minorHAnsi" w:eastAsiaTheme="minorHAnsi" w:hAnsiTheme="minorHAnsi" w:cstheme="minorHAnsi"/>
@@ -1293,8 +1251,9 @@
           <w:lang w:eastAsia="en-US"/>
           <w14:ligatures w14:val="standardContextual"/>
         </w:rPr>
-        <w:t xml:space="preserve">[7] </w:t>
-      </w:r>
+        <w:t xml:space="preserve">[8] </w:t>
+      </w:r>
+      <w:proofErr w:type="spellStart"/>
       <w:r>
         <w:rPr>
           <w:rFonts w:asciiTheme="minorHAnsi" w:eastAsiaTheme="minorHAnsi" w:hAnsiTheme="minorHAnsi" w:cstheme="minorHAnsi"/>
@@ -1306,9 +1265,9 @@
           <w:lang w:eastAsia="en-US"/>
           <w14:ligatures w14:val="standardContextual"/>
         </w:rPr>
-        <w:t xml:space="preserve">Amrane, M., Oukid, S., </w:t>
-      </w:r>
-      <w:proofErr w:type="spellStart"/>
+        <w:t>Dhahri</w:t>
+      </w:r>
+      <w:proofErr w:type="spellEnd"/>
       <w:r>
         <w:rPr>
           <w:rFonts w:asciiTheme="minorHAnsi" w:eastAsiaTheme="minorHAnsi" w:hAnsiTheme="minorHAnsi" w:cstheme="minorHAnsi"/>
@@ -1320,9 +1279,9 @@
           <w:lang w:eastAsia="en-US"/>
           <w14:ligatures w14:val="standardContextual"/>
         </w:rPr>
-        <w:t>Gagaoua</w:t>
-      </w:r>
-      <w:proofErr w:type="spellEnd"/>
+        <w:t xml:space="preserve">, H., Al </w:t>
+      </w:r>
+      <w:proofErr w:type="spellStart"/>
       <w:r>
         <w:rPr>
           <w:rFonts w:asciiTheme="minorHAnsi" w:eastAsiaTheme="minorHAnsi" w:hAnsiTheme="minorHAnsi" w:cstheme="minorHAnsi"/>
@@ -1334,8 +1293,9 @@
           <w:lang w:eastAsia="en-US"/>
           <w14:ligatures w14:val="standardContextual"/>
         </w:rPr>
-        <w:t>, I., &amp; Ensari, T. (2018, April). Breast cancer classification using machine learning. In 2018 electric</w:t>
-      </w:r>
+        <w:t>Maghayreh</w:t>
+      </w:r>
+      <w:proofErr w:type="spellEnd"/>
       <w:r>
         <w:rPr>
           <w:rFonts w:asciiTheme="minorHAnsi" w:eastAsiaTheme="minorHAnsi" w:hAnsiTheme="minorHAnsi" w:cstheme="minorHAnsi"/>
@@ -1347,8 +1307,9 @@
           <w:lang w:eastAsia="en-US"/>
           <w14:ligatures w14:val="standardContextual"/>
         </w:rPr>
-        <w:t xml:space="preserve"> </w:t>
-      </w:r>
+        <w:t xml:space="preserve">, E., Mahmood, A., </w:t>
+      </w:r>
+      <w:proofErr w:type="spellStart"/>
       <w:r>
         <w:rPr>
           <w:rFonts w:asciiTheme="minorHAnsi" w:eastAsiaTheme="minorHAnsi" w:hAnsiTheme="minorHAnsi" w:cstheme="minorHAnsi"/>
@@ -1360,9 +1321,9 @@
           <w:lang w:eastAsia="en-US"/>
           <w14:ligatures w14:val="standardContextual"/>
         </w:rPr>
-        <w:t xml:space="preserve">electronics, computer science, biomedical </w:t>
-      </w:r>
-      <w:proofErr w:type="spellStart"/>
+        <w:t>Elkilani</w:t>
+      </w:r>
+      <w:proofErr w:type="spellEnd"/>
       <w:r>
         <w:rPr>
           <w:rFonts w:asciiTheme="minorHAnsi" w:eastAsiaTheme="minorHAnsi" w:hAnsiTheme="minorHAnsi" w:cstheme="minorHAnsi"/>
@@ -1374,160 +1335,7 @@
           <w:lang w:eastAsia="en-US"/>
           <w14:ligatures w14:val="standardContextual"/>
         </w:rPr>
-        <w:t>engineerings</w:t>
-      </w:r>
-      <w:proofErr w:type="spellEnd"/>
-      <w:r>
-        <w:rPr>
-          <w:rFonts w:asciiTheme="minorHAnsi" w:eastAsiaTheme="minorHAnsi" w:hAnsiTheme="minorHAnsi" w:cstheme="minorHAnsi"/>
-          <w:i/>
-          <w:iCs/>
-          <w:kern w:val="2"/>
-          <w:sz w:val="22"/>
-          <w:szCs w:val="22"/>
-          <w:lang w:eastAsia="en-US"/>
-          <w14:ligatures w14:val="standardContextual"/>
-        </w:rPr>
-        <w:t>' meeting (EBBT) (pp. 1-4). IEEE</w:t>
-      </w:r>
-    </w:p>
-    <w:p>
-      <w:pPr>
-        <w:pStyle w:val="pf0"/>
-        <w:rPr>
-          <w:rFonts w:asciiTheme="minorHAnsi" w:eastAsiaTheme="minorHAnsi" w:hAnsiTheme="minorHAnsi" w:cstheme="minorHAnsi"/>
-          <w:i/>
-          <w:iCs/>
-          <w:kern w:val="2"/>
-          <w:sz w:val="22"/>
-          <w:szCs w:val="22"/>
-          <w:lang w:eastAsia="en-US"/>
-          <w14:ligatures w14:val="standardContextual"/>
-        </w:rPr>
-      </w:pPr>
-      <w:bookmarkStart w:id="7" w:name="Eighth"/>
-      <w:r>
-        <w:rPr>
-          <w:rFonts w:asciiTheme="minorHAnsi" w:eastAsiaTheme="minorHAnsi" w:hAnsiTheme="minorHAnsi" w:cstheme="minorHAnsi"/>
-          <w:i/>
-          <w:iCs/>
-          <w:kern w:val="2"/>
-          <w:sz w:val="22"/>
-          <w:szCs w:val="22"/>
-          <w:lang w:eastAsia="en-US"/>
-          <w14:ligatures w14:val="standardContextual"/>
-        </w:rPr>
-        <w:t xml:space="preserve">[8] </w:t>
-      </w:r>
-      <w:proofErr w:type="spellStart"/>
-      <w:r>
-        <w:rPr>
-          <w:rFonts w:asciiTheme="minorHAnsi" w:eastAsiaTheme="minorHAnsi" w:hAnsiTheme="minorHAnsi" w:cstheme="minorHAnsi"/>
-          <w:i/>
-          <w:iCs/>
-          <w:kern w:val="2"/>
-          <w:sz w:val="22"/>
-          <w:szCs w:val="22"/>
-          <w:lang w:eastAsia="en-US"/>
-          <w14:ligatures w14:val="standardContextual"/>
-        </w:rPr>
-        <w:t>Dhahri</w:t>
-      </w:r>
-      <w:proofErr w:type="spellEnd"/>
-      <w:r>
-        <w:rPr>
-          <w:rFonts w:asciiTheme="minorHAnsi" w:eastAsiaTheme="minorHAnsi" w:hAnsiTheme="minorHAnsi" w:cstheme="minorHAnsi"/>
-          <w:i/>
-          <w:iCs/>
-          <w:kern w:val="2"/>
-          <w:sz w:val="22"/>
-          <w:szCs w:val="22"/>
-          <w:lang w:eastAsia="en-US"/>
-          <w14:ligatures w14:val="standardContextual"/>
-        </w:rPr>
-        <w:t xml:space="preserve">, H., Al </w:t>
-      </w:r>
-      <w:proofErr w:type="spellStart"/>
-      <w:r>
-        <w:rPr>
-          <w:rFonts w:asciiTheme="minorHAnsi" w:eastAsiaTheme="minorHAnsi" w:hAnsiTheme="minorHAnsi" w:cstheme="minorHAnsi"/>
-          <w:i/>
-          <w:iCs/>
-          <w:kern w:val="2"/>
-          <w:sz w:val="22"/>
-          <w:szCs w:val="22"/>
-          <w:lang w:eastAsia="en-US"/>
-          <w14:ligatures w14:val="standardContextual"/>
-        </w:rPr>
-        <w:t>Maghayreh</w:t>
-      </w:r>
-      <w:proofErr w:type="spellEnd"/>
-      <w:r>
-        <w:rPr>
-          <w:rFonts w:asciiTheme="minorHAnsi" w:eastAsiaTheme="minorHAnsi" w:hAnsiTheme="minorHAnsi" w:cstheme="minorHAnsi"/>
-          <w:i/>
-          <w:iCs/>
-          <w:kern w:val="2"/>
-          <w:sz w:val="22"/>
-          <w:szCs w:val="22"/>
-          <w:lang w:eastAsia="en-US"/>
-          <w14:ligatures w14:val="standardContextual"/>
-        </w:rPr>
-        <w:t xml:space="preserve">, E., Mahmood, A., </w:t>
-      </w:r>
-      <w:proofErr w:type="spellStart"/>
-      <w:r>
-        <w:rPr>
-          <w:rFonts w:asciiTheme="minorHAnsi" w:eastAsiaTheme="minorHAnsi" w:hAnsiTheme="minorHAnsi" w:cstheme="minorHAnsi"/>
-          <w:i/>
-          <w:iCs/>
-          <w:kern w:val="2"/>
-          <w:sz w:val="22"/>
-          <w:szCs w:val="22"/>
-          <w:lang w:eastAsia="en-US"/>
-          <w14:ligatures w14:val="standardContextual"/>
-        </w:rPr>
-        <w:t>Elkilani</w:t>
-      </w:r>
-      <w:proofErr w:type="spellEnd"/>
-      <w:r>
-        <w:rPr>
-          <w:rFonts w:asciiTheme="minorHAnsi" w:eastAsiaTheme="minorHAnsi" w:hAnsiTheme="minorHAnsi" w:cstheme="minorHAnsi"/>
-          <w:i/>
-          <w:iCs/>
-          <w:kern w:val="2"/>
-          <w:sz w:val="22"/>
-          <w:szCs w:val="22"/>
-          <w:lang w:eastAsia="en-US"/>
-          <w14:ligatures w14:val="standardContextual"/>
-        </w:rPr>
-        <w:t>, W., &amp; Faisal Nagi, M. (2019). Automated breast cancer diagnosis based on</w:t>
-      </w:r>
-      <w:r>
-        <w:rPr>
-          <w:rFonts w:asciiTheme="minorHAnsi" w:eastAsiaTheme="minorHAnsi" w:hAnsiTheme="minorHAnsi" w:cstheme="minorHAnsi"/>
-          <w:i/>
-          <w:iCs/>
-          <w:kern w:val="2"/>
-          <w:sz w:val="22"/>
-          <w:szCs w:val="22"/>
-          <w:lang w:eastAsia="en-US"/>
-          <w14:ligatures w14:val="standardContextual"/>
-        </w:rPr>
-        <w:t xml:space="preserve"> </w:t>
-      </w:r>
-      <w:r>
-        <w:rPr>
-          <w:rFonts w:asciiTheme="minorHAnsi" w:eastAsiaTheme="minorHAnsi" w:hAnsiTheme="minorHAnsi" w:cstheme="minorHAnsi"/>
-          <w:i/>
-          <w:iCs/>
-          <w:kern w:val="2"/>
-          <w:sz w:val="22"/>
-          <w:szCs w:val="22"/>
-          <w:lang w:eastAsia="en-US"/>
-          <w14:ligatures w14:val="standardContextual"/>
-        </w:rPr>
-        <w:t>machine learning algorithms. Journal of healthcare engineering</w:t>
+        <w:t>, W., &amp; Faisal Nagi, M. (2019). Automated breast cancer diagnosis based on machine learning algorithms. Journal of healthcare engineering</w:t>
       </w:r>
     </w:p>
     <w:bookmarkEnd w:id="7"/>

</xml_diff>

<commit_message>
moved thesis to latex and added content to it
</commit_message>
<xml_diff>
--- a/thesis/Literature Survey.docx
+++ b/thesis/Literature Survey.docx
@@ -1,12 +1,16 @@
 
 <file path=word/document.xml><?xml version="1.0" encoding="utf-8"?>
-<w:document xmlns:wpc="http://schemas.microsoft.com/office/word/2010/wordprocessingCanvas" xmlns:cx="http://schemas.microsoft.com/office/drawing/2014/chartex" xmlns:cx1="http://schemas.microsoft.com/office/drawing/2015/9/8/chartex" xmlns:cx2="http://schemas.microsoft.com/office/drawing/2015/10/21/chartex" xmlns:cx3="http://schemas.microsoft.com/office/drawing/2016/5/9/chartex" xmlns:cx4="http://schemas.microsoft.com/office/drawing/2016/5/10/chartex" xmlns:cx5="http://schemas.microsoft.com/office/drawing/2016/5/11/chartex" xmlns:cx6="http://schemas.microsoft.com/office/drawing/2016/5/12/chartex" xmlns:cx7="http://schemas.microsoft.com/office/drawing/2016/5/13/chartex" xmlns:cx8="http://schemas.microsoft.com/office/drawing/2016/5/14/chartex" xmlns:mc="http://schemas.openxmlformats.org/markup-compatibility/2006" xmlns:aink="http://schemas.microsoft.com/office/drawing/2016/ink" xmlns:am3d="http://schemas.microsoft.com/office/drawing/2017/model3d" xmlns:o="urn:schemas-microsoft-com:office:office" xmlns:oel="http://schemas.microsoft.com/office/2019/extlst" xmlns:r="http://schemas.openxmlformats.org/officeDocument/2006/relationships" xmlns:m="http://schemas.openxmlformats.org/officeDocument/2006/math" xmlns:v="urn:schemas-microsoft-com:vml" xmlns:wp14="http://schemas.microsoft.com/office/word/2010/wordprocessingDrawing" xmlns:wp="http://schemas.openxmlformats.org/drawingml/2006/wordprocessingDrawing" xmlns:w10="urn:schemas-microsoft-com:office:word" xmlns:w="http://schemas.openxmlformats.org/wordprocessingml/2006/main" xmlns:w14="http://schemas.microsoft.com/office/word/2010/wordml" xmlns:w15="http://schemas.microsoft.com/office/word/2012/wordml" xmlns:w16cex="http://schemas.microsoft.com/office/word/2018/wordml/cex" xmlns:w16cid="http://schemas.microsoft.com/office/word/2016/wordml/cid" xmlns:w16="http://schemas.microsoft.com/office/word/2018/wordml" xmlns:w16sdtdh="http://schemas.microsoft.com/office/word/2020/wordml/sdtdatahash" xmlns:w16se="http://schemas.microsoft.com/office/word/2015/wordml/symex" xmlns:wpg="http://schemas.microsoft.com/office/word/2010/wordprocessingGroup" xmlns:wpi="http://schemas.microsoft.com/office/word/2010/wordprocessingInk" xmlns:wne="http://schemas.microsoft.com/office/word/2006/wordml" xmlns:wps="http://schemas.microsoft.com/office/word/2010/wordprocessingShape" mc:Ignorable="w14 w15 w16se w16cid w16 w16cex w16sdtdh wp14">
+<w:document xmlns:wpc="http://schemas.microsoft.com/office/word/2010/wordprocessingCanvas" xmlns:cx="http://schemas.microsoft.com/office/drawing/2014/chartex" xmlns:cx1="http://schemas.microsoft.com/office/drawing/2015/9/8/chartex" xmlns:cx2="http://schemas.microsoft.com/office/drawing/2015/10/21/chartex" xmlns:cx3="http://schemas.microsoft.com/office/drawing/2016/5/9/chartex" xmlns:cx4="http://schemas.microsoft.com/office/drawing/2016/5/10/chartex" xmlns:cx5="http://schemas.microsoft.com/office/drawing/2016/5/11/chartex" xmlns:cx6="http://schemas.microsoft.com/office/drawing/2016/5/12/chartex" xmlns:cx7="http://schemas.microsoft.com/office/drawing/2016/5/13/chartex" xmlns:cx8="http://schemas.microsoft.com/office/drawing/2016/5/14/chartex" xmlns:mc="http://schemas.openxmlformats.org/markup-compatibility/2006" xmlns:aink="http://schemas.microsoft.com/office/drawing/2016/ink" xmlns:am3d="http://schemas.microsoft.com/office/drawing/2017/model3d" xmlns:o="urn:schemas-microsoft-com:office:office" xmlns:oel="http://schemas.microsoft.com/office/2019/extlst" xmlns:r="http://schemas.openxmlformats.org/officeDocument/2006/relationships" xmlns:m="http://schemas.openxmlformats.org/officeDocument/2006/math" xmlns:v="urn:schemas-microsoft-com:vml" xmlns:wp14="http://schemas.microsoft.com/office/word/2010/wordprocessingDrawing" xmlns:wp="http://schemas.openxmlformats.org/drawingml/2006/wordprocessingDrawing" xmlns:w10="urn:schemas-microsoft-com:office:word" xmlns:w="http://schemas.openxmlformats.org/wordprocessingml/2006/main" xmlns:w14="http://schemas.microsoft.com/office/word/2010/wordml" xmlns:w15="http://schemas.microsoft.com/office/word/2012/wordml" xmlns:w16cex="http://schemas.microsoft.com/office/word/2018/wordml/cex" xmlns:w16cid="http://schemas.microsoft.com/office/word/2016/wordml/cid" xmlns:w16="http://schemas.microsoft.com/office/word/2018/wordml" xmlns:w16du="http://schemas.microsoft.com/office/word/2023/wordml/word16du" xmlns:w16sdtdh="http://schemas.microsoft.com/office/word/2020/wordml/sdtdatahash" xmlns:w16se="http://schemas.microsoft.com/office/word/2015/wordml/symex" xmlns:wpg="http://schemas.microsoft.com/office/word/2010/wordprocessingGroup" xmlns:wpi="http://schemas.microsoft.com/office/word/2010/wordprocessingInk" xmlns:wne="http://schemas.microsoft.com/office/word/2006/wordml" xmlns:wps="http://schemas.microsoft.com/office/word/2010/wordprocessingShape" mc:Ignorable="w14 w15 w16se w16cid w16 w16cex w16sdtdh w16du wp14">
   <w:body>
     <w:p>
       <w:pPr>
+        <w:spacing w:line="360" w:lineRule="auto"/>
+        <w:ind w:firstLine="360"/>
         <w:jc w:val="center"/>
         <w:rPr>
           <w:rFonts w:cstheme="minorHAnsi"/>
+          <w:sz w:val="24"/>
+          <w:szCs w:val="24"/>
           <w:u w:val="single"/>
         </w:rPr>
       </w:pPr>
@@ -14,57 +18,144 @@
       <w:r>
         <w:rPr>
           <w:rFonts w:cstheme="minorHAnsi"/>
+          <w:sz w:val="24"/>
+          <w:szCs w:val="24"/>
           <w:u w:val="single"/>
         </w:rPr>
-        <w:t>Licenta</w:t>
+        <w:t>Cuprins</w:t>
       </w:r>
       <w:proofErr w:type="spellEnd"/>
-      <w:r>
-        <w:rPr>
-          <w:rFonts w:cstheme="minorHAnsi"/>
-          <w:u w:val="single"/>
-        </w:rPr>
-        <w:t>-Baciu Ioana</w:t>
-      </w:r>
     </w:p>
     <w:p>
       <w:pPr>
-        <w:jc w:val="center"/>
-        <w:rPr>
-          <w:rFonts w:cstheme="minorHAnsi"/>
-        </w:rPr>
-      </w:pPr>
-      <w:r>
-        <w:rPr>
-          <w:rFonts w:cstheme="minorHAnsi"/>
-        </w:rPr>
-        <w:t>2024</w:t>
+        <w:pStyle w:val="ListParagraph"/>
+        <w:numPr>
+          <w:ilvl w:val="0"/>
+          <w:numId w:val="2"/>
+        </w:numPr>
+        <w:spacing w:line="360" w:lineRule="auto"/>
+        <w:rPr>
+          <w:rFonts w:cstheme="minorHAnsi"/>
+          <w:sz w:val="24"/>
+          <w:szCs w:val="24"/>
+        </w:rPr>
+      </w:pPr>
+      <w:r>
+        <w:rPr>
+          <w:rFonts w:cstheme="minorHAnsi"/>
+          <w:b/>
+          <w:bCs/>
+          <w:sz w:val="24"/>
+          <w:szCs w:val="24"/>
+          <w:u w:val="single"/>
+        </w:rPr>
+        <w:t>INTRODUCTIO</w:t>
+      </w:r>
+      <w:r>
+        <w:rPr>
+          <w:rFonts w:cstheme="minorHAnsi"/>
+          <w:b/>
+          <w:bCs/>
+          <w:sz w:val="24"/>
+          <w:szCs w:val="24"/>
+          <w:u w:val="single"/>
+        </w:rPr>
+        <w:t>N</w:t>
+      </w:r>
+      <w:r>
+        <w:rPr>
+          <w:rFonts w:cstheme="minorHAnsi"/>
+          <w:sz w:val="24"/>
+          <w:szCs w:val="24"/>
+        </w:rPr>
+        <w:t>……………………………………………………………………………………………………</w:t>
+      </w:r>
+      <w:proofErr w:type="gramStart"/>
+      <w:r>
+        <w:rPr>
+          <w:rFonts w:cstheme="minorHAnsi"/>
+          <w:sz w:val="24"/>
+          <w:szCs w:val="24"/>
+        </w:rPr>
+        <w:t>…..</w:t>
+      </w:r>
+      <w:proofErr w:type="gramEnd"/>
+      <w:r>
+        <w:rPr>
+          <w:rFonts w:cstheme="minorHAnsi"/>
+          <w:sz w:val="24"/>
+          <w:szCs w:val="24"/>
+        </w:rPr>
+        <w:t>2</w:t>
       </w:r>
     </w:p>
     <w:p>
       <w:pPr>
-        <w:jc w:val="center"/>
+        <w:pStyle w:val="ListParagraph"/>
+        <w:numPr>
+          <w:ilvl w:val="0"/>
+          <w:numId w:val="2"/>
+        </w:numPr>
+        <w:spacing w:line="360" w:lineRule="auto"/>
+        <w:rPr>
+          <w:rFonts w:cstheme="minorHAnsi"/>
+          <w:sz w:val="24"/>
+          <w:szCs w:val="24"/>
+        </w:rPr>
+      </w:pPr>
+      <w:r>
         <w:rPr>
           <w:rFonts w:cstheme="minorHAnsi"/>
           <w:b/>
           <w:bCs/>
+          <w:sz w:val="24"/>
+          <w:szCs w:val="24"/>
           <w:u w:val="single"/>
         </w:rPr>
-      </w:pPr>
+        <w:t>THE SCIENTIFIC PROBLEM ADDRESSE</w:t>
+      </w:r>
       <w:r>
         <w:rPr>
           <w:rFonts w:cstheme="minorHAnsi"/>
           <w:b/>
           <w:bCs/>
+          <w:sz w:val="24"/>
+          <w:szCs w:val="24"/>
           <w:u w:val="single"/>
         </w:rPr>
-        <w:t>Breast Cancer Detection</w:t>
-      </w:r>
+        <w:t>D</w:t>
+      </w:r>
+      <w:r>
+        <w:rPr>
+          <w:rFonts w:cstheme="minorHAnsi"/>
+          <w:sz w:val="24"/>
+          <w:szCs w:val="24"/>
+        </w:rPr>
+        <w:t>……………………………………………………………………</w:t>
+      </w:r>
+      <w:proofErr w:type="gramStart"/>
+      <w:r>
+        <w:rPr>
+          <w:rFonts w:cstheme="minorHAnsi"/>
+          <w:sz w:val="24"/>
+          <w:szCs w:val="24"/>
+        </w:rPr>
+        <w:t>.3</w:t>
+      </w:r>
+      <w:proofErr w:type="gramEnd"/>
     </w:p>
     <w:p>
       <w:pPr>
-        <w:rPr>
-          <w:rFonts w:cstheme="minorHAnsi"/>
+        <w:pStyle w:val="ListParagraph"/>
+        <w:numPr>
+          <w:ilvl w:val="0"/>
+          <w:numId w:val="2"/>
+        </w:numPr>
+        <w:spacing w:line="360" w:lineRule="auto"/>
+        <w:rPr>
+          <w:rFonts w:cstheme="minorHAnsi"/>
+          <w:sz w:val="24"/>
+          <w:szCs w:val="24"/>
         </w:rPr>
       </w:pPr>
       <w:r>
@@ -72,39 +163,326 @@
           <w:rFonts w:cstheme="minorHAnsi"/>
           <w:b/>
           <w:bCs/>
+          <w:sz w:val="24"/>
+          <w:szCs w:val="24"/>
           <w:u w:val="single"/>
         </w:rPr>
-        <w:t>INTRODUCTION</w:t>
-      </w:r>
-      <w:r>
-        <w:rPr>
-          <w:rFonts w:cstheme="minorHAnsi"/>
-        </w:rPr>
-        <w:t>:</w:t>
+        <w:t>EXISTING METHODS OF SOLVING BREAST CANCER DETECTIO</w:t>
+      </w:r>
+      <w:r>
+        <w:rPr>
+          <w:rFonts w:cstheme="minorHAnsi"/>
+          <w:b/>
+          <w:bCs/>
+          <w:sz w:val="24"/>
+          <w:szCs w:val="24"/>
+          <w:u w:val="single"/>
+        </w:rPr>
+        <w:t>N</w:t>
+      </w:r>
+      <w:r>
+        <w:rPr>
+          <w:rFonts w:cstheme="minorHAnsi"/>
+          <w:sz w:val="24"/>
+          <w:szCs w:val="24"/>
+        </w:rPr>
+        <w:t>……………………………….4</w:t>
       </w:r>
     </w:p>
     <w:p>
       <w:pPr>
+        <w:pStyle w:val="ListParagraph"/>
+        <w:numPr>
+          <w:ilvl w:val="0"/>
+          <w:numId w:val="2"/>
+        </w:numPr>
+        <w:spacing w:line="360" w:lineRule="auto"/>
+        <w:rPr>
+          <w:rFonts w:cstheme="minorHAnsi"/>
+          <w:sz w:val="24"/>
+          <w:szCs w:val="24"/>
+        </w:rPr>
+      </w:pPr>
+      <w:r>
+        <w:rPr>
+          <w:rFonts w:cstheme="minorHAnsi"/>
+          <w:b/>
+          <w:bCs/>
+          <w:sz w:val="24"/>
+          <w:szCs w:val="24"/>
+          <w:u w:val="single"/>
+        </w:rPr>
+        <w:t>METHODS USED IN SOLVING BREAST CANCER DETECTION</w:t>
+      </w:r>
+      <w:r>
+        <w:rPr>
+          <w:rFonts w:cstheme="minorHAnsi"/>
+          <w:sz w:val="24"/>
+          <w:szCs w:val="24"/>
+        </w:rPr>
+        <w:t>………………………………………</w:t>
+      </w:r>
+      <w:proofErr w:type="gramStart"/>
+      <w:r>
+        <w:rPr>
+          <w:rFonts w:cstheme="minorHAnsi"/>
+          <w:sz w:val="24"/>
+          <w:szCs w:val="24"/>
+        </w:rPr>
+        <w:t>6</w:t>
+      </w:r>
+      <w:proofErr w:type="gramEnd"/>
+    </w:p>
+    <w:p>
+      <w:pPr>
+        <w:pStyle w:val="ListParagraph"/>
+        <w:numPr>
+          <w:ilvl w:val="0"/>
+          <w:numId w:val="2"/>
+        </w:numPr>
+        <w:spacing w:line="360" w:lineRule="auto"/>
+        <w:rPr>
+          <w:rFonts w:cstheme="minorHAnsi"/>
+          <w:sz w:val="24"/>
+          <w:szCs w:val="24"/>
+        </w:rPr>
+      </w:pPr>
+      <w:r>
+        <w:rPr>
+          <w:rFonts w:cstheme="minorHAnsi"/>
+          <w:b/>
+          <w:bCs/>
+          <w:sz w:val="24"/>
+          <w:szCs w:val="24"/>
+          <w:u w:val="single"/>
+        </w:rPr>
+        <w:t>EXPERIMENTAL RESULTS OBTAINE</w:t>
+      </w:r>
+      <w:r>
+        <w:rPr>
+          <w:rFonts w:cstheme="minorHAnsi"/>
+          <w:b/>
+          <w:bCs/>
+          <w:sz w:val="24"/>
+          <w:szCs w:val="24"/>
+          <w:u w:val="single"/>
+        </w:rPr>
+        <w:t>D</w:t>
+      </w:r>
+      <w:r>
+        <w:rPr>
+          <w:rFonts w:cstheme="minorHAnsi"/>
+          <w:sz w:val="24"/>
+          <w:szCs w:val="24"/>
+        </w:rPr>
+        <w:t>……………………………………………………………………….</w:t>
+      </w:r>
+    </w:p>
+    <w:p>
+      <w:pPr>
+        <w:pStyle w:val="ListParagraph"/>
+        <w:numPr>
+          <w:ilvl w:val="0"/>
+          <w:numId w:val="2"/>
+        </w:numPr>
+        <w:spacing w:line="360" w:lineRule="auto"/>
+        <w:rPr>
+          <w:rFonts w:cstheme="minorHAnsi"/>
+          <w:sz w:val="24"/>
+          <w:szCs w:val="24"/>
+        </w:rPr>
+      </w:pPr>
+      <w:r>
+        <w:rPr>
+          <w:rFonts w:cstheme="minorHAnsi"/>
+          <w:b/>
+          <w:bCs/>
+          <w:sz w:val="24"/>
+          <w:szCs w:val="24"/>
+          <w:u w:val="single"/>
+        </w:rPr>
+        <w:t>CONCLUSIONS AND POSSIBLE IMPROVMENTS</w:t>
+      </w:r>
+    </w:p>
+    <w:p>
+      <w:pPr>
+        <w:spacing w:line="360" w:lineRule="auto"/>
+        <w:ind w:left="360"/>
+        <w:rPr>
+          <w:rFonts w:cstheme="minorHAnsi"/>
+          <w:sz w:val="24"/>
+          <w:szCs w:val="24"/>
+        </w:rPr>
+      </w:pPr>
+      <w:r>
+        <w:rPr>
+          <w:rFonts w:cstheme="minorHAnsi"/>
+          <w:b/>
+          <w:bCs/>
+          <w:sz w:val="24"/>
+          <w:szCs w:val="24"/>
+          <w:u w:val="single"/>
+        </w:rPr>
+        <w:t>REFERENCES</w:t>
+      </w:r>
+    </w:p>
+    <w:p>
+      <w:pPr>
+        <w:spacing w:line="360" w:lineRule="auto"/>
+        <w:rPr>
+          <w:rFonts w:cstheme="minorHAnsi"/>
+          <w:sz w:val="24"/>
+          <w:szCs w:val="24"/>
+          <w:u w:val="single"/>
+        </w:rPr>
+      </w:pPr>
+      <w:r>
+        <w:rPr>
+          <w:rFonts w:cstheme="minorHAnsi"/>
+          <w:sz w:val="24"/>
+          <w:szCs w:val="24"/>
+          <w:u w:val="single"/>
+        </w:rPr>
+        <w:br w:type="page"/>
+      </w:r>
+    </w:p>
+    <w:p>
+      <w:pPr>
+        <w:spacing w:line="360" w:lineRule="auto"/>
+        <w:jc w:val="center"/>
+        <w:rPr>
+          <w:rFonts w:cstheme="minorHAnsi"/>
+          <w:sz w:val="24"/>
+          <w:szCs w:val="24"/>
+          <w:u w:val="single"/>
+        </w:rPr>
+      </w:pPr>
+      <w:proofErr w:type="spellStart"/>
+      <w:r>
+        <w:rPr>
+          <w:rFonts w:cstheme="minorHAnsi"/>
+          <w:sz w:val="24"/>
+          <w:szCs w:val="24"/>
+          <w:u w:val="single"/>
+        </w:rPr>
+        <w:lastRenderedPageBreak/>
+        <w:t>Licenta</w:t>
+      </w:r>
+      <w:proofErr w:type="spellEnd"/>
+      <w:r>
+        <w:rPr>
+          <w:rFonts w:cstheme="minorHAnsi"/>
+          <w:sz w:val="24"/>
+          <w:szCs w:val="24"/>
+          <w:u w:val="single"/>
+        </w:rPr>
+        <w:t>-Baciu Ioana</w:t>
+      </w:r>
+    </w:p>
+    <w:p>
+      <w:pPr>
+        <w:spacing w:line="360" w:lineRule="auto"/>
+        <w:jc w:val="center"/>
+        <w:rPr>
+          <w:rFonts w:cstheme="minorHAnsi"/>
+          <w:sz w:val="24"/>
+          <w:szCs w:val="24"/>
+        </w:rPr>
+      </w:pPr>
+      <w:r>
+        <w:rPr>
+          <w:rFonts w:cstheme="minorHAnsi"/>
+          <w:sz w:val="24"/>
+          <w:szCs w:val="24"/>
+        </w:rPr>
+        <w:t>2024</w:t>
+      </w:r>
+    </w:p>
+    <w:p>
+      <w:pPr>
+        <w:spacing w:line="360" w:lineRule="auto"/>
+        <w:jc w:val="center"/>
+        <w:rPr>
+          <w:rFonts w:cstheme="minorHAnsi"/>
+          <w:b/>
+          <w:bCs/>
+          <w:sz w:val="24"/>
+          <w:szCs w:val="24"/>
+          <w:u w:val="single"/>
+        </w:rPr>
+      </w:pPr>
+      <w:r>
+        <w:rPr>
+          <w:rFonts w:cstheme="minorHAnsi"/>
+          <w:b/>
+          <w:bCs/>
+          <w:sz w:val="24"/>
+          <w:szCs w:val="24"/>
+          <w:u w:val="single"/>
+        </w:rPr>
+        <w:t>Breast Cancer Detection</w:t>
+      </w:r>
+    </w:p>
+    <w:p>
+      <w:pPr>
+        <w:spacing w:line="360" w:lineRule="auto"/>
+        <w:rPr>
+          <w:rFonts w:cstheme="minorHAnsi"/>
+          <w:sz w:val="24"/>
+          <w:szCs w:val="24"/>
+        </w:rPr>
+      </w:pPr>
+      <w:r>
+        <w:rPr>
+          <w:rFonts w:cstheme="minorHAnsi"/>
+          <w:b/>
+          <w:bCs/>
+          <w:sz w:val="24"/>
+          <w:szCs w:val="24"/>
+          <w:u w:val="single"/>
+        </w:rPr>
+        <w:t>INTRODUCTION</w:t>
+      </w:r>
+      <w:r>
+        <w:rPr>
+          <w:rFonts w:cstheme="minorHAnsi"/>
+          <w:sz w:val="24"/>
+          <w:szCs w:val="24"/>
+        </w:rPr>
+        <w:t>:</w:t>
+      </w:r>
+    </w:p>
+    <w:p>
+      <w:pPr>
+        <w:spacing w:line="360" w:lineRule="auto"/>
         <w:ind w:firstLine="567"/>
         <w:rPr>
           <w:rFonts w:cstheme="minorHAnsi"/>
-        </w:rPr>
-      </w:pPr>
-      <w:r>
-        <w:rPr>
-          <w:rFonts w:cstheme="minorHAnsi"/>
+          <w:sz w:val="24"/>
+          <w:szCs w:val="24"/>
+        </w:rPr>
+      </w:pPr>
+      <w:r>
+        <w:rPr>
+          <w:rFonts w:cstheme="minorHAnsi"/>
+          <w:sz w:val="24"/>
+          <w:szCs w:val="24"/>
         </w:rPr>
         <w:t>Breast cancer is known to be the most common cancer</w:t>
       </w:r>
       <w:r>
         <w:rPr>
           <w:rFonts w:cstheme="minorHAnsi"/>
+          <w:sz w:val="24"/>
+          <w:szCs w:val="24"/>
         </w:rPr>
         <w:t>s</w:t>
       </w:r>
       <w:r>
         <w:rPr>
           <w:rFonts w:cstheme="minorHAnsi"/>
+          <w:sz w:val="24"/>
+          <w:szCs w:val="24"/>
         </w:rPr>
         <w:t xml:space="preserve"> among women</w:t>
       </w:r>
@@ -115,6 +493,8 @@
             <w:rFonts w:cstheme="minorHAnsi"/>
             <w:i/>
             <w:iCs/>
+            <w:sz w:val="24"/>
+            <w:szCs w:val="24"/>
           </w:rPr>
           <w:t>[1]</w:t>
         </w:r>
@@ -122,6 +502,8 @@
       <w:r>
         <w:rPr>
           <w:rFonts w:cstheme="minorHAnsi"/>
+          <w:sz w:val="24"/>
+          <w:szCs w:val="24"/>
         </w:rPr>
         <w:t>. The American Cancer Society’s estimates for breast cancer in the United States alone for 2023 are that about 297,790 new cases  of invasive breast cancer will be diagnosed in women and about 43,700 women will die from breast cancer</w:t>
       </w:r>
@@ -132,6 +514,8 @@
             <w:rFonts w:cstheme="minorHAnsi"/>
             <w:i/>
             <w:iCs/>
+            <w:sz w:val="24"/>
+            <w:szCs w:val="24"/>
           </w:rPr>
           <w:t>[2]</w:t>
         </w:r>
@@ -139,18 +523,24 @@
       <w:r>
         <w:rPr>
           <w:rFonts w:cstheme="minorHAnsi"/>
+          <w:sz w:val="24"/>
+          <w:szCs w:val="24"/>
         </w:rPr>
         <w:t xml:space="preserve">. Since 1989, breast cancer death rates have been decreasing, believed to be as a consequence of </w:t>
       </w:r>
       <w:r>
         <w:rPr>
           <w:rFonts w:cstheme="minorHAnsi"/>
+          <w:sz w:val="24"/>
+          <w:szCs w:val="24"/>
         </w:rPr>
         <w:t xml:space="preserve"> </w:t>
       </w:r>
       <w:r>
         <w:rPr>
           <w:rFonts w:cstheme="minorHAnsi"/>
+          <w:sz w:val="24"/>
+          <w:szCs w:val="24"/>
         </w:rPr>
         <w:t>early detection and increased awareness, as well as better treatments. This progress seems to have slightly stopped</w:t>
       </w:r>
@@ -161,6 +551,8 @@
             <w:rFonts w:cstheme="minorHAnsi"/>
             <w:i/>
             <w:iCs/>
+            <w:sz w:val="24"/>
+            <w:szCs w:val="24"/>
           </w:rPr>
           <w:t>[2]</w:t>
         </w:r>
@@ -168,86 +560,115 @@
       <w:r>
         <w:rPr>
           <w:rFonts w:cstheme="minorHAnsi"/>
+          <w:sz w:val="24"/>
+          <w:szCs w:val="24"/>
         </w:rPr>
         <w:t>.</w:t>
       </w:r>
     </w:p>
     <w:p>
       <w:pPr>
+        <w:spacing w:line="360" w:lineRule="auto"/>
         <w:ind w:firstLine="567"/>
         <w:rPr>
           <w:rFonts w:cstheme="minorHAnsi"/>
-        </w:rPr>
-      </w:pPr>
-      <w:r>
-        <w:rPr>
-          <w:rFonts w:cstheme="minorHAnsi"/>
+          <w:sz w:val="24"/>
+          <w:szCs w:val="24"/>
+        </w:rPr>
+      </w:pPr>
+      <w:r>
+        <w:rPr>
+          <w:rFonts w:cstheme="minorHAnsi"/>
+          <w:sz w:val="24"/>
+          <w:szCs w:val="24"/>
         </w:rPr>
         <w:t xml:space="preserve">The main objective of this </w:t>
       </w:r>
       <w:r>
         <w:rPr>
           <w:rFonts w:cstheme="minorHAnsi"/>
+          <w:sz w:val="24"/>
+          <w:szCs w:val="24"/>
         </w:rPr>
         <w:t>project</w:t>
       </w:r>
       <w:r>
         <w:rPr>
           <w:rFonts w:cstheme="minorHAnsi"/>
+          <w:sz w:val="24"/>
+          <w:szCs w:val="24"/>
         </w:rPr>
         <w:t xml:space="preserve"> is to understand and implement ways to detect the presence of cancerous, benign</w:t>
       </w:r>
       <w:r>
         <w:rPr>
           <w:rFonts w:cstheme="minorHAnsi"/>
+          <w:sz w:val="24"/>
+          <w:szCs w:val="24"/>
         </w:rPr>
         <w:t>,</w:t>
       </w:r>
       <w:r>
         <w:rPr>
           <w:rFonts w:cstheme="minorHAnsi"/>
+          <w:sz w:val="24"/>
+          <w:szCs w:val="24"/>
         </w:rPr>
         <w:t xml:space="preserve"> or precancerous tumo</w:t>
       </w:r>
       <w:r>
         <w:rPr>
           <w:rFonts w:cstheme="minorHAnsi"/>
+          <w:sz w:val="24"/>
+          <w:szCs w:val="24"/>
         </w:rPr>
         <w:t>u</w:t>
       </w:r>
       <w:r>
         <w:rPr>
           <w:rFonts w:cstheme="minorHAnsi"/>
+          <w:sz w:val="24"/>
+          <w:szCs w:val="24"/>
         </w:rPr>
         <w:t>rs in the breast</w:t>
       </w:r>
       <w:r>
         <w:rPr>
           <w:rFonts w:cstheme="minorHAnsi"/>
+          <w:sz w:val="24"/>
+          <w:szCs w:val="24"/>
         </w:rPr>
         <w:t xml:space="preserve"> in an efficient way, using machine learning</w:t>
       </w:r>
       <w:r>
         <w:rPr>
           <w:rFonts w:cstheme="minorHAnsi"/>
+          <w:sz w:val="24"/>
+          <w:szCs w:val="24"/>
         </w:rPr>
         <w:t>.</w:t>
       </w:r>
       <w:r>
         <w:rPr>
           <w:rFonts w:cstheme="minorHAnsi"/>
+          <w:sz w:val="24"/>
+          <w:szCs w:val="24"/>
         </w:rPr>
         <w:t xml:space="preserve"> This would minimize the time doctors spend studying thousands of breast screenings to label them accordingly </w:t>
       </w:r>
       <w:r>
         <w:rPr>
           <w:rFonts w:cstheme="minorHAnsi"/>
+          <w:sz w:val="24"/>
+          <w:szCs w:val="24"/>
         </w:rPr>
         <w:t>and</w:t>
       </w:r>
       <w:r>
         <w:rPr>
           <w:rFonts w:cstheme="minorHAnsi"/>
+          <w:sz w:val="24"/>
+          <w:szCs w:val="24"/>
         </w:rPr>
         <w:t xml:space="preserve"> aid early detection.</w:t>
       </w:r>
@@ -256,6 +677,26 @@
       <w:pPr>
         <w:rPr>
           <w:rFonts w:cstheme="minorHAnsi"/>
+          <w:sz w:val="24"/>
+          <w:szCs w:val="24"/>
+        </w:rPr>
+      </w:pPr>
+      <w:r>
+        <w:rPr>
+          <w:rFonts w:cstheme="minorHAnsi"/>
+          <w:sz w:val="24"/>
+          <w:szCs w:val="24"/>
+        </w:rPr>
+        <w:br w:type="page"/>
+      </w:r>
+    </w:p>
+    <w:p>
+      <w:pPr>
+        <w:spacing w:line="360" w:lineRule="auto"/>
+        <w:rPr>
+          <w:rFonts w:cstheme="minorHAnsi"/>
+          <w:sz w:val="24"/>
+          <w:szCs w:val="24"/>
         </w:rPr>
       </w:pPr>
       <w:r>
@@ -263,26 +704,36 @@
           <w:rFonts w:cstheme="minorHAnsi"/>
           <w:b/>
           <w:bCs/>
+          <w:sz w:val="24"/>
+          <w:szCs w:val="24"/>
           <w:u w:val="single"/>
         </w:rPr>
+        <w:lastRenderedPageBreak/>
         <w:t>THE SCIENTIFIC PROBLEM ADDRESSED</w:t>
       </w:r>
       <w:r>
         <w:rPr>
           <w:rFonts w:cstheme="minorHAnsi"/>
+          <w:sz w:val="24"/>
+          <w:szCs w:val="24"/>
         </w:rPr>
         <w:t>:</w:t>
       </w:r>
     </w:p>
     <w:p>
       <w:pPr>
-        <w:rPr>
-          <w:rFonts w:cstheme="minorHAnsi"/>
-        </w:rPr>
-      </w:pPr>
-      <w:r>
-        <w:rPr>
-          <w:rFonts w:cstheme="minorHAnsi"/>
+        <w:spacing w:line="360" w:lineRule="auto"/>
+        <w:rPr>
+          <w:rFonts w:cstheme="minorHAnsi"/>
+          <w:sz w:val="24"/>
+          <w:szCs w:val="24"/>
+        </w:rPr>
+      </w:pPr>
+      <w:r>
+        <w:rPr>
+          <w:rFonts w:cstheme="minorHAnsi"/>
+          <w:sz w:val="24"/>
+          <w:szCs w:val="24"/>
         </w:rPr>
         <w:t>To be added…</w:t>
       </w:r>
@@ -291,33 +742,53 @@
       <w:pPr>
         <w:rPr>
           <w:rFonts w:cstheme="minorHAnsi"/>
-        </w:rPr>
-      </w:pPr>
+          <w:sz w:val="24"/>
+          <w:szCs w:val="24"/>
+        </w:rPr>
+      </w:pPr>
+      <w:r>
+        <w:rPr>
+          <w:rFonts w:cstheme="minorHAnsi"/>
+          <w:sz w:val="24"/>
+          <w:szCs w:val="24"/>
+        </w:rPr>
+        <w:br w:type="page"/>
+      </w:r>
       <w:r>
         <w:rPr>
           <w:rFonts w:cstheme="minorHAnsi"/>
           <w:b/>
           <w:bCs/>
+          <w:sz w:val="24"/>
+          <w:szCs w:val="24"/>
           <w:u w:val="single"/>
         </w:rPr>
+        <w:lastRenderedPageBreak/>
         <w:t>EXISTING METHODS OF SOLVING BREAST CANCER DETECTION</w:t>
       </w:r>
       <w:r>
         <w:rPr>
           <w:rFonts w:cstheme="minorHAnsi"/>
+          <w:sz w:val="24"/>
+          <w:szCs w:val="24"/>
         </w:rPr>
         <w:t>:</w:t>
       </w:r>
     </w:p>
     <w:p>
       <w:pPr>
-        <w:rPr>
-          <w:rFonts w:cstheme="minorHAnsi"/>
-        </w:rPr>
-      </w:pPr>
-      <w:r>
-        <w:rPr>
-          <w:rFonts w:cstheme="minorHAnsi"/>
+        <w:spacing w:line="360" w:lineRule="auto"/>
+        <w:rPr>
+          <w:rFonts w:cstheme="minorHAnsi"/>
+          <w:sz w:val="24"/>
+          <w:szCs w:val="24"/>
+        </w:rPr>
+      </w:pPr>
+      <w:r>
+        <w:rPr>
+          <w:rFonts w:cstheme="minorHAnsi"/>
+          <w:sz w:val="24"/>
+          <w:szCs w:val="24"/>
         </w:rPr>
         <w:tab/>
         <w:t xml:space="preserve">There are </w:t>
@@ -325,12 +796,16 @@
       <w:r>
         <w:rPr>
           <w:rFonts w:cstheme="minorHAnsi"/>
+          <w:sz w:val="24"/>
+          <w:szCs w:val="24"/>
         </w:rPr>
         <w:t>several</w:t>
       </w:r>
       <w:r>
         <w:rPr>
           <w:rFonts w:cstheme="minorHAnsi"/>
+          <w:sz w:val="24"/>
+          <w:szCs w:val="24"/>
         </w:rPr>
         <w:t xml:space="preserve"> articles related to studying various ways of implementing breast cancer detection using machine learning. There is “Machine Learning Techniques for Breast Cancer Prediction” by Varsha </w:t>
       </w:r>
@@ -338,6 +813,8 @@
       <w:r>
         <w:rPr>
           <w:rFonts w:cstheme="minorHAnsi"/>
+          <w:sz w:val="24"/>
+          <w:szCs w:val="24"/>
         </w:rPr>
         <w:t>Nemade</w:t>
       </w:r>
@@ -345,6 +822,8 @@
       <w:r>
         <w:rPr>
           <w:rFonts w:cstheme="minorHAnsi"/>
+          <w:sz w:val="24"/>
+          <w:szCs w:val="24"/>
         </w:rPr>
         <w:t xml:space="preserve"> and Vishal </w:t>
       </w:r>
@@ -352,6 +831,8 @@
       <w:r>
         <w:rPr>
           <w:rFonts w:cstheme="minorHAnsi"/>
+          <w:sz w:val="24"/>
+          <w:szCs w:val="24"/>
         </w:rPr>
         <w:t>Fegade</w:t>
       </w:r>
@@ -359,6 +840,8 @@
       <w:r>
         <w:rPr>
           <w:rFonts w:cstheme="minorHAnsi"/>
+          <w:sz w:val="24"/>
+          <w:szCs w:val="24"/>
         </w:rPr>
         <w:t xml:space="preserve"> from Mukesh Patel School of Technology Management and Engineering, NMIMS </w:t>
       </w:r>
@@ -366,6 +849,8 @@
       <w:r>
         <w:rPr>
           <w:rFonts w:cstheme="minorHAnsi"/>
+          <w:sz w:val="24"/>
+          <w:szCs w:val="24"/>
         </w:rPr>
         <w:t>Shirpur</w:t>
       </w:r>
@@ -373,6 +858,8 @@
       <w:r>
         <w:rPr>
           <w:rFonts w:cstheme="minorHAnsi"/>
+          <w:sz w:val="24"/>
+          <w:szCs w:val="24"/>
         </w:rPr>
         <w:t xml:space="preserve"> Campus, India</w:t>
       </w:r>
@@ -383,6 +870,8 @@
             <w:rFonts w:cstheme="minorHAnsi"/>
             <w:i/>
             <w:iCs/>
+            <w:sz w:val="24"/>
+            <w:szCs w:val="24"/>
           </w:rPr>
           <w:t>[3]</w:t>
         </w:r>
@@ -390,18 +879,24 @@
       <w:r>
         <w:rPr>
           <w:rFonts w:cstheme="minorHAnsi"/>
+          <w:sz w:val="24"/>
+          <w:szCs w:val="24"/>
         </w:rPr>
         <w:t>. They have documented different ML classification techniques and evaluated each of them using different performance measure</w:t>
       </w:r>
       <w:r>
         <w:rPr>
           <w:rFonts w:cstheme="minorHAnsi"/>
+          <w:sz w:val="24"/>
+          <w:szCs w:val="24"/>
         </w:rPr>
         <w:t>, such as accuracy, precision, and recall</w:t>
       </w:r>
       <w:r>
         <w:rPr>
           <w:rFonts w:cstheme="minorHAnsi"/>
+          <w:sz w:val="24"/>
+          <w:szCs w:val="24"/>
         </w:rPr>
         <w:t xml:space="preserve">. These techniques include </w:t>
       </w:r>
@@ -409,18 +904,24 @@
       <w:r>
         <w:rPr>
           <w:rFonts w:cstheme="minorHAnsi"/>
+          <w:sz w:val="24"/>
+          <w:szCs w:val="24"/>
         </w:rPr>
         <w:t>Nӓ</w:t>
       </w:r>
       <w:r>
         <w:rPr>
           <w:rFonts w:cstheme="minorHAnsi"/>
+          <w:sz w:val="24"/>
+          <w:szCs w:val="24"/>
         </w:rPr>
         <w:t>i</w:t>
       </w:r>
       <w:r>
         <w:rPr>
           <w:rFonts w:cstheme="minorHAnsi"/>
+          <w:sz w:val="24"/>
+          <w:szCs w:val="24"/>
         </w:rPr>
         <w:t>ve</w:t>
       </w:r>
@@ -428,56 +929,75 @@
       <w:r>
         <w:rPr>
           <w:rFonts w:cstheme="minorHAnsi"/>
+          <w:sz w:val="24"/>
+          <w:szCs w:val="24"/>
         </w:rPr>
         <w:t xml:space="preserve"> Bayes, Logistic Regression, Support Vector Machine, K-Nearest Neighbour and Decision Tree</w:t>
       </w:r>
       <w:r>
         <w:rPr>
           <w:rFonts w:cstheme="minorHAnsi"/>
+          <w:sz w:val="24"/>
+          <w:szCs w:val="24"/>
         </w:rPr>
         <w:t>, the latter being found to have the highest accuracy</w:t>
       </w:r>
       <w:r>
         <w:rPr>
           <w:rFonts w:cstheme="minorHAnsi"/>
+          <w:sz w:val="24"/>
+          <w:szCs w:val="24"/>
         </w:rPr>
         <w:t>, 97%</w:t>
       </w:r>
       <w:r>
         <w:rPr>
           <w:rFonts w:cstheme="minorHAnsi"/>
+          <w:sz w:val="24"/>
+          <w:szCs w:val="24"/>
         </w:rPr>
         <w:t>.</w:t>
       </w:r>
       <w:r>
         <w:rPr>
           <w:rFonts w:cstheme="minorHAnsi"/>
+          <w:sz w:val="24"/>
+          <w:szCs w:val="24"/>
         </w:rPr>
         <w:t xml:space="preserve"> </w:t>
       </w:r>
     </w:p>
     <w:p>
       <w:pPr>
+        <w:spacing w:line="360" w:lineRule="auto"/>
         <w:ind w:firstLine="720"/>
         <w:rPr>
           <w:rFonts w:cstheme="minorHAnsi"/>
-        </w:rPr>
-      </w:pPr>
-      <w:r>
-        <w:rPr>
-          <w:rFonts w:cstheme="minorHAnsi"/>
+          <w:sz w:val="24"/>
+          <w:szCs w:val="24"/>
+        </w:rPr>
+      </w:pPr>
+      <w:r>
+        <w:rPr>
+          <w:rFonts w:cstheme="minorHAnsi"/>
+          <w:sz w:val="24"/>
+          <w:szCs w:val="24"/>
         </w:rPr>
         <w:t xml:space="preserve">The dataset used in their experiments was the WDBC dataset, which contain features from </w:t>
       </w:r>
       <w:r>
         <w:rPr>
           <w:rFonts w:cstheme="minorHAnsi"/>
+          <w:sz w:val="24"/>
+          <w:szCs w:val="24"/>
         </w:rPr>
         <w:t xml:space="preserve">569 </w:t>
       </w:r>
       <w:r>
         <w:rPr>
           <w:rFonts w:cstheme="minorHAnsi"/>
+          <w:sz w:val="24"/>
+          <w:szCs w:val="24"/>
         </w:rPr>
         <w:t>digitized images of a fine needle aspirate of a breast mass</w:t>
       </w:r>
@@ -488,6 +1008,8 @@
             <w:rFonts w:cstheme="minorHAnsi"/>
             <w:i/>
             <w:iCs/>
+            <w:sz w:val="24"/>
+            <w:szCs w:val="24"/>
           </w:rPr>
           <w:t>[4]</w:t>
         </w:r>
@@ -495,49 +1017,62 @@
       <w:r>
         <w:rPr>
           <w:rFonts w:cstheme="minorHAnsi"/>
+          <w:sz w:val="24"/>
+          <w:szCs w:val="24"/>
         </w:rPr>
         <w:t>.</w:t>
       </w:r>
       <w:r>
         <w:rPr>
           <w:rFonts w:cstheme="minorHAnsi"/>
+          <w:sz w:val="24"/>
+          <w:szCs w:val="24"/>
         </w:rPr>
         <w:t xml:space="preserve"> </w:t>
       </w:r>
       <w:r>
         <w:rPr>
           <w:rFonts w:cstheme="minorHAnsi"/>
+          <w:sz w:val="24"/>
+          <w:szCs w:val="24"/>
         </w:rPr>
         <w:t xml:space="preserve">The algorithm implemented uses features from the image, rather than the image itself, some of which include radius, texture, area, perimeter, smoothness, compactness, concavity, concavity points, symmetry, fractal dimension. </w:t>
       </w:r>
       <w:r>
         <w:rPr>
           <w:rFonts w:cstheme="minorHAnsi"/>
+          <w:sz w:val="24"/>
+          <w:szCs w:val="24"/>
         </w:rPr>
         <w:t>The following charts represent the performance of the classification techniques used.</w:t>
       </w:r>
     </w:p>
     <w:p>
       <w:pPr>
+        <w:spacing w:line="360" w:lineRule="auto"/>
         <w:ind w:firstLine="720"/>
         <w:rPr>
           <w:rFonts w:cstheme="minorHAnsi"/>
+          <w:sz w:val="24"/>
+          <w:szCs w:val="24"/>
         </w:rPr>
       </w:pPr>
       <w:r>
         <w:rPr>
           <w:rFonts w:cstheme="minorHAnsi"/>
           <w:noProof/>
+          <w:sz w:val="24"/>
+          <w:szCs w:val="24"/>
         </w:rPr>
         <w:drawing>
-          <wp:inline distT="0" distB="0" distL="0" distR="0" wp14:anchorId="101DA8B9" wp14:editId="1AD5A2BC">
+          <wp:inline distT="0" distB="0" distL="0" distR="0" wp14:anchorId="101DA8B9" wp14:editId="3A03F4DC">
             <wp:extent cx="5425440" cy="1958340"/>
-            <wp:effectExtent l="0" t="0" r="3810" b="3810"/>
+            <wp:effectExtent l="0" t="0" r="0" b="0"/>
             <wp:docPr id="181730054" name="Chart 3"/>
             <wp:cNvGraphicFramePr/>
             <a:graphic xmlns:a="http://schemas.openxmlformats.org/drawingml/2006/main">
               <a:graphicData uri="http://schemas.openxmlformats.org/drawingml/2006/chart">
-                <c:chart xmlns:c="http://schemas.openxmlformats.org/drawingml/2006/chart" xmlns:r="http://schemas.openxmlformats.org/officeDocument/2006/relationships" r:id="rId4"/>
+                <c:chart xmlns:c="http://schemas.openxmlformats.org/drawingml/2006/chart" xmlns:r="http://schemas.openxmlformats.org/officeDocument/2006/relationships" r:id="rId7"/>
               </a:graphicData>
             </a:graphic>
           </wp:inline>
@@ -546,26 +1081,31 @@
     </w:p>
     <w:p>
       <w:pPr>
+        <w:spacing w:line="360" w:lineRule="auto"/>
         <w:ind w:firstLine="720"/>
         <w:rPr>
           <w:rFonts w:cstheme="minorHAnsi"/>
+          <w:sz w:val="24"/>
+          <w:szCs w:val="24"/>
         </w:rPr>
       </w:pPr>
       <w:r>
         <w:rPr>
           <w:rFonts w:cstheme="minorHAnsi"/>
           <w:noProof/>
+          <w:sz w:val="24"/>
+          <w:szCs w:val="24"/>
         </w:rPr>
         <w:lastRenderedPageBreak/>
         <w:drawing>
-          <wp:inline distT="0" distB="0" distL="0" distR="0" wp14:anchorId="4BC0C6C8" wp14:editId="5E9F6317">
+          <wp:inline distT="0" distB="0" distL="0" distR="0" wp14:anchorId="4BC0C6C8" wp14:editId="354142DA">
             <wp:extent cx="5486400" cy="3200400"/>
             <wp:effectExtent l="0" t="0" r="0" b="0"/>
             <wp:docPr id="1508779291" name="Chart 1508779291"/>
             <wp:cNvGraphicFramePr/>
             <a:graphic xmlns:a="http://schemas.openxmlformats.org/drawingml/2006/main">
               <a:graphicData uri="http://schemas.openxmlformats.org/drawingml/2006/chart">
-                <c:chart xmlns:c="http://schemas.openxmlformats.org/drawingml/2006/chart" xmlns:r="http://schemas.openxmlformats.org/officeDocument/2006/relationships" r:id="rId5"/>
+                <c:chart xmlns:c="http://schemas.openxmlformats.org/drawingml/2006/chart" xmlns:r="http://schemas.openxmlformats.org/officeDocument/2006/relationships" r:id="rId8"/>
               </a:graphicData>
             </a:graphic>
           </wp:inline>
@@ -574,25 +1114,30 @@
     </w:p>
     <w:p>
       <w:pPr>
+        <w:spacing w:line="360" w:lineRule="auto"/>
         <w:ind w:firstLine="720"/>
         <w:rPr>
           <w:rFonts w:cstheme="minorHAnsi"/>
+          <w:sz w:val="24"/>
+          <w:szCs w:val="24"/>
         </w:rPr>
       </w:pPr>
       <w:r>
         <w:rPr>
           <w:rFonts w:cstheme="minorHAnsi"/>
           <w:noProof/>
+          <w:sz w:val="24"/>
+          <w:szCs w:val="24"/>
         </w:rPr>
         <w:drawing>
-          <wp:inline distT="0" distB="0" distL="0" distR="0" wp14:anchorId="3B1EBE88" wp14:editId="0456DA75">
+          <wp:inline distT="0" distB="0" distL="0" distR="0" wp14:anchorId="3B1EBE88" wp14:editId="23AE7AB1">
             <wp:extent cx="5486400" cy="3200400"/>
             <wp:effectExtent l="0" t="0" r="0" b="0"/>
             <wp:docPr id="1936509765" name="Chart 1"/>
             <wp:cNvGraphicFramePr/>
             <a:graphic xmlns:a="http://schemas.openxmlformats.org/drawingml/2006/main">
               <a:graphicData uri="http://schemas.openxmlformats.org/drawingml/2006/chart">
-                <c:chart xmlns:c="http://schemas.openxmlformats.org/drawingml/2006/chart" xmlns:r="http://schemas.openxmlformats.org/officeDocument/2006/relationships" r:id="rId6"/>
+                <c:chart xmlns:c="http://schemas.openxmlformats.org/drawingml/2006/chart" xmlns:r="http://schemas.openxmlformats.org/officeDocument/2006/relationships" r:id="rId9"/>
               </a:graphicData>
             </a:graphic>
           </wp:inline>
@@ -601,52 +1146,38 @@
     </w:p>
     <w:p>
       <w:pPr>
-        <w:rPr>
-          <w:rFonts w:cstheme="minorHAnsi"/>
+        <w:spacing w:line="360" w:lineRule="auto"/>
+        <w:rPr>
+          <w:rFonts w:cstheme="minorHAnsi"/>
+          <w:sz w:val="24"/>
+          <w:szCs w:val="24"/>
         </w:rPr>
       </w:pPr>
     </w:p>
     <w:p>
       <w:pPr>
-        <w:rPr>
-          <w:rFonts w:cstheme="minorHAnsi"/>
-        </w:rPr>
-      </w:pPr>
-      <w:r>
-        <w:rPr>
-          <w:rFonts w:cstheme="minorHAnsi"/>
+        <w:spacing w:line="360" w:lineRule="auto"/>
+        <w:rPr>
+          <w:rFonts w:cstheme="minorHAnsi"/>
+          <w:sz w:val="24"/>
+          <w:szCs w:val="24"/>
+        </w:rPr>
+      </w:pPr>
+      <w:r>
+        <w:rPr>
+          <w:rFonts w:cstheme="minorHAnsi"/>
+          <w:sz w:val="24"/>
+          <w:szCs w:val="24"/>
         </w:rPr>
         <w:tab/>
-        <w:t>Other relevant studies include “</w:t>
-      </w:r>
-      <w:r>
-        <w:rPr>
-          <w:rFonts w:cstheme="minorHAnsi"/>
-        </w:rPr>
-        <w:t>An enhanced Predictive heterogeneous ensemble model for breast</w:t>
-      </w:r>
-      <w:r>
-        <w:rPr>
-          <w:rFonts w:cstheme="minorHAnsi"/>
-        </w:rPr>
-        <w:t xml:space="preserve"> </w:t>
-      </w:r>
-      <w:r>
-        <w:rPr>
-          <w:rFonts w:cstheme="minorHAnsi"/>
-        </w:rPr>
-        <w:t>cancer prediction</w:t>
-      </w:r>
-      <w:r>
-        <w:rPr>
-          <w:rFonts w:cstheme="minorHAnsi"/>
-        </w:rPr>
-        <w:t xml:space="preserve">” concluded by S. </w:t>
+        <w:t xml:space="preserve">Other relevant studies include “An enhanced Predictive heterogeneous ensemble model for breast cancer prediction” concluded by S. </w:t>
       </w:r>
       <w:proofErr w:type="spellStart"/>
       <w:r>
         <w:rPr>
           <w:rFonts w:cstheme="minorHAnsi"/>
+          <w:sz w:val="24"/>
+          <w:szCs w:val="24"/>
         </w:rPr>
         <w:t>Nanglia</w:t>
       </w:r>
@@ -654,6 +1185,8 @@
       <w:r>
         <w:rPr>
           <w:rFonts w:cstheme="minorHAnsi"/>
+          <w:sz w:val="24"/>
+          <w:szCs w:val="24"/>
         </w:rPr>
         <w:t xml:space="preserve"> et al. and got a 78%  accuracy using KNN, SVM and DT</w:t>
       </w:r>
@@ -664,6 +1197,8 @@
             <w:rFonts w:cstheme="minorHAnsi"/>
             <w:i/>
             <w:iCs/>
+            <w:sz w:val="24"/>
+            <w:szCs w:val="24"/>
           </w:rPr>
           <w:t>[5]</w:t>
         </w:r>
@@ -671,18 +1206,24 @@
       <w:r>
         <w:rPr>
           <w:rFonts w:cstheme="minorHAnsi"/>
+          <w:sz w:val="24"/>
+          <w:szCs w:val="24"/>
         </w:rPr>
         <w:t>.</w:t>
       </w:r>
       <w:r>
         <w:rPr>
           <w:rFonts w:cstheme="minorHAnsi"/>
+          <w:sz w:val="24"/>
+          <w:szCs w:val="24"/>
         </w:rPr>
         <w:t xml:space="preserve"> </w:t>
       </w:r>
       <w:r>
         <w:rPr>
           <w:rFonts w:cstheme="minorHAnsi"/>
+          <w:sz w:val="24"/>
+          <w:szCs w:val="24"/>
         </w:rPr>
         <w:t>Islam et al. got a 98.75% using ANN on the WDBC</w:t>
       </w:r>
@@ -693,6 +1234,8 @@
             <w:rFonts w:cstheme="minorHAnsi"/>
             <w:i/>
             <w:iCs/>
+            <w:sz w:val="24"/>
+            <w:szCs w:val="24"/>
           </w:rPr>
           <w:t>[6]</w:t>
         </w:r>
@@ -700,6 +1243,8 @@
       <w:r>
         <w:rPr>
           <w:rFonts w:cstheme="minorHAnsi"/>
+          <w:sz w:val="24"/>
+          <w:szCs w:val="24"/>
         </w:rPr>
         <w:t>. Amrane et al. proposed an approach using KNN and NB with 97.51% accuracy</w:t>
       </w:r>
@@ -710,6 +1255,8 @@
             <w:rFonts w:cstheme="minorHAnsi"/>
             <w:i/>
             <w:iCs/>
+            <w:sz w:val="24"/>
+            <w:szCs w:val="24"/>
           </w:rPr>
           <w:t>[7]</w:t>
         </w:r>
@@ -717,6 +1264,8 @@
       <w:r>
         <w:rPr>
           <w:rFonts w:cstheme="minorHAnsi"/>
+          <w:sz w:val="24"/>
+          <w:szCs w:val="24"/>
         </w:rPr>
         <w:t xml:space="preserve">. </w:t>
       </w:r>
@@ -724,6 +1273,8 @@
       <w:r>
         <w:rPr>
           <w:rFonts w:cstheme="minorHAnsi"/>
+          <w:sz w:val="24"/>
+          <w:szCs w:val="24"/>
         </w:rPr>
         <w:t>Dhahri</w:t>
       </w:r>
@@ -731,6 +1282,8 @@
       <w:r>
         <w:rPr>
           <w:rFonts w:cstheme="minorHAnsi"/>
+          <w:sz w:val="24"/>
+          <w:szCs w:val="24"/>
         </w:rPr>
         <w:t xml:space="preserve"> et al. studied the usage of genetic programming techniques for selection of best features and parameter for the machine learning classifier</w:t>
       </w:r>
@@ -741,6 +1294,8 @@
             <w:rFonts w:cstheme="minorHAnsi"/>
             <w:i/>
             <w:iCs/>
+            <w:sz w:val="24"/>
+            <w:szCs w:val="24"/>
           </w:rPr>
           <w:t>[8]</w:t>
         </w:r>
@@ -748,14 +1303,19 @@
       <w:r>
         <w:rPr>
           <w:rFonts w:cstheme="minorHAnsi"/>
+          <w:sz w:val="24"/>
+          <w:szCs w:val="24"/>
         </w:rPr>
         <w:t>.</w:t>
       </w:r>
     </w:p>
     <w:p>
       <w:pPr>
-        <w:rPr>
-          <w:rFonts w:cstheme="minorHAnsi"/>
+        <w:spacing w:line="360" w:lineRule="auto"/>
+        <w:rPr>
+          <w:rFonts w:cstheme="minorHAnsi"/>
+          <w:sz w:val="24"/>
+          <w:szCs w:val="24"/>
         </w:rPr>
       </w:pPr>
       <w:r>
@@ -763,34 +1323,74 @@
           <w:rFonts w:cstheme="minorHAnsi"/>
           <w:b/>
           <w:bCs/>
+          <w:sz w:val="24"/>
+          <w:szCs w:val="24"/>
           <w:u w:val="single"/>
         </w:rPr>
+        <w:lastRenderedPageBreak/>
         <w:t>METHODS USED IN SOLVING BREAST CANCER DETECTION</w:t>
       </w:r>
       <w:r>
         <w:rPr>
           <w:rFonts w:cstheme="minorHAnsi"/>
+          <w:sz w:val="24"/>
+          <w:szCs w:val="24"/>
         </w:rPr>
         <w:t>:</w:t>
       </w:r>
     </w:p>
     <w:p>
       <w:pPr>
-        <w:rPr>
-          <w:rFonts w:cstheme="minorHAnsi"/>
-        </w:rPr>
-      </w:pPr>
-      <w:r>
-        <w:rPr>
-          <w:rFonts w:cstheme="minorHAnsi"/>
-        </w:rPr>
-        <w:t>To be added..</w:t>
-      </w:r>
+        <w:spacing w:line="360" w:lineRule="auto"/>
+        <w:rPr>
+          <w:rFonts w:cstheme="minorHAnsi"/>
+          <w:sz w:val="24"/>
+          <w:szCs w:val="24"/>
+        </w:rPr>
+      </w:pPr>
+      <w:r>
+        <w:rPr>
+          <w:rFonts w:cstheme="minorHAnsi"/>
+          <w:sz w:val="24"/>
+          <w:szCs w:val="24"/>
+        </w:rPr>
+        <w:t xml:space="preserve">To be </w:t>
+      </w:r>
+      <w:proofErr w:type="gramStart"/>
+      <w:r>
+        <w:rPr>
+          <w:rFonts w:cstheme="minorHAnsi"/>
+          <w:sz w:val="24"/>
+          <w:szCs w:val="24"/>
+        </w:rPr>
+        <w:t>added..</w:t>
+      </w:r>
+      <w:proofErr w:type="gramEnd"/>
     </w:p>
     <w:p>
       <w:pPr>
         <w:rPr>
           <w:rFonts w:cstheme="minorHAnsi"/>
+          <w:sz w:val="24"/>
+          <w:szCs w:val="24"/>
+        </w:rPr>
+      </w:pPr>
+      <w:r>
+        <w:rPr>
+          <w:rFonts w:cstheme="minorHAnsi"/>
+          <w:sz w:val="24"/>
+          <w:szCs w:val="24"/>
+        </w:rPr>
+        <w:br w:type="page"/>
+      </w:r>
+    </w:p>
+    <w:p>
+      <w:pPr>
+        <w:spacing w:line="360" w:lineRule="auto"/>
+        <w:rPr>
+          <w:rFonts w:cstheme="minorHAnsi"/>
+          <w:sz w:val="24"/>
+          <w:szCs w:val="24"/>
         </w:rPr>
       </w:pPr>
       <w:r>
@@ -798,35 +1398,84 @@
           <w:rFonts w:cstheme="minorHAnsi"/>
           <w:b/>
           <w:bCs/>
+          <w:sz w:val="24"/>
+          <w:szCs w:val="24"/>
           <w:u w:val="single"/>
         </w:rPr>
+        <w:lastRenderedPageBreak/>
         <w:t>EXPERIMENTAL RESULTS OBTAINED</w:t>
       </w:r>
       <w:r>
         <w:rPr>
           <w:rFonts w:cstheme="minorHAnsi"/>
+          <w:sz w:val="24"/>
+          <w:szCs w:val="24"/>
         </w:rPr>
         <w:t xml:space="preserve">: </w:t>
       </w:r>
     </w:p>
     <w:p>
       <w:pPr>
-        <w:rPr>
-          <w:rFonts w:cstheme="minorHAnsi"/>
-        </w:rPr>
-      </w:pPr>
-      <w:r>
-        <w:rPr>
-          <w:rFonts w:cstheme="minorHAnsi"/>
-        </w:rPr>
-        <w:lastRenderedPageBreak/>
-        <w:t>To be added..</w:t>
-      </w:r>
+        <w:spacing w:line="360" w:lineRule="auto"/>
+        <w:rPr>
+          <w:rFonts w:cstheme="minorHAnsi"/>
+          <w:sz w:val="24"/>
+          <w:szCs w:val="24"/>
+        </w:rPr>
+      </w:pPr>
+      <w:r>
+        <w:rPr>
+          <w:rFonts w:cstheme="minorHAnsi"/>
+          <w:sz w:val="24"/>
+          <w:szCs w:val="24"/>
+        </w:rPr>
+        <w:t xml:space="preserve">To be </w:t>
+      </w:r>
+      <w:proofErr w:type="gramStart"/>
+      <w:r>
+        <w:rPr>
+          <w:rFonts w:cstheme="minorHAnsi"/>
+          <w:sz w:val="24"/>
+          <w:szCs w:val="24"/>
+        </w:rPr>
+        <w:t>added..</w:t>
+      </w:r>
+      <w:proofErr w:type="gramEnd"/>
     </w:p>
     <w:p>
       <w:pPr>
         <w:rPr>
           <w:rFonts w:cstheme="minorHAnsi"/>
+          <w:sz w:val="24"/>
+          <w:szCs w:val="24"/>
+        </w:rPr>
+      </w:pPr>
+      <w:r>
+        <w:rPr>
+          <w:rFonts w:cstheme="minorHAnsi"/>
+          <w:sz w:val="24"/>
+          <w:szCs w:val="24"/>
+        </w:rPr>
+        <w:br w:type="page"/>
+      </w:r>
+    </w:p>
+    <w:p>
+      <w:pPr>
+        <w:spacing w:line="360" w:lineRule="auto"/>
+        <w:rPr>
+          <w:rFonts w:cstheme="minorHAnsi"/>
+          <w:sz w:val="24"/>
+          <w:szCs w:val="24"/>
+        </w:rPr>
+      </w:pPr>
+    </w:p>
+    <w:p>
+      <w:pPr>
+        <w:spacing w:line="360" w:lineRule="auto"/>
+        <w:rPr>
+          <w:rFonts w:cstheme="minorHAnsi"/>
+          <w:sz w:val="24"/>
+          <w:szCs w:val="24"/>
         </w:rPr>
       </w:pPr>
       <w:r>
@@ -834,6 +1483,8 @@
           <w:rFonts w:cstheme="minorHAnsi"/>
           <w:b/>
           <w:bCs/>
+          <w:sz w:val="24"/>
+          <w:szCs w:val="24"/>
           <w:u w:val="single"/>
         </w:rPr>
         <w:t>CONCLUSIONS AND POSSIBLE IMPROVMENTS</w:t>
@@ -841,41 +1492,73 @@
       <w:r>
         <w:rPr>
           <w:rFonts w:cstheme="minorHAnsi"/>
+          <w:sz w:val="24"/>
+          <w:szCs w:val="24"/>
         </w:rPr>
         <w:t>:</w:t>
       </w:r>
     </w:p>
     <w:p>
       <w:pPr>
-        <w:rPr>
-          <w:rFonts w:cstheme="minorHAnsi"/>
-        </w:rPr>
-      </w:pPr>
-      <w:r>
-        <w:rPr>
-          <w:rFonts w:cstheme="minorHAnsi"/>
-        </w:rPr>
-        <w:t>To be added..</w:t>
-      </w:r>
+        <w:spacing w:line="360" w:lineRule="auto"/>
+        <w:rPr>
+          <w:rFonts w:cstheme="minorHAnsi"/>
+          <w:sz w:val="24"/>
+          <w:szCs w:val="24"/>
+        </w:rPr>
+      </w:pPr>
+      <w:r>
+        <w:rPr>
+          <w:rFonts w:cstheme="minorHAnsi"/>
+          <w:sz w:val="24"/>
+          <w:szCs w:val="24"/>
+        </w:rPr>
+        <w:t xml:space="preserve">To be </w:t>
+      </w:r>
+      <w:proofErr w:type="gramStart"/>
+      <w:r>
+        <w:rPr>
+          <w:rFonts w:cstheme="minorHAnsi"/>
+          <w:sz w:val="24"/>
+          <w:szCs w:val="24"/>
+        </w:rPr>
+        <w:t>added..</w:t>
+      </w:r>
+      <w:proofErr w:type="gramEnd"/>
     </w:p>
     <w:p>
       <w:pPr>
         <w:rPr>
           <w:rFonts w:cstheme="minorHAnsi"/>
-        </w:rPr>
-      </w:pPr>
+          <w:sz w:val="24"/>
+          <w:szCs w:val="24"/>
+        </w:rPr>
+      </w:pPr>
+      <w:r>
+        <w:rPr>
+          <w:rFonts w:cstheme="minorHAnsi"/>
+          <w:sz w:val="24"/>
+          <w:szCs w:val="24"/>
+        </w:rPr>
+        <w:br w:type="page"/>
+      </w:r>
       <w:r>
         <w:rPr>
           <w:rFonts w:cstheme="minorHAnsi"/>
           <w:b/>
           <w:bCs/>
+          <w:sz w:val="24"/>
+          <w:szCs w:val="24"/>
           <w:u w:val="single"/>
         </w:rPr>
+        <w:lastRenderedPageBreak/>
         <w:t>REFERENCES</w:t>
       </w:r>
       <w:r>
         <w:rPr>
           <w:rFonts w:cstheme="minorHAnsi"/>
+          <w:sz w:val="24"/>
+          <w:szCs w:val="24"/>
         </w:rPr>
         <w:t>:</w:t>
       </w:r>
@@ -883,13 +1566,12 @@
     <w:p>
       <w:pPr>
         <w:pStyle w:val="pf0"/>
+        <w:spacing w:line="360" w:lineRule="auto"/>
         <w:rPr>
           <w:rFonts w:asciiTheme="minorHAnsi" w:eastAsiaTheme="minorHAnsi" w:hAnsiTheme="minorHAnsi" w:cstheme="minorHAnsi"/>
           <w:i/>
           <w:iCs/>
           <w:kern w:val="2"/>
-          <w:sz w:val="22"/>
-          <w:szCs w:val="22"/>
           <w:lang w:eastAsia="en-US"/>
           <w14:ligatures w14:val="standardContextual"/>
         </w:rPr>
@@ -901,8 +1583,6 @@
           <w:i/>
           <w:iCs/>
           <w:kern w:val="2"/>
-          <w:sz w:val="22"/>
-          <w:szCs w:val="22"/>
           <w:lang w:eastAsia="en-US"/>
           <w14:ligatures w14:val="standardContextual"/>
         </w:rPr>
@@ -912,13 +1592,12 @@
     <w:p>
       <w:pPr>
         <w:pStyle w:val="pf0"/>
+        <w:spacing w:line="360" w:lineRule="auto"/>
         <w:rPr>
           <w:rFonts w:asciiTheme="minorHAnsi" w:eastAsiaTheme="minorHAnsi" w:hAnsiTheme="minorHAnsi" w:cstheme="minorHAnsi"/>
           <w:i/>
           <w:iCs/>
           <w:kern w:val="2"/>
-          <w:sz w:val="22"/>
-          <w:szCs w:val="22"/>
           <w:lang w:eastAsia="en-US"/>
           <w14:ligatures w14:val="standardContextual"/>
         </w:rPr>
@@ -931,22 +1610,18 @@
           <w:i/>
           <w:iCs/>
           <w:kern w:val="2"/>
-          <w:sz w:val="22"/>
-          <w:szCs w:val="22"/>
           <w:lang w:eastAsia="en-US"/>
           <w14:ligatures w14:val="standardContextual"/>
         </w:rPr>
         <w:t xml:space="preserve">[2] </w:t>
       </w:r>
-      <w:hyperlink r:id="rId7" w:history="1">
+      <w:hyperlink r:id="rId10" w:history="1">
         <w:r>
           <w:rPr>
             <w:rFonts w:asciiTheme="minorHAnsi" w:eastAsiaTheme="minorHAnsi" w:hAnsiTheme="minorHAnsi" w:cstheme="minorHAnsi"/>
             <w:i/>
             <w:iCs/>
             <w:kern w:val="2"/>
-            <w:sz w:val="22"/>
-            <w:szCs w:val="22"/>
             <w:lang w:eastAsia="en-US"/>
             <w14:ligatures w14:val="standardContextual"/>
           </w:rPr>
@@ -957,13 +1632,12 @@
     <w:p>
       <w:pPr>
         <w:pStyle w:val="pf0"/>
+        <w:spacing w:line="360" w:lineRule="auto"/>
         <w:rPr>
           <w:rFonts w:asciiTheme="minorHAnsi" w:eastAsiaTheme="minorHAnsi" w:hAnsiTheme="minorHAnsi" w:cstheme="minorHAnsi"/>
           <w:i/>
           <w:iCs/>
           <w:kern w:val="2"/>
-          <w:sz w:val="22"/>
-          <w:szCs w:val="22"/>
           <w:lang w:eastAsia="en-US"/>
           <w14:ligatures w14:val="standardContextual"/>
         </w:rPr>
@@ -976,8 +1650,6 @@
           <w:i/>
           <w:iCs/>
           <w:kern w:val="2"/>
-          <w:sz w:val="22"/>
-          <w:szCs w:val="22"/>
           <w:lang w:eastAsia="en-US"/>
           <w14:ligatures w14:val="standardContextual"/>
         </w:rPr>
@@ -987,13 +1659,12 @@
     <w:p>
       <w:pPr>
         <w:pStyle w:val="pf0"/>
+        <w:spacing w:line="360" w:lineRule="auto"/>
         <w:rPr>
           <w:rFonts w:asciiTheme="minorHAnsi" w:eastAsiaTheme="minorHAnsi" w:hAnsiTheme="minorHAnsi" w:cstheme="minorHAnsi"/>
           <w:i/>
           <w:iCs/>
           <w:kern w:val="2"/>
-          <w:sz w:val="22"/>
-          <w:szCs w:val="22"/>
           <w:lang w:eastAsia="en-US"/>
           <w14:ligatures w14:val="standardContextual"/>
         </w:rPr>
@@ -1005,8 +1676,6 @@
           <w:i/>
           <w:iCs/>
           <w:kern w:val="2"/>
-          <w:sz w:val="22"/>
-          <w:szCs w:val="22"/>
           <w:lang w:eastAsia="en-US"/>
           <w14:ligatures w14:val="standardContextual"/>
         </w:rPr>
@@ -1018,8 +1687,6 @@
           <w:i/>
           <w:iCs/>
           <w:kern w:val="2"/>
-          <w:sz w:val="22"/>
-          <w:szCs w:val="22"/>
           <w:lang w:eastAsia="en-US"/>
           <w14:ligatures w14:val="standardContextual"/>
         </w:rPr>
@@ -1029,13 +1696,12 @@
     <w:p>
       <w:pPr>
         <w:pStyle w:val="pf0"/>
+        <w:spacing w:line="360" w:lineRule="auto"/>
         <w:rPr>
           <w:rFonts w:asciiTheme="minorHAnsi" w:eastAsiaTheme="minorHAnsi" w:hAnsiTheme="minorHAnsi" w:cstheme="minorHAnsi"/>
           <w:i/>
           <w:iCs/>
           <w:kern w:val="2"/>
-          <w:sz w:val="22"/>
-          <w:szCs w:val="22"/>
           <w:lang w:eastAsia="en-US"/>
           <w14:ligatures w14:val="standardContextual"/>
         </w:rPr>
@@ -1047,8 +1713,6 @@
           <w:i/>
           <w:iCs/>
           <w:kern w:val="2"/>
-          <w:sz w:val="22"/>
-          <w:szCs w:val="22"/>
           <w:lang w:eastAsia="en-US"/>
           <w14:ligatures w14:val="standardContextual"/>
         </w:rPr>
@@ -1061,8 +1725,6 @@
           <w:i/>
           <w:iCs/>
           <w:kern w:val="2"/>
-          <w:sz w:val="22"/>
-          <w:szCs w:val="22"/>
           <w:lang w:eastAsia="en-US"/>
           <w14:ligatures w14:val="standardContextual"/>
         </w:rPr>
@@ -1075,8 +1737,6 @@
           <w:i/>
           <w:iCs/>
           <w:kern w:val="2"/>
-          <w:sz w:val="22"/>
-          <w:szCs w:val="22"/>
           <w:lang w:eastAsia="en-US"/>
           <w14:ligatures w14:val="standardContextual"/>
         </w:rPr>
@@ -1089,8 +1749,6 @@
           <w:i/>
           <w:iCs/>
           <w:kern w:val="2"/>
-          <w:sz w:val="22"/>
-          <w:szCs w:val="22"/>
           <w:lang w:eastAsia="en-US"/>
           <w14:ligatures w14:val="standardContextual"/>
         </w:rPr>
@@ -1103,8 +1761,6 @@
           <w:i/>
           <w:iCs/>
           <w:kern w:val="2"/>
-          <w:sz w:val="22"/>
-          <w:szCs w:val="22"/>
           <w:lang w:eastAsia="en-US"/>
           <w14:ligatures w14:val="standardContextual"/>
         </w:rPr>
@@ -1114,13 +1770,12 @@
     <w:p>
       <w:pPr>
         <w:pStyle w:val="pf0"/>
+        <w:spacing w:line="360" w:lineRule="auto"/>
         <w:rPr>
           <w:rFonts w:asciiTheme="minorHAnsi" w:eastAsiaTheme="minorHAnsi" w:hAnsiTheme="minorHAnsi" w:cstheme="minorHAnsi"/>
           <w:i/>
           <w:iCs/>
           <w:kern w:val="2"/>
-          <w:sz w:val="22"/>
-          <w:szCs w:val="22"/>
           <w:lang w:eastAsia="en-US"/>
           <w14:ligatures w14:val="standardContextual"/>
         </w:rPr>
@@ -1132,8 +1787,6 @@
           <w:i/>
           <w:iCs/>
           <w:kern w:val="2"/>
-          <w:sz w:val="22"/>
-          <w:szCs w:val="22"/>
           <w:lang w:eastAsia="en-US"/>
           <w14:ligatures w14:val="standardContextual"/>
         </w:rPr>
@@ -1143,13 +1796,12 @@
     <w:p>
       <w:pPr>
         <w:pStyle w:val="pf0"/>
+        <w:spacing w:line="360" w:lineRule="auto"/>
         <w:rPr>
           <w:rFonts w:asciiTheme="minorHAnsi" w:eastAsiaTheme="minorHAnsi" w:hAnsiTheme="minorHAnsi" w:cstheme="minorHAnsi"/>
           <w:i/>
           <w:iCs/>
           <w:kern w:val="2"/>
-          <w:sz w:val="22"/>
-          <w:szCs w:val="22"/>
           <w:lang w:eastAsia="en-US"/>
           <w14:ligatures w14:val="standardContextual"/>
         </w:rPr>
@@ -1161,8 +1813,6 @@
           <w:i/>
           <w:iCs/>
           <w:kern w:val="2"/>
-          <w:sz w:val="22"/>
-          <w:szCs w:val="22"/>
           <w:lang w:eastAsia="en-US"/>
           <w14:ligatures w14:val="standardContextual"/>
         </w:rPr>
@@ -1175,8 +1825,6 @@
           <w:i/>
           <w:iCs/>
           <w:kern w:val="2"/>
-          <w:sz w:val="22"/>
-          <w:szCs w:val="22"/>
           <w:lang w:eastAsia="en-US"/>
           <w14:ligatures w14:val="standardContextual"/>
         </w:rPr>
@@ -1189,8 +1837,6 @@
           <w:i/>
           <w:iCs/>
           <w:kern w:val="2"/>
-          <w:sz w:val="22"/>
-          <w:szCs w:val="22"/>
           <w:lang w:eastAsia="en-US"/>
           <w14:ligatures w14:val="standardContextual"/>
         </w:rPr>
@@ -1203,8 +1849,6 @@
           <w:i/>
           <w:iCs/>
           <w:kern w:val="2"/>
-          <w:sz w:val="22"/>
-          <w:szCs w:val="22"/>
           <w:lang w:eastAsia="en-US"/>
           <w14:ligatures w14:val="standardContextual"/>
         </w:rPr>
@@ -1217,8 +1861,6 @@
           <w:i/>
           <w:iCs/>
           <w:kern w:val="2"/>
-          <w:sz w:val="22"/>
-          <w:szCs w:val="22"/>
           <w:lang w:eastAsia="en-US"/>
           <w14:ligatures w14:val="standardContextual"/>
         </w:rPr>
@@ -1228,13 +1870,12 @@
     <w:p>
       <w:pPr>
         <w:pStyle w:val="pf0"/>
+        <w:spacing w:line="360" w:lineRule="auto"/>
         <w:rPr>
           <w:rFonts w:asciiTheme="minorHAnsi" w:eastAsiaTheme="minorHAnsi" w:hAnsiTheme="minorHAnsi" w:cstheme="minorHAnsi"/>
           <w:i/>
           <w:iCs/>
           <w:kern w:val="2"/>
-          <w:sz w:val="22"/>
-          <w:szCs w:val="22"/>
           <w:lang w:eastAsia="en-US"/>
           <w14:ligatures w14:val="standardContextual"/>
         </w:rPr>
@@ -1246,8 +1887,6 @@
           <w:i/>
           <w:iCs/>
           <w:kern w:val="2"/>
-          <w:sz w:val="22"/>
-          <w:szCs w:val="22"/>
           <w:lang w:eastAsia="en-US"/>
           <w14:ligatures w14:val="standardContextual"/>
         </w:rPr>
@@ -1260,8 +1899,6 @@
           <w:i/>
           <w:iCs/>
           <w:kern w:val="2"/>
-          <w:sz w:val="22"/>
-          <w:szCs w:val="22"/>
           <w:lang w:eastAsia="en-US"/>
           <w14:ligatures w14:val="standardContextual"/>
         </w:rPr>
@@ -1274,8 +1911,6 @@
           <w:i/>
           <w:iCs/>
           <w:kern w:val="2"/>
-          <w:sz w:val="22"/>
-          <w:szCs w:val="22"/>
           <w:lang w:eastAsia="en-US"/>
           <w14:ligatures w14:val="standardContextual"/>
         </w:rPr>
@@ -1288,8 +1923,6 @@
           <w:i/>
           <w:iCs/>
           <w:kern w:val="2"/>
-          <w:sz w:val="22"/>
-          <w:szCs w:val="22"/>
           <w:lang w:eastAsia="en-US"/>
           <w14:ligatures w14:val="standardContextual"/>
         </w:rPr>
@@ -1302,8 +1935,6 @@
           <w:i/>
           <w:iCs/>
           <w:kern w:val="2"/>
-          <w:sz w:val="22"/>
-          <w:szCs w:val="22"/>
           <w:lang w:eastAsia="en-US"/>
           <w14:ligatures w14:val="standardContextual"/>
         </w:rPr>
@@ -1316,8 +1947,6 @@
           <w:i/>
           <w:iCs/>
           <w:kern w:val="2"/>
-          <w:sz w:val="22"/>
-          <w:szCs w:val="22"/>
           <w:lang w:eastAsia="en-US"/>
           <w14:ligatures w14:val="standardContextual"/>
         </w:rPr>
@@ -1330,8 +1959,6 @@
           <w:i/>
           <w:iCs/>
           <w:kern w:val="2"/>
-          <w:sz w:val="22"/>
-          <w:szCs w:val="22"/>
           <w:lang w:eastAsia="en-US"/>
           <w14:ligatures w14:val="standardContextual"/>
         </w:rPr>
@@ -1342,13 +1969,12 @@
     <w:p>
       <w:pPr>
         <w:pStyle w:val="pf0"/>
+        <w:spacing w:line="360" w:lineRule="auto"/>
         <w:rPr>
           <w:rFonts w:asciiTheme="minorHAnsi" w:eastAsiaTheme="minorHAnsi" w:hAnsiTheme="minorHAnsi" w:cstheme="minorHAnsi"/>
           <w:i/>
           <w:iCs/>
           <w:kern w:val="2"/>
-          <w:sz w:val="22"/>
-          <w:szCs w:val="22"/>
           <w:lang w:eastAsia="en-US"/>
           <w14:ligatures w14:val="standardContextual"/>
         </w:rPr>
@@ -1358,13 +1984,12 @@
     <w:p>
       <w:pPr>
         <w:pStyle w:val="pf0"/>
+        <w:spacing w:line="360" w:lineRule="auto"/>
         <w:rPr>
           <w:rFonts w:asciiTheme="minorHAnsi" w:eastAsiaTheme="minorHAnsi" w:hAnsiTheme="minorHAnsi" w:cstheme="minorHAnsi"/>
           <w:i/>
           <w:iCs/>
           <w:kern w:val="2"/>
-          <w:sz w:val="22"/>
-          <w:szCs w:val="22"/>
           <w:lang w:eastAsia="en-US"/>
           <w14:ligatures w14:val="standardContextual"/>
         </w:rPr>
@@ -1374,13 +1999,12 @@
     <w:p>
       <w:pPr>
         <w:pStyle w:val="pf0"/>
+        <w:spacing w:line="360" w:lineRule="auto"/>
         <w:rPr>
           <w:rFonts w:asciiTheme="minorHAnsi" w:eastAsiaTheme="minorHAnsi" w:hAnsiTheme="minorHAnsi" w:cstheme="minorHAnsi"/>
           <w:i/>
           <w:iCs/>
           <w:kern w:val="2"/>
-          <w:sz w:val="22"/>
-          <w:szCs w:val="22"/>
           <w:lang w:eastAsia="en-US"/>
           <w14:ligatures w14:val="standardContextual"/>
         </w:rPr>
@@ -1389,10 +2013,13 @@
     <w:bookmarkEnd w:id="4"/>
     <w:p>
       <w:pPr>
+        <w:spacing w:line="360" w:lineRule="auto"/>
         <w:rPr>
           <w:rFonts w:cstheme="minorHAnsi"/>
           <w:i/>
           <w:iCs/>
+          <w:sz w:val="24"/>
+          <w:szCs w:val="24"/>
         </w:rPr>
       </w:pPr>
     </w:p>
@@ -1400,51 +2027,70 @@
     <w:bookmarkEnd w:id="3"/>
     <w:p>
       <w:pPr>
-        <w:rPr>
-          <w:rFonts w:cstheme="minorHAnsi"/>
+        <w:spacing w:line="360" w:lineRule="auto"/>
+        <w:rPr>
+          <w:rFonts w:cstheme="minorHAnsi"/>
+          <w:sz w:val="24"/>
+          <w:szCs w:val="24"/>
         </w:rPr>
       </w:pPr>
     </w:p>
     <w:p>
       <w:pPr>
-        <w:rPr>
-          <w:rFonts w:cstheme="minorHAnsi"/>
+        <w:spacing w:line="360" w:lineRule="auto"/>
+        <w:rPr>
+          <w:rFonts w:cstheme="minorHAnsi"/>
+          <w:sz w:val="24"/>
+          <w:szCs w:val="24"/>
         </w:rPr>
       </w:pPr>
     </w:p>
     <w:p>
       <w:pPr>
-        <w:rPr>
-          <w:rFonts w:cstheme="minorHAnsi"/>
+        <w:spacing w:line="360" w:lineRule="auto"/>
+        <w:rPr>
+          <w:rFonts w:cstheme="minorHAnsi"/>
+          <w:sz w:val="24"/>
+          <w:szCs w:val="24"/>
         </w:rPr>
       </w:pPr>
     </w:p>
     <w:p>
       <w:pPr>
+        <w:spacing w:line="360" w:lineRule="auto"/>
         <w:ind w:firstLine="567"/>
         <w:rPr>
           <w:rFonts w:cstheme="minorHAnsi"/>
+          <w:sz w:val="24"/>
+          <w:szCs w:val="24"/>
         </w:rPr>
       </w:pPr>
     </w:p>
     <w:p>
       <w:pPr>
+        <w:spacing w:line="360" w:lineRule="auto"/>
         <w:ind w:firstLine="567"/>
         <w:rPr>
           <w:rFonts w:cstheme="minorHAnsi"/>
+          <w:sz w:val="24"/>
+          <w:szCs w:val="24"/>
         </w:rPr>
       </w:pPr>
     </w:p>
     <w:p>
       <w:pPr>
+        <w:spacing w:line="360" w:lineRule="auto"/>
         <w:ind w:firstLine="567"/>
         <w:jc w:val="center"/>
         <w:rPr>
           <w:rFonts w:cstheme="minorHAnsi"/>
+          <w:sz w:val="24"/>
+          <w:szCs w:val="24"/>
         </w:rPr>
       </w:pPr>
     </w:p>
     <w:sectPr>
+      <w:footerReference w:type="default" r:id="rId11"/>
       <w:pgSz w:w="11906" w:h="16838"/>
       <w:pgMar w:top="1440" w:right="1440" w:bottom="1440" w:left="1440" w:header="708" w:footer="708" w:gutter="0"/>
       <w:cols w:space="708"/>
@@ -1454,8 +2100,346 @@
 </w:document>
 </file>
 
+<file path=word/endnotes.xml><?xml version="1.0" encoding="utf-8"?>
+<w:endnotes xmlns:wpc="http://schemas.microsoft.com/office/word/2010/wordprocessingCanvas" xmlns:cx="http://schemas.microsoft.com/office/drawing/2014/chartex" xmlns:cx1="http://schemas.microsoft.com/office/drawing/2015/9/8/chartex" xmlns:cx2="http://schemas.microsoft.com/office/drawing/2015/10/21/chartex" xmlns:cx3="http://schemas.microsoft.com/office/drawing/2016/5/9/chartex" xmlns:cx4="http://schemas.microsoft.com/office/drawing/2016/5/10/chartex" xmlns:cx5="http://schemas.microsoft.com/office/drawing/2016/5/11/chartex" xmlns:cx6="http://schemas.microsoft.com/office/drawing/2016/5/12/chartex" xmlns:cx7="http://schemas.microsoft.com/office/drawing/2016/5/13/chartex" xmlns:cx8="http://schemas.microsoft.com/office/drawing/2016/5/14/chartex" xmlns:mc="http://schemas.openxmlformats.org/markup-compatibility/2006" xmlns:aink="http://schemas.microsoft.com/office/drawing/2016/ink" xmlns:am3d="http://schemas.microsoft.com/office/drawing/2017/model3d" xmlns:o="urn:schemas-microsoft-com:office:office" xmlns:oel="http://schemas.microsoft.com/office/2019/extlst" xmlns:r="http://schemas.openxmlformats.org/officeDocument/2006/relationships" xmlns:m="http://schemas.openxmlformats.org/officeDocument/2006/math" xmlns:v="urn:schemas-microsoft-com:vml" xmlns:wp14="http://schemas.microsoft.com/office/word/2010/wordprocessingDrawing" xmlns:wp="http://schemas.openxmlformats.org/drawingml/2006/wordprocessingDrawing" xmlns:w10="urn:schemas-microsoft-com:office:word" xmlns:w="http://schemas.openxmlformats.org/wordprocessingml/2006/main" xmlns:w14="http://schemas.microsoft.com/office/word/2010/wordml" xmlns:w15="http://schemas.microsoft.com/office/word/2012/wordml" xmlns:w16cex="http://schemas.microsoft.com/office/word/2018/wordml/cex" xmlns:w16cid="http://schemas.microsoft.com/office/word/2016/wordml/cid" xmlns:w16="http://schemas.microsoft.com/office/word/2018/wordml" xmlns:w16du="http://schemas.microsoft.com/office/word/2023/wordml/word16du" xmlns:w16sdtdh="http://schemas.microsoft.com/office/word/2020/wordml/sdtdatahash" xmlns:w16se="http://schemas.microsoft.com/office/word/2015/wordml/symex" xmlns:wpg="http://schemas.microsoft.com/office/word/2010/wordprocessingGroup" xmlns:wpi="http://schemas.microsoft.com/office/word/2010/wordprocessingInk" xmlns:wne="http://schemas.microsoft.com/office/word/2006/wordml" xmlns:wps="http://schemas.microsoft.com/office/word/2010/wordprocessingShape" mc:Ignorable="w14 w15 w16se w16cid w16 w16cex w16sdtdh w16du wp14">
+  <w:endnote w:type="separator" w:id="-1">
+    <w:p>
+      <w:pPr>
+        <w:spacing w:after="0" w:line="240" w:lineRule="auto"/>
+      </w:pPr>
+      <w:r>
+        <w:separator/>
+      </w:r>
+    </w:p>
+  </w:endnote>
+  <w:endnote w:type="continuationSeparator" w:id="0">
+    <w:p>
+      <w:pPr>
+        <w:spacing w:after="0" w:line="240" w:lineRule="auto"/>
+      </w:pPr>
+      <w:r>
+        <w:continuationSeparator/>
+      </w:r>
+    </w:p>
+  </w:endnote>
+</w:endnotes>
+</file>
+
+<file path=word/footer1.xml><?xml version="1.0" encoding="utf-8"?>
+<w:ftr xmlns:wpc="http://schemas.microsoft.com/office/word/2010/wordprocessingCanvas" xmlns:cx="http://schemas.microsoft.com/office/drawing/2014/chartex" xmlns:cx1="http://schemas.microsoft.com/office/drawing/2015/9/8/chartex" xmlns:cx2="http://schemas.microsoft.com/office/drawing/2015/10/21/chartex" xmlns:cx3="http://schemas.microsoft.com/office/drawing/2016/5/9/chartex" xmlns:cx4="http://schemas.microsoft.com/office/drawing/2016/5/10/chartex" xmlns:cx5="http://schemas.microsoft.com/office/drawing/2016/5/11/chartex" xmlns:cx6="http://schemas.microsoft.com/office/drawing/2016/5/12/chartex" xmlns:cx7="http://schemas.microsoft.com/office/drawing/2016/5/13/chartex" xmlns:cx8="http://schemas.microsoft.com/office/drawing/2016/5/14/chartex" xmlns:mc="http://schemas.openxmlformats.org/markup-compatibility/2006" xmlns:aink="http://schemas.microsoft.com/office/drawing/2016/ink" xmlns:am3d="http://schemas.microsoft.com/office/drawing/2017/model3d" xmlns:o="urn:schemas-microsoft-com:office:office" xmlns:oel="http://schemas.microsoft.com/office/2019/extlst" xmlns:r="http://schemas.openxmlformats.org/officeDocument/2006/relationships" xmlns:m="http://schemas.openxmlformats.org/officeDocument/2006/math" xmlns:v="urn:schemas-microsoft-com:vml" xmlns:wp14="http://schemas.microsoft.com/office/word/2010/wordprocessingDrawing" xmlns:wp="http://schemas.openxmlformats.org/drawingml/2006/wordprocessingDrawing" xmlns:w10="urn:schemas-microsoft-com:office:word" xmlns:w="http://schemas.openxmlformats.org/wordprocessingml/2006/main" xmlns:w14="http://schemas.microsoft.com/office/word/2010/wordml" xmlns:w15="http://schemas.microsoft.com/office/word/2012/wordml" xmlns:w16cex="http://schemas.microsoft.com/office/word/2018/wordml/cex" xmlns:w16cid="http://schemas.microsoft.com/office/word/2016/wordml/cid" xmlns:w16="http://schemas.microsoft.com/office/word/2018/wordml" xmlns:w16du="http://schemas.microsoft.com/office/word/2023/wordml/word16du" xmlns:w16sdtdh="http://schemas.microsoft.com/office/word/2020/wordml/sdtdatahash" xmlns:w16se="http://schemas.microsoft.com/office/word/2015/wordml/symex" xmlns:wpg="http://schemas.microsoft.com/office/word/2010/wordprocessingGroup" xmlns:wpi="http://schemas.microsoft.com/office/word/2010/wordprocessingInk" xmlns:wne="http://schemas.microsoft.com/office/word/2006/wordml" xmlns:wps="http://schemas.microsoft.com/office/word/2010/wordprocessingShape" mc:Ignorable="w14 w15 w16se w16cid w16 w16cex w16sdtdh w16du wp14">
+  <w:sdt>
+    <w:sdtPr>
+      <w:id w:val="1178929682"/>
+      <w:docPartObj>
+        <w:docPartGallery w:val="Page Numbers (Bottom of Page)"/>
+        <w:docPartUnique/>
+      </w:docPartObj>
+    </w:sdtPr>
+    <w:sdtEndPr>
+      <w:rPr>
+        <w:color w:val="7F7F7F" w:themeColor="background1" w:themeShade="7F"/>
+        <w:spacing w:val="60"/>
+      </w:rPr>
+    </w:sdtEndPr>
+    <w:sdtContent>
+      <w:p>
+        <w:pPr>
+          <w:pStyle w:val="Footer"/>
+          <w:pBdr>
+            <w:top w:val="single" w:sz="4" w:space="1" w:color="D9D9D9" w:themeColor="background1" w:themeShade="D9"/>
+          </w:pBdr>
+          <w:rPr>
+            <w:b/>
+            <w:bCs/>
+          </w:rPr>
+        </w:pPr>
+        <w:r>
+          <w:fldChar w:fldCharType="begin"/>
+        </w:r>
+        <w:r>
+          <w:instrText xml:space="preserve"> PAGE   \* MERGEFORMAT </w:instrText>
+        </w:r>
+        <w:r>
+          <w:fldChar w:fldCharType="separate"/>
+        </w:r>
+        <w:r>
+          <w:rPr>
+            <w:b/>
+            <w:bCs/>
+            <w:noProof/>
+          </w:rPr>
+          <w:t>2</w:t>
+        </w:r>
+        <w:r>
+          <w:rPr>
+            <w:b/>
+            <w:bCs/>
+            <w:noProof/>
+          </w:rPr>
+          <w:fldChar w:fldCharType="end"/>
+        </w:r>
+        <w:r>
+          <w:rPr>
+            <w:b/>
+            <w:bCs/>
+          </w:rPr>
+          <w:t xml:space="preserve"> | </w:t>
+        </w:r>
+        <w:r>
+          <w:rPr>
+            <w:color w:val="7F7F7F" w:themeColor="background1" w:themeShade="7F"/>
+            <w:spacing w:val="60"/>
+          </w:rPr>
+          <w:t>Page</w:t>
+        </w:r>
+      </w:p>
+    </w:sdtContent>
+  </w:sdt>
+  <w:p>
+    <w:pPr>
+      <w:pStyle w:val="Footer"/>
+    </w:pPr>
+  </w:p>
+</w:ftr>
+</file>
+
+<file path=word/footnotes.xml><?xml version="1.0" encoding="utf-8"?>
+<w:footnotes xmlns:wpc="http://schemas.microsoft.com/office/word/2010/wordprocessingCanvas" xmlns:cx="http://schemas.microsoft.com/office/drawing/2014/chartex" xmlns:cx1="http://schemas.microsoft.com/office/drawing/2015/9/8/chartex" xmlns:cx2="http://schemas.microsoft.com/office/drawing/2015/10/21/chartex" xmlns:cx3="http://schemas.microsoft.com/office/drawing/2016/5/9/chartex" xmlns:cx4="http://schemas.microsoft.com/office/drawing/2016/5/10/chartex" xmlns:cx5="http://schemas.microsoft.com/office/drawing/2016/5/11/chartex" xmlns:cx6="http://schemas.microsoft.com/office/drawing/2016/5/12/chartex" xmlns:cx7="http://schemas.microsoft.com/office/drawing/2016/5/13/chartex" xmlns:cx8="http://schemas.microsoft.com/office/drawing/2016/5/14/chartex" xmlns:mc="http://schemas.openxmlformats.org/markup-compatibility/2006" xmlns:aink="http://schemas.microsoft.com/office/drawing/2016/ink" xmlns:am3d="http://schemas.microsoft.com/office/drawing/2017/model3d" xmlns:o="urn:schemas-microsoft-com:office:office" xmlns:oel="http://schemas.microsoft.com/office/2019/extlst" xmlns:r="http://schemas.openxmlformats.org/officeDocument/2006/relationships" xmlns:m="http://schemas.openxmlformats.org/officeDocument/2006/math" xmlns:v="urn:schemas-microsoft-com:vml" xmlns:wp14="http://schemas.microsoft.com/office/word/2010/wordprocessingDrawing" xmlns:wp="http://schemas.openxmlformats.org/drawingml/2006/wordprocessingDrawing" xmlns:w10="urn:schemas-microsoft-com:office:word" xmlns:w="http://schemas.openxmlformats.org/wordprocessingml/2006/main" xmlns:w14="http://schemas.microsoft.com/office/word/2010/wordml" xmlns:w15="http://schemas.microsoft.com/office/word/2012/wordml" xmlns:w16cex="http://schemas.microsoft.com/office/word/2018/wordml/cex" xmlns:w16cid="http://schemas.microsoft.com/office/word/2016/wordml/cid" xmlns:w16="http://schemas.microsoft.com/office/word/2018/wordml" xmlns:w16du="http://schemas.microsoft.com/office/word/2023/wordml/word16du" xmlns:w16sdtdh="http://schemas.microsoft.com/office/word/2020/wordml/sdtdatahash" xmlns:w16se="http://schemas.microsoft.com/office/word/2015/wordml/symex" xmlns:wpg="http://schemas.microsoft.com/office/word/2010/wordprocessingGroup" xmlns:wpi="http://schemas.microsoft.com/office/word/2010/wordprocessingInk" xmlns:wne="http://schemas.microsoft.com/office/word/2006/wordml" xmlns:wps="http://schemas.microsoft.com/office/word/2010/wordprocessingShape" mc:Ignorable="w14 w15 w16se w16cid w16 w16cex w16sdtdh w16du wp14">
+  <w:footnote w:type="separator" w:id="-1">
+    <w:p>
+      <w:pPr>
+        <w:spacing w:after="0" w:line="240" w:lineRule="auto"/>
+      </w:pPr>
+      <w:r>
+        <w:separator/>
+      </w:r>
+    </w:p>
+  </w:footnote>
+  <w:footnote w:type="continuationSeparator" w:id="0">
+    <w:p>
+      <w:pPr>
+        <w:spacing w:after="0" w:line="240" w:lineRule="auto"/>
+      </w:pPr>
+      <w:r>
+        <w:continuationSeparator/>
+      </w:r>
+    </w:p>
+  </w:footnote>
+</w:footnotes>
+</file>
+
+<file path=word/numbering.xml><?xml version="1.0" encoding="utf-8"?>
+<w:numbering xmlns:wpc="http://schemas.microsoft.com/office/word/2010/wordprocessingCanvas" xmlns:cx="http://schemas.microsoft.com/office/drawing/2014/chartex" xmlns:cx1="http://schemas.microsoft.com/office/drawing/2015/9/8/chartex" xmlns:cx2="http://schemas.microsoft.com/office/drawing/2015/10/21/chartex" xmlns:cx3="http://schemas.microsoft.com/office/drawing/2016/5/9/chartex" xmlns:cx4="http://schemas.microsoft.com/office/drawing/2016/5/10/chartex" xmlns:cx5="http://schemas.microsoft.com/office/drawing/2016/5/11/chartex" xmlns:cx6="http://schemas.microsoft.com/office/drawing/2016/5/12/chartex" xmlns:cx7="http://schemas.microsoft.com/office/drawing/2016/5/13/chartex" xmlns:cx8="http://schemas.microsoft.com/office/drawing/2016/5/14/chartex" xmlns:mc="http://schemas.openxmlformats.org/markup-compatibility/2006" xmlns:aink="http://schemas.microsoft.com/office/drawing/2016/ink" xmlns:am3d="http://schemas.microsoft.com/office/drawing/2017/model3d" xmlns:o="urn:schemas-microsoft-com:office:office" xmlns:oel="http://schemas.microsoft.com/office/2019/extlst" xmlns:r="http://schemas.openxmlformats.org/officeDocument/2006/relationships" xmlns:m="http://schemas.openxmlformats.org/officeDocument/2006/math" xmlns:v="urn:schemas-microsoft-com:vml" xmlns:wp14="http://schemas.microsoft.com/office/word/2010/wordprocessingDrawing" xmlns:wp="http://schemas.openxmlformats.org/drawingml/2006/wordprocessingDrawing" xmlns:w10="urn:schemas-microsoft-com:office:word" xmlns:w="http://schemas.openxmlformats.org/wordprocessingml/2006/main" xmlns:w14="http://schemas.microsoft.com/office/word/2010/wordml" xmlns:w15="http://schemas.microsoft.com/office/word/2012/wordml" xmlns:w16cex="http://schemas.microsoft.com/office/word/2018/wordml/cex" xmlns:w16cid="http://schemas.microsoft.com/office/word/2016/wordml/cid" xmlns:w16="http://schemas.microsoft.com/office/word/2018/wordml" xmlns:w16du="http://schemas.microsoft.com/office/word/2023/wordml/word16du" xmlns:w16sdtdh="http://schemas.microsoft.com/office/word/2020/wordml/sdtdatahash" xmlns:w16se="http://schemas.microsoft.com/office/word/2015/wordml/symex" xmlns:wpg="http://schemas.microsoft.com/office/word/2010/wordprocessingGroup" xmlns:wpi="http://schemas.microsoft.com/office/word/2010/wordprocessingInk" xmlns:wne="http://schemas.microsoft.com/office/word/2006/wordml" xmlns:wps="http://schemas.microsoft.com/office/word/2010/wordprocessingShape" mc:Ignorable="w14 w15 w16se w16cid w16 w16cex w16sdtdh w16du wp14">
+  <w:abstractNum w:abstractNumId="0" w15:restartNumberingAfterBreak="0">
+    <w:nsid w:val="1E9746C3"/>
+    <w:multiLevelType w:val="hybridMultilevel"/>
+    <w:tmpl w:val="E8A810FE"/>
+    <w:lvl w:ilvl="0" w:tplc="0809000F">
+      <w:start w:val="1"/>
+      <w:numFmt w:val="decimal"/>
+      <w:lvlText w:val="%1."/>
+      <w:lvlJc w:val="left"/>
+      <w:pPr>
+        <w:ind w:left="720" w:hanging="360"/>
+      </w:pPr>
+    </w:lvl>
+    <w:lvl w:ilvl="1" w:tplc="08090019" w:tentative="1">
+      <w:start w:val="1"/>
+      <w:numFmt w:val="lowerLetter"/>
+      <w:lvlText w:val="%2."/>
+      <w:lvlJc w:val="left"/>
+      <w:pPr>
+        <w:ind w:left="1440" w:hanging="360"/>
+      </w:pPr>
+    </w:lvl>
+    <w:lvl w:ilvl="2" w:tplc="0809001B" w:tentative="1">
+      <w:start w:val="1"/>
+      <w:numFmt w:val="lowerRoman"/>
+      <w:lvlText w:val="%3."/>
+      <w:lvlJc w:val="right"/>
+      <w:pPr>
+        <w:ind w:left="2160" w:hanging="180"/>
+      </w:pPr>
+    </w:lvl>
+    <w:lvl w:ilvl="3" w:tplc="0809000F" w:tentative="1">
+      <w:start w:val="1"/>
+      <w:numFmt w:val="decimal"/>
+      <w:lvlText w:val="%4."/>
+      <w:lvlJc w:val="left"/>
+      <w:pPr>
+        <w:ind w:left="2880" w:hanging="360"/>
+      </w:pPr>
+    </w:lvl>
+    <w:lvl w:ilvl="4" w:tplc="08090019" w:tentative="1">
+      <w:start w:val="1"/>
+      <w:numFmt w:val="lowerLetter"/>
+      <w:lvlText w:val="%5."/>
+      <w:lvlJc w:val="left"/>
+      <w:pPr>
+        <w:ind w:left="3600" w:hanging="360"/>
+      </w:pPr>
+    </w:lvl>
+    <w:lvl w:ilvl="5" w:tplc="0809001B" w:tentative="1">
+      <w:start w:val="1"/>
+      <w:numFmt w:val="lowerRoman"/>
+      <w:lvlText w:val="%6."/>
+      <w:lvlJc w:val="right"/>
+      <w:pPr>
+        <w:ind w:left="4320" w:hanging="180"/>
+      </w:pPr>
+    </w:lvl>
+    <w:lvl w:ilvl="6" w:tplc="0809000F" w:tentative="1">
+      <w:start w:val="1"/>
+      <w:numFmt w:val="decimal"/>
+      <w:lvlText w:val="%7."/>
+      <w:lvlJc w:val="left"/>
+      <w:pPr>
+        <w:ind w:left="5040" w:hanging="360"/>
+      </w:pPr>
+    </w:lvl>
+    <w:lvl w:ilvl="7" w:tplc="08090019" w:tentative="1">
+      <w:start w:val="1"/>
+      <w:numFmt w:val="lowerLetter"/>
+      <w:lvlText w:val="%8."/>
+      <w:lvlJc w:val="left"/>
+      <w:pPr>
+        <w:ind w:left="5760" w:hanging="360"/>
+      </w:pPr>
+    </w:lvl>
+    <w:lvl w:ilvl="8" w:tplc="0809001B" w:tentative="1">
+      <w:start w:val="1"/>
+      <w:numFmt w:val="lowerRoman"/>
+      <w:lvlText w:val="%9."/>
+      <w:lvlJc w:val="right"/>
+      <w:pPr>
+        <w:ind w:left="6480" w:hanging="180"/>
+      </w:pPr>
+    </w:lvl>
+  </w:abstractNum>
+  <w:abstractNum w:abstractNumId="1" w15:restartNumberingAfterBreak="0">
+    <w:nsid w:val="704D7EA6"/>
+    <w:multiLevelType w:val="hybridMultilevel"/>
+    <w:tmpl w:val="DB76C36E"/>
+    <w:lvl w:ilvl="0" w:tplc="08090001">
+      <w:start w:val="1"/>
+      <w:numFmt w:val="bullet"/>
+      <w:lvlText w:val=""/>
+      <w:lvlJc w:val="left"/>
+      <w:pPr>
+        <w:ind w:left="720" w:hanging="360"/>
+      </w:pPr>
+      <w:rPr>
+        <w:rFonts w:ascii="Symbol" w:hAnsi="Symbol" w:hint="default"/>
+      </w:rPr>
+    </w:lvl>
+    <w:lvl w:ilvl="1" w:tplc="08090003" w:tentative="1">
+      <w:start w:val="1"/>
+      <w:numFmt w:val="bullet"/>
+      <w:lvlText w:val="o"/>
+      <w:lvlJc w:val="left"/>
+      <w:pPr>
+        <w:ind w:left="1440" w:hanging="360"/>
+      </w:pPr>
+      <w:rPr>
+        <w:rFonts w:ascii="Courier New" w:hAnsi="Courier New" w:cs="Courier New" w:hint="default"/>
+      </w:rPr>
+    </w:lvl>
+    <w:lvl w:ilvl="2" w:tplc="08090005" w:tentative="1">
+      <w:start w:val="1"/>
+      <w:numFmt w:val="bullet"/>
+      <w:lvlText w:val=""/>
+      <w:lvlJc w:val="left"/>
+      <w:pPr>
+        <w:ind w:left="2160" w:hanging="360"/>
+      </w:pPr>
+      <w:rPr>
+        <w:rFonts w:ascii="Wingdings" w:hAnsi="Wingdings" w:hint="default"/>
+      </w:rPr>
+    </w:lvl>
+    <w:lvl w:ilvl="3" w:tplc="08090001" w:tentative="1">
+      <w:start w:val="1"/>
+      <w:numFmt w:val="bullet"/>
+      <w:lvlText w:val=""/>
+      <w:lvlJc w:val="left"/>
+      <w:pPr>
+        <w:ind w:left="2880" w:hanging="360"/>
+      </w:pPr>
+      <w:rPr>
+        <w:rFonts w:ascii="Symbol" w:hAnsi="Symbol" w:hint="default"/>
+      </w:rPr>
+    </w:lvl>
+    <w:lvl w:ilvl="4" w:tplc="08090003" w:tentative="1">
+      <w:start w:val="1"/>
+      <w:numFmt w:val="bullet"/>
+      <w:lvlText w:val="o"/>
+      <w:lvlJc w:val="left"/>
+      <w:pPr>
+        <w:ind w:left="3600" w:hanging="360"/>
+      </w:pPr>
+      <w:rPr>
+        <w:rFonts w:ascii="Courier New" w:hAnsi="Courier New" w:cs="Courier New" w:hint="default"/>
+      </w:rPr>
+    </w:lvl>
+    <w:lvl w:ilvl="5" w:tplc="08090005" w:tentative="1">
+      <w:start w:val="1"/>
+      <w:numFmt w:val="bullet"/>
+      <w:lvlText w:val=""/>
+      <w:lvlJc w:val="left"/>
+      <w:pPr>
+        <w:ind w:left="4320" w:hanging="360"/>
+      </w:pPr>
+      <w:rPr>
+        <w:rFonts w:ascii="Wingdings" w:hAnsi="Wingdings" w:hint="default"/>
+      </w:rPr>
+    </w:lvl>
+    <w:lvl w:ilvl="6" w:tplc="08090001" w:tentative="1">
+      <w:start w:val="1"/>
+      <w:numFmt w:val="bullet"/>
+      <w:lvlText w:val=""/>
+      <w:lvlJc w:val="left"/>
+      <w:pPr>
+        <w:ind w:left="5040" w:hanging="360"/>
+      </w:pPr>
+      <w:rPr>
+        <w:rFonts w:ascii="Symbol" w:hAnsi="Symbol" w:hint="default"/>
+      </w:rPr>
+    </w:lvl>
+    <w:lvl w:ilvl="7" w:tplc="08090003" w:tentative="1">
+      <w:start w:val="1"/>
+      <w:numFmt w:val="bullet"/>
+      <w:lvlText w:val="o"/>
+      <w:lvlJc w:val="left"/>
+      <w:pPr>
+        <w:ind w:left="5760" w:hanging="360"/>
+      </w:pPr>
+      <w:rPr>
+        <w:rFonts w:ascii="Courier New" w:hAnsi="Courier New" w:cs="Courier New" w:hint="default"/>
+      </w:rPr>
+    </w:lvl>
+    <w:lvl w:ilvl="8" w:tplc="08090005" w:tentative="1">
+      <w:start w:val="1"/>
+      <w:numFmt w:val="bullet"/>
+      <w:lvlText w:val=""/>
+      <w:lvlJc w:val="left"/>
+      <w:pPr>
+        <w:ind w:left="6480" w:hanging="360"/>
+      </w:pPr>
+      <w:rPr>
+        <w:rFonts w:ascii="Wingdings" w:hAnsi="Wingdings" w:hint="default"/>
+      </w:rPr>
+    </w:lvl>
+  </w:abstractNum>
+  <w:num w:numId="1" w16cid:durableId="2092850905">
+    <w:abstractNumId w:val="1"/>
+  </w:num>
+  <w:num w:numId="2" w16cid:durableId="1522015167">
+    <w:abstractNumId w:val="0"/>
+  </w:num>
+</w:numbering>
+</file>
+
 <file path=word/styles.xml><?xml version="1.0" encoding="utf-8"?>
-<w:styles xmlns:mc="http://schemas.openxmlformats.org/markup-compatibility/2006" xmlns:r="http://schemas.openxmlformats.org/officeDocument/2006/relationships" xmlns:w="http://schemas.openxmlformats.org/wordprocessingml/2006/main" xmlns:w14="http://schemas.microsoft.com/office/word/2010/wordml" xmlns:w15="http://schemas.microsoft.com/office/word/2012/wordml" xmlns:w16cex="http://schemas.microsoft.com/office/word/2018/wordml/cex" xmlns:w16cid="http://schemas.microsoft.com/office/word/2016/wordml/cid" xmlns:w16="http://schemas.microsoft.com/office/word/2018/wordml" xmlns:w16sdtdh="http://schemas.microsoft.com/office/word/2020/wordml/sdtdatahash" xmlns:w16se="http://schemas.microsoft.com/office/word/2015/wordml/symex" mc:Ignorable="w14 w15 w16se w16cid w16 w16cex w16sdtdh">
+<w:styles xmlns:mc="http://schemas.openxmlformats.org/markup-compatibility/2006" xmlns:r="http://schemas.openxmlformats.org/officeDocument/2006/relationships" xmlns:w="http://schemas.openxmlformats.org/wordprocessingml/2006/main" xmlns:w14="http://schemas.microsoft.com/office/word/2010/wordml" xmlns:w15="http://schemas.microsoft.com/office/word/2012/wordml" xmlns:w16cex="http://schemas.microsoft.com/office/word/2018/wordml/cex" xmlns:w16cid="http://schemas.microsoft.com/office/word/2016/wordml/cid" xmlns:w16="http://schemas.microsoft.com/office/word/2018/wordml" xmlns:w16du="http://schemas.microsoft.com/office/word/2023/wordml/word16du" xmlns:w16sdtdh="http://schemas.microsoft.com/office/word/2020/wordml/sdtdatahash" xmlns:w16se="http://schemas.microsoft.com/office/word/2015/wordml/symex" mc:Ignorable="w14 w15 w16se w16cid w16 w16cex w16sdtdh w16du">
   <w:docDefaults>
     <w:rPrDefault>
       <w:rPr>
@@ -1854,6 +2838,7 @@
   <w:style w:type="paragraph" w:default="1" w:styleId="Normal">
     <w:name w:val="Normal"/>
     <w:qFormat/>
+    <w:rsid w:val="00941872"/>
   </w:style>
   <w:style w:type="character" w:default="1" w:styleId="DefaultParagraphFont">
     <w:name w:val="Default Paragraph Font"/>
@@ -2009,6 +2994,61 @@
       <w:u w:val="single"/>
     </w:rPr>
   </w:style>
+  <w:style w:type="paragraph" w:styleId="ListParagraph">
+    <w:name w:val="List Paragraph"/>
+    <w:basedOn w:val="Normal"/>
+    <w:uiPriority w:val="34"/>
+    <w:qFormat/>
+    <w:rsid w:val="00941872"/>
+    <w:pPr>
+      <w:ind w:left="720"/>
+      <w:contextualSpacing/>
+    </w:pPr>
+  </w:style>
+  <w:style w:type="paragraph" w:styleId="Header">
+    <w:name w:val="header"/>
+    <w:basedOn w:val="Normal"/>
+    <w:link w:val="HeaderChar"/>
+    <w:uiPriority w:val="99"/>
+    <w:unhideWhenUsed/>
+    <w:rsid w:val="00945A36"/>
+    <w:pPr>
+      <w:tabs>
+        <w:tab w:val="center" w:pos="4513"/>
+        <w:tab w:val="right" w:pos="9026"/>
+      </w:tabs>
+      <w:spacing w:after="0" w:line="240" w:lineRule="auto"/>
+    </w:pPr>
+  </w:style>
+  <w:style w:type="character" w:customStyle="1" w:styleId="HeaderChar">
+    <w:name w:val="Header Char"/>
+    <w:basedOn w:val="DefaultParagraphFont"/>
+    <w:link w:val="Header"/>
+    <w:uiPriority w:val="99"/>
+    <w:rsid w:val="00945A36"/>
+  </w:style>
+  <w:style w:type="paragraph" w:styleId="Footer">
+    <w:name w:val="footer"/>
+    <w:basedOn w:val="Normal"/>
+    <w:link w:val="FooterChar"/>
+    <w:uiPriority w:val="99"/>
+    <w:unhideWhenUsed/>
+    <w:rsid w:val="00945A36"/>
+    <w:pPr>
+      <w:tabs>
+        <w:tab w:val="center" w:pos="4513"/>
+        <w:tab w:val="right" w:pos="9026"/>
+      </w:tabs>
+      <w:spacing w:after="0" w:line="240" w:lineRule="auto"/>
+    </w:pPr>
+  </w:style>
+  <w:style w:type="character" w:customStyle="1" w:styleId="FooterChar">
+    <w:name w:val="Footer Char"/>
+    <w:basedOn w:val="DefaultParagraphFont"/>
+    <w:link w:val="Footer"/>
+    <w:uiPriority w:val="99"/>
+    <w:rsid w:val="00945A36"/>
+  </w:style>
 </w:styles>
 </file>
 
@@ -2026,37 +3066,7 @@
     </mc:Fallback>
   </mc:AlternateContent>
   <c:chart>
-    <c:title>
-      <c:overlay val="0"/>
-      <c:spPr>
-        <a:noFill/>
-        <a:ln>
-          <a:noFill/>
-        </a:ln>
-        <a:effectLst/>
-      </c:spPr>
-      <c:txPr>
-        <a:bodyPr rot="0" spcFirstLastPara="1" vertOverflow="ellipsis" vert="horz" wrap="square" anchor="ctr" anchorCtr="1"/>
-        <a:lstStyle/>
-        <a:p>
-          <a:pPr>
-            <a:defRPr sz="1400" b="0" i="0" u="none" strike="noStrike" kern="1200" spc="0" baseline="0">
-              <a:solidFill>
-                <a:schemeClr val="tx1">
-                  <a:lumMod val="65000"/>
-                  <a:lumOff val="35000"/>
-                </a:schemeClr>
-              </a:solidFill>
-              <a:latin typeface="+mn-lt"/>
-              <a:ea typeface="+mn-ea"/>
-              <a:cs typeface="+mn-cs"/>
-            </a:defRPr>
-          </a:pPr>
-          <a:endParaRPr lang="en-US"/>
-        </a:p>
-      </c:txPr>
-    </c:title>
-    <c:autoTitleDeleted val="0"/>
+    <c:autoTitleDeleted val="1"/>
     <c:plotArea>
       <c:layout/>
       <c:barChart>
@@ -2363,7 +3373,7 @@
           <a:lstStyle/>
           <a:p>
             <a:pPr>
-              <a:defRPr sz="900" b="0" i="0" u="none" strike="noStrike" kern="1200" baseline="0">
+              <a:defRPr sz="1200" b="0" i="0" u="none" strike="noStrike" kern="1200" baseline="0">
                 <a:solidFill>
                   <a:schemeClr val="tx1">
                     <a:lumMod val="65000"/>
@@ -2422,7 +3432,7 @@
           <a:lstStyle/>
           <a:p>
             <a:pPr>
-              <a:defRPr sz="900" b="0" i="0" u="none" strike="noStrike" kern="1200" baseline="0">
+              <a:defRPr sz="1200" b="0" i="0" u="none" strike="noStrike" kern="1200" baseline="0">
                 <a:solidFill>
                   <a:schemeClr val="tx1">
                     <a:lumMod val="65000"/>
@@ -2464,7 +3474,7 @@
         <a:lstStyle/>
         <a:p>
           <a:pPr>
-            <a:defRPr sz="900" b="0" i="0" u="none" strike="noStrike" kern="1200" baseline="0">
+            <a:defRPr sz="1200" b="0" i="0" u="none" strike="noStrike" kern="1200" baseline="0">
               <a:solidFill>
                 <a:schemeClr val="tx1">
                   <a:lumMod val="65000"/>
@@ -2543,7 +3553,7 @@
           <a:lstStyle/>
           <a:p>
             <a:pPr>
-              <a:defRPr sz="1600" b="1" i="0" u="none" strike="noStrike" kern="1200" baseline="0">
+              <a:defRPr sz="1200" b="1" i="0" u="none" strike="noStrike" kern="1200" baseline="0">
                 <a:solidFill>
                   <a:schemeClr val="tx2"/>
                 </a:solidFill>
@@ -2553,16 +3563,16 @@
               </a:defRPr>
             </a:pPr>
             <a:r>
-              <a:rPr lang="en-GB"/>
+              <a:rPr lang="en-GB" sz="1200"/>
               <a:t>Performance of classification techniques</a:t>
             </a:r>
           </a:p>
           <a:p>
             <a:pPr>
-              <a:defRPr/>
+              <a:defRPr sz="1200"/>
             </a:pPr>
             <a:r>
-              <a:rPr lang="en-GB"/>
+              <a:rPr lang="en-GB" sz="1200"/>
               <a:t>for class benign</a:t>
             </a:r>
           </a:p>
@@ -2581,7 +3591,7 @@
         <a:lstStyle/>
         <a:p>
           <a:pPr>
-            <a:defRPr sz="1600" b="1" i="0" u="none" strike="noStrike" kern="1200" baseline="0">
+            <a:defRPr sz="1200" b="1" i="0" u="none" strike="noStrike" kern="1200" baseline="0">
               <a:solidFill>
                 <a:schemeClr val="tx2"/>
               </a:solidFill>
@@ -3128,7 +4138,7 @@
           <a:lstStyle/>
           <a:p>
             <a:pPr>
-              <a:defRPr sz="900" b="0" i="0" u="none" strike="noStrike" kern="1200" baseline="0">
+              <a:defRPr sz="1200" b="0" i="0" u="none" strike="noStrike" kern="1200" baseline="0">
                 <a:solidFill>
                   <a:schemeClr val="tx2"/>
                 </a:solidFill>
@@ -3184,7 +4194,7 @@
           <a:lstStyle/>
           <a:p>
             <a:pPr>
-              <a:defRPr sz="900" b="0" i="0" u="none" strike="noStrike" kern="1200" baseline="0">
+              <a:defRPr sz="1200" b="0" i="0" u="none" strike="noStrike" kern="1200" baseline="0">
                 <a:solidFill>
                   <a:schemeClr val="tx2"/>
                 </a:solidFill>
@@ -3223,7 +4233,7 @@
         <a:lstStyle/>
         <a:p>
           <a:pPr>
-            <a:defRPr sz="900" b="0" i="0" u="none" strike="noStrike" kern="1200" baseline="0">
+            <a:defRPr sz="1200" b="0" i="0" u="none" strike="noStrike" kern="1200" baseline="0">
               <a:solidFill>
                 <a:schemeClr val="tx2"/>
               </a:solidFill>
@@ -3299,7 +4309,7 @@
           <a:lstStyle/>
           <a:p>
             <a:pPr>
-              <a:defRPr sz="1600" b="1" i="0" u="none" strike="noStrike" kern="1200" baseline="0">
+              <a:defRPr sz="1200" b="1" i="0" u="none" strike="noStrike" kern="1200" baseline="0">
                 <a:solidFill>
                   <a:schemeClr val="tx2"/>
                 </a:solidFill>
@@ -3309,16 +4319,16 @@
               </a:defRPr>
             </a:pPr>
             <a:r>
-              <a:rPr lang="en-GB"/>
+              <a:rPr lang="en-GB" sz="1200"/>
               <a:t>Performance of classification techniques</a:t>
             </a:r>
           </a:p>
           <a:p>
             <a:pPr>
-              <a:defRPr/>
+              <a:defRPr sz="1200"/>
             </a:pPr>
             <a:r>
-              <a:rPr lang="en-GB"/>
+              <a:rPr lang="en-GB" sz="1200"/>
               <a:t>for class malignant</a:t>
             </a:r>
           </a:p>
@@ -3337,7 +4347,7 @@
         <a:lstStyle/>
         <a:p>
           <a:pPr>
-            <a:defRPr sz="1600" b="1" i="0" u="none" strike="noStrike" kern="1200" baseline="0">
+            <a:defRPr sz="1200" b="1" i="0" u="none" strike="noStrike" kern="1200" baseline="0">
               <a:solidFill>
                 <a:schemeClr val="tx2"/>
               </a:solidFill>
@@ -3884,7 +4894,7 @@
           <a:lstStyle/>
           <a:p>
             <a:pPr>
-              <a:defRPr sz="900" b="0" i="0" u="none" strike="noStrike" kern="1200" baseline="0">
+              <a:defRPr sz="1200" b="0" i="0" u="none" strike="noStrike" kern="1200" baseline="0">
                 <a:solidFill>
                   <a:schemeClr val="tx2"/>
                 </a:solidFill>
@@ -3940,7 +4950,7 @@
           <a:lstStyle/>
           <a:p>
             <a:pPr>
-              <a:defRPr sz="900" b="0" i="0" u="none" strike="noStrike" kern="1200" baseline="0">
+              <a:defRPr sz="1200" b="0" i="0" u="none" strike="noStrike" kern="1200" baseline="0">
                 <a:solidFill>
                   <a:schemeClr val="tx2"/>
                 </a:solidFill>
@@ -3979,7 +4989,7 @@
         <a:lstStyle/>
         <a:p>
           <a:pPr>
-            <a:defRPr sz="900" b="0" i="0" u="none" strike="noStrike" kern="1200" baseline="0">
+            <a:defRPr sz="1200" b="0" i="0" u="none" strike="noStrike" kern="1200" baseline="0">
               <a:solidFill>
                 <a:schemeClr val="tx2"/>
               </a:solidFill>
@@ -4023,7 +5033,7 @@
     <a:lstStyle/>
     <a:p>
       <a:pPr>
-        <a:defRPr/>
+        <a:defRPr sz="1200"/>
       </a:pPr>
       <a:endParaRPr lang="en-US"/>
     </a:p>

</xml_diff>

<commit_message>
Feature/01: Completed the Classification Model
* Added the code for reading the images

* Some changes to reading function

* Created a dataset and dataloader to iterate through the test and train data

* Created a dataset and dataloader to iterate through the test and train data

* Implemented the googLeNet architecture for object classification and wrote a training loop

* added the training loop

* added the data

* moved thesis to latex and added content to it

* completed_classification_model
</commit_message>
<xml_diff>
--- a/thesis/Literature Survey.docx
+++ b/thesis/Literature Survey.docx
@@ -1,12 +1,16 @@
 
 <file path=word/document.xml><?xml version="1.0" encoding="utf-8"?>
-<w:document xmlns:wpc="http://schemas.microsoft.com/office/word/2010/wordprocessingCanvas" xmlns:cx="http://schemas.microsoft.com/office/drawing/2014/chartex" xmlns:cx1="http://schemas.microsoft.com/office/drawing/2015/9/8/chartex" xmlns:cx2="http://schemas.microsoft.com/office/drawing/2015/10/21/chartex" xmlns:cx3="http://schemas.microsoft.com/office/drawing/2016/5/9/chartex" xmlns:cx4="http://schemas.microsoft.com/office/drawing/2016/5/10/chartex" xmlns:cx5="http://schemas.microsoft.com/office/drawing/2016/5/11/chartex" xmlns:cx6="http://schemas.microsoft.com/office/drawing/2016/5/12/chartex" xmlns:cx7="http://schemas.microsoft.com/office/drawing/2016/5/13/chartex" xmlns:cx8="http://schemas.microsoft.com/office/drawing/2016/5/14/chartex" xmlns:mc="http://schemas.openxmlformats.org/markup-compatibility/2006" xmlns:aink="http://schemas.microsoft.com/office/drawing/2016/ink" xmlns:am3d="http://schemas.microsoft.com/office/drawing/2017/model3d" xmlns:o="urn:schemas-microsoft-com:office:office" xmlns:oel="http://schemas.microsoft.com/office/2019/extlst" xmlns:r="http://schemas.openxmlformats.org/officeDocument/2006/relationships" xmlns:m="http://schemas.openxmlformats.org/officeDocument/2006/math" xmlns:v="urn:schemas-microsoft-com:vml" xmlns:wp14="http://schemas.microsoft.com/office/word/2010/wordprocessingDrawing" xmlns:wp="http://schemas.openxmlformats.org/drawingml/2006/wordprocessingDrawing" xmlns:w10="urn:schemas-microsoft-com:office:word" xmlns:w="http://schemas.openxmlformats.org/wordprocessingml/2006/main" xmlns:w14="http://schemas.microsoft.com/office/word/2010/wordml" xmlns:w15="http://schemas.microsoft.com/office/word/2012/wordml" xmlns:w16cex="http://schemas.microsoft.com/office/word/2018/wordml/cex" xmlns:w16cid="http://schemas.microsoft.com/office/word/2016/wordml/cid" xmlns:w16="http://schemas.microsoft.com/office/word/2018/wordml" xmlns:w16sdtdh="http://schemas.microsoft.com/office/word/2020/wordml/sdtdatahash" xmlns:w16se="http://schemas.microsoft.com/office/word/2015/wordml/symex" xmlns:wpg="http://schemas.microsoft.com/office/word/2010/wordprocessingGroup" xmlns:wpi="http://schemas.microsoft.com/office/word/2010/wordprocessingInk" xmlns:wne="http://schemas.microsoft.com/office/word/2006/wordml" xmlns:wps="http://schemas.microsoft.com/office/word/2010/wordprocessingShape" mc:Ignorable="w14 w15 w16se w16cid w16 w16cex w16sdtdh wp14">
+<w:document xmlns:wpc="http://schemas.microsoft.com/office/word/2010/wordprocessingCanvas" xmlns:cx="http://schemas.microsoft.com/office/drawing/2014/chartex" xmlns:cx1="http://schemas.microsoft.com/office/drawing/2015/9/8/chartex" xmlns:cx2="http://schemas.microsoft.com/office/drawing/2015/10/21/chartex" xmlns:cx3="http://schemas.microsoft.com/office/drawing/2016/5/9/chartex" xmlns:cx4="http://schemas.microsoft.com/office/drawing/2016/5/10/chartex" xmlns:cx5="http://schemas.microsoft.com/office/drawing/2016/5/11/chartex" xmlns:cx6="http://schemas.microsoft.com/office/drawing/2016/5/12/chartex" xmlns:cx7="http://schemas.microsoft.com/office/drawing/2016/5/13/chartex" xmlns:cx8="http://schemas.microsoft.com/office/drawing/2016/5/14/chartex" xmlns:mc="http://schemas.openxmlformats.org/markup-compatibility/2006" xmlns:aink="http://schemas.microsoft.com/office/drawing/2016/ink" xmlns:am3d="http://schemas.microsoft.com/office/drawing/2017/model3d" xmlns:o="urn:schemas-microsoft-com:office:office" xmlns:oel="http://schemas.microsoft.com/office/2019/extlst" xmlns:r="http://schemas.openxmlformats.org/officeDocument/2006/relationships" xmlns:m="http://schemas.openxmlformats.org/officeDocument/2006/math" xmlns:v="urn:schemas-microsoft-com:vml" xmlns:wp14="http://schemas.microsoft.com/office/word/2010/wordprocessingDrawing" xmlns:wp="http://schemas.openxmlformats.org/drawingml/2006/wordprocessingDrawing" xmlns:w10="urn:schemas-microsoft-com:office:word" xmlns:w="http://schemas.openxmlformats.org/wordprocessingml/2006/main" xmlns:w14="http://schemas.microsoft.com/office/word/2010/wordml" xmlns:w15="http://schemas.microsoft.com/office/word/2012/wordml" xmlns:w16cex="http://schemas.microsoft.com/office/word/2018/wordml/cex" xmlns:w16cid="http://schemas.microsoft.com/office/word/2016/wordml/cid" xmlns:w16="http://schemas.microsoft.com/office/word/2018/wordml" xmlns:w16du="http://schemas.microsoft.com/office/word/2023/wordml/word16du" xmlns:w16sdtdh="http://schemas.microsoft.com/office/word/2020/wordml/sdtdatahash" xmlns:w16se="http://schemas.microsoft.com/office/word/2015/wordml/symex" xmlns:wpg="http://schemas.microsoft.com/office/word/2010/wordprocessingGroup" xmlns:wpi="http://schemas.microsoft.com/office/word/2010/wordprocessingInk" xmlns:wne="http://schemas.microsoft.com/office/word/2006/wordml" xmlns:wps="http://schemas.microsoft.com/office/word/2010/wordprocessingShape" mc:Ignorable="w14 w15 w16se w16cid w16 w16cex w16sdtdh w16du wp14">
   <w:body>
     <w:p>
       <w:pPr>
+        <w:spacing w:line="360" w:lineRule="auto"/>
+        <w:ind w:firstLine="360"/>
         <w:jc w:val="center"/>
         <w:rPr>
           <w:rFonts w:cstheme="minorHAnsi"/>
+          <w:sz w:val="24"/>
+          <w:szCs w:val="24"/>
           <w:u w:val="single"/>
         </w:rPr>
       </w:pPr>
@@ -14,57 +18,144 @@
       <w:r>
         <w:rPr>
           <w:rFonts w:cstheme="minorHAnsi"/>
+          <w:sz w:val="24"/>
+          <w:szCs w:val="24"/>
           <w:u w:val="single"/>
         </w:rPr>
-        <w:t>Licenta</w:t>
+        <w:t>Cuprins</w:t>
       </w:r>
       <w:proofErr w:type="spellEnd"/>
-      <w:r>
-        <w:rPr>
-          <w:rFonts w:cstheme="minorHAnsi"/>
-          <w:u w:val="single"/>
-        </w:rPr>
-        <w:t>-Baciu Ioana</w:t>
-      </w:r>
     </w:p>
     <w:p>
       <w:pPr>
-        <w:jc w:val="center"/>
-        <w:rPr>
-          <w:rFonts w:cstheme="minorHAnsi"/>
-        </w:rPr>
-      </w:pPr>
-      <w:r>
-        <w:rPr>
-          <w:rFonts w:cstheme="minorHAnsi"/>
-        </w:rPr>
-        <w:t>2024</w:t>
+        <w:pStyle w:val="ListParagraph"/>
+        <w:numPr>
+          <w:ilvl w:val="0"/>
+          <w:numId w:val="2"/>
+        </w:numPr>
+        <w:spacing w:line="360" w:lineRule="auto"/>
+        <w:rPr>
+          <w:rFonts w:cstheme="minorHAnsi"/>
+          <w:sz w:val="24"/>
+          <w:szCs w:val="24"/>
+        </w:rPr>
+      </w:pPr>
+      <w:r>
+        <w:rPr>
+          <w:rFonts w:cstheme="minorHAnsi"/>
+          <w:b/>
+          <w:bCs/>
+          <w:sz w:val="24"/>
+          <w:szCs w:val="24"/>
+          <w:u w:val="single"/>
+        </w:rPr>
+        <w:t>INTRODUCTIO</w:t>
+      </w:r>
+      <w:r>
+        <w:rPr>
+          <w:rFonts w:cstheme="minorHAnsi"/>
+          <w:b/>
+          <w:bCs/>
+          <w:sz w:val="24"/>
+          <w:szCs w:val="24"/>
+          <w:u w:val="single"/>
+        </w:rPr>
+        <w:t>N</w:t>
+      </w:r>
+      <w:r>
+        <w:rPr>
+          <w:rFonts w:cstheme="minorHAnsi"/>
+          <w:sz w:val="24"/>
+          <w:szCs w:val="24"/>
+        </w:rPr>
+        <w:t>……………………………………………………………………………………………………</w:t>
+      </w:r>
+      <w:proofErr w:type="gramStart"/>
+      <w:r>
+        <w:rPr>
+          <w:rFonts w:cstheme="minorHAnsi"/>
+          <w:sz w:val="24"/>
+          <w:szCs w:val="24"/>
+        </w:rPr>
+        <w:t>…..</w:t>
+      </w:r>
+      <w:proofErr w:type="gramEnd"/>
+      <w:r>
+        <w:rPr>
+          <w:rFonts w:cstheme="minorHAnsi"/>
+          <w:sz w:val="24"/>
+          <w:szCs w:val="24"/>
+        </w:rPr>
+        <w:t>2</w:t>
       </w:r>
     </w:p>
     <w:p>
       <w:pPr>
-        <w:jc w:val="center"/>
+        <w:pStyle w:val="ListParagraph"/>
+        <w:numPr>
+          <w:ilvl w:val="0"/>
+          <w:numId w:val="2"/>
+        </w:numPr>
+        <w:spacing w:line="360" w:lineRule="auto"/>
+        <w:rPr>
+          <w:rFonts w:cstheme="minorHAnsi"/>
+          <w:sz w:val="24"/>
+          <w:szCs w:val="24"/>
+        </w:rPr>
+      </w:pPr>
+      <w:r>
         <w:rPr>
           <w:rFonts w:cstheme="minorHAnsi"/>
           <w:b/>
           <w:bCs/>
+          <w:sz w:val="24"/>
+          <w:szCs w:val="24"/>
           <w:u w:val="single"/>
         </w:rPr>
-      </w:pPr>
+        <w:t>THE SCIENTIFIC PROBLEM ADDRESSE</w:t>
+      </w:r>
       <w:r>
         <w:rPr>
           <w:rFonts w:cstheme="minorHAnsi"/>
           <w:b/>
           <w:bCs/>
+          <w:sz w:val="24"/>
+          <w:szCs w:val="24"/>
           <w:u w:val="single"/>
         </w:rPr>
-        <w:t>Breast Cancer Detection</w:t>
-      </w:r>
+        <w:t>D</w:t>
+      </w:r>
+      <w:r>
+        <w:rPr>
+          <w:rFonts w:cstheme="minorHAnsi"/>
+          <w:sz w:val="24"/>
+          <w:szCs w:val="24"/>
+        </w:rPr>
+        <w:t>……………………………………………………………………</w:t>
+      </w:r>
+      <w:proofErr w:type="gramStart"/>
+      <w:r>
+        <w:rPr>
+          <w:rFonts w:cstheme="minorHAnsi"/>
+          <w:sz w:val="24"/>
+          <w:szCs w:val="24"/>
+        </w:rPr>
+        <w:t>.3</w:t>
+      </w:r>
+      <w:proofErr w:type="gramEnd"/>
     </w:p>
     <w:p>
       <w:pPr>
-        <w:rPr>
-          <w:rFonts w:cstheme="minorHAnsi"/>
+        <w:pStyle w:val="ListParagraph"/>
+        <w:numPr>
+          <w:ilvl w:val="0"/>
+          <w:numId w:val="2"/>
+        </w:numPr>
+        <w:spacing w:line="360" w:lineRule="auto"/>
+        <w:rPr>
+          <w:rFonts w:cstheme="minorHAnsi"/>
+          <w:sz w:val="24"/>
+          <w:szCs w:val="24"/>
         </w:rPr>
       </w:pPr>
       <w:r>
@@ -72,39 +163,326 @@
           <w:rFonts w:cstheme="minorHAnsi"/>
           <w:b/>
           <w:bCs/>
+          <w:sz w:val="24"/>
+          <w:szCs w:val="24"/>
           <w:u w:val="single"/>
         </w:rPr>
-        <w:t>INTRODUCTION</w:t>
-      </w:r>
-      <w:r>
-        <w:rPr>
-          <w:rFonts w:cstheme="minorHAnsi"/>
-        </w:rPr>
-        <w:t>:</w:t>
+        <w:t>EXISTING METHODS OF SOLVING BREAST CANCER DETECTIO</w:t>
+      </w:r>
+      <w:r>
+        <w:rPr>
+          <w:rFonts w:cstheme="minorHAnsi"/>
+          <w:b/>
+          <w:bCs/>
+          <w:sz w:val="24"/>
+          <w:szCs w:val="24"/>
+          <w:u w:val="single"/>
+        </w:rPr>
+        <w:t>N</w:t>
+      </w:r>
+      <w:r>
+        <w:rPr>
+          <w:rFonts w:cstheme="minorHAnsi"/>
+          <w:sz w:val="24"/>
+          <w:szCs w:val="24"/>
+        </w:rPr>
+        <w:t>……………………………….4</w:t>
       </w:r>
     </w:p>
     <w:p>
       <w:pPr>
+        <w:pStyle w:val="ListParagraph"/>
+        <w:numPr>
+          <w:ilvl w:val="0"/>
+          <w:numId w:val="2"/>
+        </w:numPr>
+        <w:spacing w:line="360" w:lineRule="auto"/>
+        <w:rPr>
+          <w:rFonts w:cstheme="minorHAnsi"/>
+          <w:sz w:val="24"/>
+          <w:szCs w:val="24"/>
+        </w:rPr>
+      </w:pPr>
+      <w:r>
+        <w:rPr>
+          <w:rFonts w:cstheme="minorHAnsi"/>
+          <w:b/>
+          <w:bCs/>
+          <w:sz w:val="24"/>
+          <w:szCs w:val="24"/>
+          <w:u w:val="single"/>
+        </w:rPr>
+        <w:t>METHODS USED IN SOLVING BREAST CANCER DETECTION</w:t>
+      </w:r>
+      <w:r>
+        <w:rPr>
+          <w:rFonts w:cstheme="minorHAnsi"/>
+          <w:sz w:val="24"/>
+          <w:szCs w:val="24"/>
+        </w:rPr>
+        <w:t>………………………………………</w:t>
+      </w:r>
+      <w:proofErr w:type="gramStart"/>
+      <w:r>
+        <w:rPr>
+          <w:rFonts w:cstheme="minorHAnsi"/>
+          <w:sz w:val="24"/>
+          <w:szCs w:val="24"/>
+        </w:rPr>
+        <w:t>6</w:t>
+      </w:r>
+      <w:proofErr w:type="gramEnd"/>
+    </w:p>
+    <w:p>
+      <w:pPr>
+        <w:pStyle w:val="ListParagraph"/>
+        <w:numPr>
+          <w:ilvl w:val="0"/>
+          <w:numId w:val="2"/>
+        </w:numPr>
+        <w:spacing w:line="360" w:lineRule="auto"/>
+        <w:rPr>
+          <w:rFonts w:cstheme="minorHAnsi"/>
+          <w:sz w:val="24"/>
+          <w:szCs w:val="24"/>
+        </w:rPr>
+      </w:pPr>
+      <w:r>
+        <w:rPr>
+          <w:rFonts w:cstheme="minorHAnsi"/>
+          <w:b/>
+          <w:bCs/>
+          <w:sz w:val="24"/>
+          <w:szCs w:val="24"/>
+          <w:u w:val="single"/>
+        </w:rPr>
+        <w:t>EXPERIMENTAL RESULTS OBTAINE</w:t>
+      </w:r>
+      <w:r>
+        <w:rPr>
+          <w:rFonts w:cstheme="minorHAnsi"/>
+          <w:b/>
+          <w:bCs/>
+          <w:sz w:val="24"/>
+          <w:szCs w:val="24"/>
+          <w:u w:val="single"/>
+        </w:rPr>
+        <w:t>D</w:t>
+      </w:r>
+      <w:r>
+        <w:rPr>
+          <w:rFonts w:cstheme="minorHAnsi"/>
+          <w:sz w:val="24"/>
+          <w:szCs w:val="24"/>
+        </w:rPr>
+        <w:t>……………………………………………………………………….</w:t>
+      </w:r>
+    </w:p>
+    <w:p>
+      <w:pPr>
+        <w:pStyle w:val="ListParagraph"/>
+        <w:numPr>
+          <w:ilvl w:val="0"/>
+          <w:numId w:val="2"/>
+        </w:numPr>
+        <w:spacing w:line="360" w:lineRule="auto"/>
+        <w:rPr>
+          <w:rFonts w:cstheme="minorHAnsi"/>
+          <w:sz w:val="24"/>
+          <w:szCs w:val="24"/>
+        </w:rPr>
+      </w:pPr>
+      <w:r>
+        <w:rPr>
+          <w:rFonts w:cstheme="minorHAnsi"/>
+          <w:b/>
+          <w:bCs/>
+          <w:sz w:val="24"/>
+          <w:szCs w:val="24"/>
+          <w:u w:val="single"/>
+        </w:rPr>
+        <w:t>CONCLUSIONS AND POSSIBLE IMPROVMENTS</w:t>
+      </w:r>
+    </w:p>
+    <w:p>
+      <w:pPr>
+        <w:spacing w:line="360" w:lineRule="auto"/>
+        <w:ind w:left="360"/>
+        <w:rPr>
+          <w:rFonts w:cstheme="minorHAnsi"/>
+          <w:sz w:val="24"/>
+          <w:szCs w:val="24"/>
+        </w:rPr>
+      </w:pPr>
+      <w:r>
+        <w:rPr>
+          <w:rFonts w:cstheme="minorHAnsi"/>
+          <w:b/>
+          <w:bCs/>
+          <w:sz w:val="24"/>
+          <w:szCs w:val="24"/>
+          <w:u w:val="single"/>
+        </w:rPr>
+        <w:t>REFERENCES</w:t>
+      </w:r>
+    </w:p>
+    <w:p>
+      <w:pPr>
+        <w:spacing w:line="360" w:lineRule="auto"/>
+        <w:rPr>
+          <w:rFonts w:cstheme="minorHAnsi"/>
+          <w:sz w:val="24"/>
+          <w:szCs w:val="24"/>
+          <w:u w:val="single"/>
+        </w:rPr>
+      </w:pPr>
+      <w:r>
+        <w:rPr>
+          <w:rFonts w:cstheme="minorHAnsi"/>
+          <w:sz w:val="24"/>
+          <w:szCs w:val="24"/>
+          <w:u w:val="single"/>
+        </w:rPr>
+        <w:br w:type="page"/>
+      </w:r>
+    </w:p>
+    <w:p>
+      <w:pPr>
+        <w:spacing w:line="360" w:lineRule="auto"/>
+        <w:jc w:val="center"/>
+        <w:rPr>
+          <w:rFonts w:cstheme="minorHAnsi"/>
+          <w:sz w:val="24"/>
+          <w:szCs w:val="24"/>
+          <w:u w:val="single"/>
+        </w:rPr>
+      </w:pPr>
+      <w:proofErr w:type="spellStart"/>
+      <w:r>
+        <w:rPr>
+          <w:rFonts w:cstheme="minorHAnsi"/>
+          <w:sz w:val="24"/>
+          <w:szCs w:val="24"/>
+          <w:u w:val="single"/>
+        </w:rPr>
+        <w:lastRenderedPageBreak/>
+        <w:t>Licenta</w:t>
+      </w:r>
+      <w:proofErr w:type="spellEnd"/>
+      <w:r>
+        <w:rPr>
+          <w:rFonts w:cstheme="minorHAnsi"/>
+          <w:sz w:val="24"/>
+          <w:szCs w:val="24"/>
+          <w:u w:val="single"/>
+        </w:rPr>
+        <w:t>-Baciu Ioana</w:t>
+      </w:r>
+    </w:p>
+    <w:p>
+      <w:pPr>
+        <w:spacing w:line="360" w:lineRule="auto"/>
+        <w:jc w:val="center"/>
+        <w:rPr>
+          <w:rFonts w:cstheme="minorHAnsi"/>
+          <w:sz w:val="24"/>
+          <w:szCs w:val="24"/>
+        </w:rPr>
+      </w:pPr>
+      <w:r>
+        <w:rPr>
+          <w:rFonts w:cstheme="minorHAnsi"/>
+          <w:sz w:val="24"/>
+          <w:szCs w:val="24"/>
+        </w:rPr>
+        <w:t>2024</w:t>
+      </w:r>
+    </w:p>
+    <w:p>
+      <w:pPr>
+        <w:spacing w:line="360" w:lineRule="auto"/>
+        <w:jc w:val="center"/>
+        <w:rPr>
+          <w:rFonts w:cstheme="minorHAnsi"/>
+          <w:b/>
+          <w:bCs/>
+          <w:sz w:val="24"/>
+          <w:szCs w:val="24"/>
+          <w:u w:val="single"/>
+        </w:rPr>
+      </w:pPr>
+      <w:r>
+        <w:rPr>
+          <w:rFonts w:cstheme="minorHAnsi"/>
+          <w:b/>
+          <w:bCs/>
+          <w:sz w:val="24"/>
+          <w:szCs w:val="24"/>
+          <w:u w:val="single"/>
+        </w:rPr>
+        <w:t>Breast Cancer Detection</w:t>
+      </w:r>
+    </w:p>
+    <w:p>
+      <w:pPr>
+        <w:spacing w:line="360" w:lineRule="auto"/>
+        <w:rPr>
+          <w:rFonts w:cstheme="minorHAnsi"/>
+          <w:sz w:val="24"/>
+          <w:szCs w:val="24"/>
+        </w:rPr>
+      </w:pPr>
+      <w:r>
+        <w:rPr>
+          <w:rFonts w:cstheme="minorHAnsi"/>
+          <w:b/>
+          <w:bCs/>
+          <w:sz w:val="24"/>
+          <w:szCs w:val="24"/>
+          <w:u w:val="single"/>
+        </w:rPr>
+        <w:t>INTRODUCTION</w:t>
+      </w:r>
+      <w:r>
+        <w:rPr>
+          <w:rFonts w:cstheme="minorHAnsi"/>
+          <w:sz w:val="24"/>
+          <w:szCs w:val="24"/>
+        </w:rPr>
+        <w:t>:</w:t>
+      </w:r>
+    </w:p>
+    <w:p>
+      <w:pPr>
+        <w:spacing w:line="360" w:lineRule="auto"/>
         <w:ind w:firstLine="567"/>
         <w:rPr>
           <w:rFonts w:cstheme="minorHAnsi"/>
-        </w:rPr>
-      </w:pPr>
-      <w:r>
-        <w:rPr>
-          <w:rFonts w:cstheme="minorHAnsi"/>
+          <w:sz w:val="24"/>
+          <w:szCs w:val="24"/>
+        </w:rPr>
+      </w:pPr>
+      <w:r>
+        <w:rPr>
+          <w:rFonts w:cstheme="minorHAnsi"/>
+          <w:sz w:val="24"/>
+          <w:szCs w:val="24"/>
         </w:rPr>
         <w:t>Breast cancer is known to be the most common cancer</w:t>
       </w:r>
       <w:r>
         <w:rPr>
           <w:rFonts w:cstheme="minorHAnsi"/>
+          <w:sz w:val="24"/>
+          <w:szCs w:val="24"/>
         </w:rPr>
         <w:t>s</w:t>
       </w:r>
       <w:r>
         <w:rPr>
           <w:rFonts w:cstheme="minorHAnsi"/>
+          <w:sz w:val="24"/>
+          <w:szCs w:val="24"/>
         </w:rPr>
         <w:t xml:space="preserve"> among women</w:t>
       </w:r>
@@ -115,6 +493,8 @@
             <w:rFonts w:cstheme="minorHAnsi"/>
             <w:i/>
             <w:iCs/>
+            <w:sz w:val="24"/>
+            <w:szCs w:val="24"/>
           </w:rPr>
           <w:t>[1]</w:t>
         </w:r>
@@ -122,6 +502,8 @@
       <w:r>
         <w:rPr>
           <w:rFonts w:cstheme="minorHAnsi"/>
+          <w:sz w:val="24"/>
+          <w:szCs w:val="24"/>
         </w:rPr>
         <w:t>. The American Cancer Society’s estimates for breast cancer in the United States alone for 2023 are that about 297,790 new cases  of invasive breast cancer will be diagnosed in women and about 43,700 women will die from breast cancer</w:t>
       </w:r>
@@ -132,6 +514,8 @@
             <w:rFonts w:cstheme="minorHAnsi"/>
             <w:i/>
             <w:iCs/>
+            <w:sz w:val="24"/>
+            <w:szCs w:val="24"/>
           </w:rPr>
           <w:t>[2]</w:t>
         </w:r>
@@ -139,18 +523,24 @@
       <w:r>
         <w:rPr>
           <w:rFonts w:cstheme="minorHAnsi"/>
+          <w:sz w:val="24"/>
+          <w:szCs w:val="24"/>
         </w:rPr>
         <w:t xml:space="preserve">. Since 1989, breast cancer death rates have been decreasing, believed to be as a consequence of </w:t>
       </w:r>
       <w:r>
         <w:rPr>
           <w:rFonts w:cstheme="minorHAnsi"/>
+          <w:sz w:val="24"/>
+          <w:szCs w:val="24"/>
         </w:rPr>
         <w:t xml:space="preserve"> </w:t>
       </w:r>
       <w:r>
         <w:rPr>
           <w:rFonts w:cstheme="minorHAnsi"/>
+          <w:sz w:val="24"/>
+          <w:szCs w:val="24"/>
         </w:rPr>
         <w:t>early detection and increased awareness, as well as better treatments. This progress seems to have slightly stopped</w:t>
       </w:r>
@@ -161,6 +551,8 @@
             <w:rFonts w:cstheme="minorHAnsi"/>
             <w:i/>
             <w:iCs/>
+            <w:sz w:val="24"/>
+            <w:szCs w:val="24"/>
           </w:rPr>
           <w:t>[2]</w:t>
         </w:r>
@@ -168,86 +560,115 @@
       <w:r>
         <w:rPr>
           <w:rFonts w:cstheme="minorHAnsi"/>
+          <w:sz w:val="24"/>
+          <w:szCs w:val="24"/>
         </w:rPr>
         <w:t>.</w:t>
       </w:r>
     </w:p>
     <w:p>
       <w:pPr>
+        <w:spacing w:line="360" w:lineRule="auto"/>
         <w:ind w:firstLine="567"/>
         <w:rPr>
           <w:rFonts w:cstheme="minorHAnsi"/>
-        </w:rPr>
-      </w:pPr>
-      <w:r>
-        <w:rPr>
-          <w:rFonts w:cstheme="minorHAnsi"/>
+          <w:sz w:val="24"/>
+          <w:szCs w:val="24"/>
+        </w:rPr>
+      </w:pPr>
+      <w:r>
+        <w:rPr>
+          <w:rFonts w:cstheme="minorHAnsi"/>
+          <w:sz w:val="24"/>
+          <w:szCs w:val="24"/>
         </w:rPr>
         <w:t xml:space="preserve">The main objective of this </w:t>
       </w:r>
       <w:r>
         <w:rPr>
           <w:rFonts w:cstheme="minorHAnsi"/>
+          <w:sz w:val="24"/>
+          <w:szCs w:val="24"/>
         </w:rPr>
         <w:t>project</w:t>
       </w:r>
       <w:r>
         <w:rPr>
           <w:rFonts w:cstheme="minorHAnsi"/>
+          <w:sz w:val="24"/>
+          <w:szCs w:val="24"/>
         </w:rPr>
         <w:t xml:space="preserve"> is to understand and implement ways to detect the presence of cancerous, benign</w:t>
       </w:r>
       <w:r>
         <w:rPr>
           <w:rFonts w:cstheme="minorHAnsi"/>
+          <w:sz w:val="24"/>
+          <w:szCs w:val="24"/>
         </w:rPr>
         <w:t>,</w:t>
       </w:r>
       <w:r>
         <w:rPr>
           <w:rFonts w:cstheme="minorHAnsi"/>
+          <w:sz w:val="24"/>
+          <w:szCs w:val="24"/>
         </w:rPr>
         <w:t xml:space="preserve"> or precancerous tumo</w:t>
       </w:r>
       <w:r>
         <w:rPr>
           <w:rFonts w:cstheme="minorHAnsi"/>
+          <w:sz w:val="24"/>
+          <w:szCs w:val="24"/>
         </w:rPr>
         <w:t>u</w:t>
       </w:r>
       <w:r>
         <w:rPr>
           <w:rFonts w:cstheme="minorHAnsi"/>
+          <w:sz w:val="24"/>
+          <w:szCs w:val="24"/>
         </w:rPr>
         <w:t>rs in the breast</w:t>
       </w:r>
       <w:r>
         <w:rPr>
           <w:rFonts w:cstheme="minorHAnsi"/>
+          <w:sz w:val="24"/>
+          <w:szCs w:val="24"/>
         </w:rPr>
         <w:t xml:space="preserve"> in an efficient way, using machine learning</w:t>
       </w:r>
       <w:r>
         <w:rPr>
           <w:rFonts w:cstheme="minorHAnsi"/>
+          <w:sz w:val="24"/>
+          <w:szCs w:val="24"/>
         </w:rPr>
         <w:t>.</w:t>
       </w:r>
       <w:r>
         <w:rPr>
           <w:rFonts w:cstheme="minorHAnsi"/>
+          <w:sz w:val="24"/>
+          <w:szCs w:val="24"/>
         </w:rPr>
         <w:t xml:space="preserve"> This would minimize the time doctors spend studying thousands of breast screenings to label them accordingly </w:t>
       </w:r>
       <w:r>
         <w:rPr>
           <w:rFonts w:cstheme="minorHAnsi"/>
+          <w:sz w:val="24"/>
+          <w:szCs w:val="24"/>
         </w:rPr>
         <w:t>and</w:t>
       </w:r>
       <w:r>
         <w:rPr>
           <w:rFonts w:cstheme="minorHAnsi"/>
+          <w:sz w:val="24"/>
+          <w:szCs w:val="24"/>
         </w:rPr>
         <w:t xml:space="preserve"> aid early detection.</w:t>
       </w:r>
@@ -256,6 +677,26 @@
       <w:pPr>
         <w:rPr>
           <w:rFonts w:cstheme="minorHAnsi"/>
+          <w:sz w:val="24"/>
+          <w:szCs w:val="24"/>
+        </w:rPr>
+      </w:pPr>
+      <w:r>
+        <w:rPr>
+          <w:rFonts w:cstheme="minorHAnsi"/>
+          <w:sz w:val="24"/>
+          <w:szCs w:val="24"/>
+        </w:rPr>
+        <w:br w:type="page"/>
+      </w:r>
+    </w:p>
+    <w:p>
+      <w:pPr>
+        <w:spacing w:line="360" w:lineRule="auto"/>
+        <w:rPr>
+          <w:rFonts w:cstheme="minorHAnsi"/>
+          <w:sz w:val="24"/>
+          <w:szCs w:val="24"/>
         </w:rPr>
       </w:pPr>
       <w:r>
@@ -263,26 +704,36 @@
           <w:rFonts w:cstheme="minorHAnsi"/>
           <w:b/>
           <w:bCs/>
+          <w:sz w:val="24"/>
+          <w:szCs w:val="24"/>
           <w:u w:val="single"/>
         </w:rPr>
+        <w:lastRenderedPageBreak/>
         <w:t>THE SCIENTIFIC PROBLEM ADDRESSED</w:t>
       </w:r>
       <w:r>
         <w:rPr>
           <w:rFonts w:cstheme="minorHAnsi"/>
+          <w:sz w:val="24"/>
+          <w:szCs w:val="24"/>
         </w:rPr>
         <w:t>:</w:t>
       </w:r>
     </w:p>
     <w:p>
       <w:pPr>
-        <w:rPr>
-          <w:rFonts w:cstheme="minorHAnsi"/>
-        </w:rPr>
-      </w:pPr>
-      <w:r>
-        <w:rPr>
-          <w:rFonts w:cstheme="minorHAnsi"/>
+        <w:spacing w:line="360" w:lineRule="auto"/>
+        <w:rPr>
+          <w:rFonts w:cstheme="minorHAnsi"/>
+          <w:sz w:val="24"/>
+          <w:szCs w:val="24"/>
+        </w:rPr>
+      </w:pPr>
+      <w:r>
+        <w:rPr>
+          <w:rFonts w:cstheme="minorHAnsi"/>
+          <w:sz w:val="24"/>
+          <w:szCs w:val="24"/>
         </w:rPr>
         <w:t>To be added…</w:t>
       </w:r>
@@ -291,33 +742,53 @@
       <w:pPr>
         <w:rPr>
           <w:rFonts w:cstheme="minorHAnsi"/>
-        </w:rPr>
-      </w:pPr>
+          <w:sz w:val="24"/>
+          <w:szCs w:val="24"/>
+        </w:rPr>
+      </w:pPr>
+      <w:r>
+        <w:rPr>
+          <w:rFonts w:cstheme="minorHAnsi"/>
+          <w:sz w:val="24"/>
+          <w:szCs w:val="24"/>
+        </w:rPr>
+        <w:br w:type="page"/>
+      </w:r>
       <w:r>
         <w:rPr>
           <w:rFonts w:cstheme="minorHAnsi"/>
           <w:b/>
           <w:bCs/>
+          <w:sz w:val="24"/>
+          <w:szCs w:val="24"/>
           <w:u w:val="single"/>
         </w:rPr>
+        <w:lastRenderedPageBreak/>
         <w:t>EXISTING METHODS OF SOLVING BREAST CANCER DETECTION</w:t>
       </w:r>
       <w:r>
         <w:rPr>
           <w:rFonts w:cstheme="minorHAnsi"/>
+          <w:sz w:val="24"/>
+          <w:szCs w:val="24"/>
         </w:rPr>
         <w:t>:</w:t>
       </w:r>
     </w:p>
     <w:p>
       <w:pPr>
-        <w:rPr>
-          <w:rFonts w:cstheme="minorHAnsi"/>
-        </w:rPr>
-      </w:pPr>
-      <w:r>
-        <w:rPr>
-          <w:rFonts w:cstheme="minorHAnsi"/>
+        <w:spacing w:line="360" w:lineRule="auto"/>
+        <w:rPr>
+          <w:rFonts w:cstheme="minorHAnsi"/>
+          <w:sz w:val="24"/>
+          <w:szCs w:val="24"/>
+        </w:rPr>
+      </w:pPr>
+      <w:r>
+        <w:rPr>
+          <w:rFonts w:cstheme="minorHAnsi"/>
+          <w:sz w:val="24"/>
+          <w:szCs w:val="24"/>
         </w:rPr>
         <w:tab/>
         <w:t xml:space="preserve">There are </w:t>
@@ -325,12 +796,16 @@
       <w:r>
         <w:rPr>
           <w:rFonts w:cstheme="minorHAnsi"/>
+          <w:sz w:val="24"/>
+          <w:szCs w:val="24"/>
         </w:rPr>
         <w:t>several</w:t>
       </w:r>
       <w:r>
         <w:rPr>
           <w:rFonts w:cstheme="minorHAnsi"/>
+          <w:sz w:val="24"/>
+          <w:szCs w:val="24"/>
         </w:rPr>
         <w:t xml:space="preserve"> articles related to studying various ways of implementing breast cancer detection using machine learning. There is “Machine Learning Techniques for Breast Cancer Prediction” by Varsha </w:t>
       </w:r>
@@ -338,6 +813,8 @@
       <w:r>
         <w:rPr>
           <w:rFonts w:cstheme="minorHAnsi"/>
+          <w:sz w:val="24"/>
+          <w:szCs w:val="24"/>
         </w:rPr>
         <w:t>Nemade</w:t>
       </w:r>
@@ -345,6 +822,8 @@
       <w:r>
         <w:rPr>
           <w:rFonts w:cstheme="minorHAnsi"/>
+          <w:sz w:val="24"/>
+          <w:szCs w:val="24"/>
         </w:rPr>
         <w:t xml:space="preserve"> and Vishal </w:t>
       </w:r>
@@ -352,6 +831,8 @@
       <w:r>
         <w:rPr>
           <w:rFonts w:cstheme="minorHAnsi"/>
+          <w:sz w:val="24"/>
+          <w:szCs w:val="24"/>
         </w:rPr>
         <w:t>Fegade</w:t>
       </w:r>
@@ -359,6 +840,8 @@
       <w:r>
         <w:rPr>
           <w:rFonts w:cstheme="minorHAnsi"/>
+          <w:sz w:val="24"/>
+          <w:szCs w:val="24"/>
         </w:rPr>
         <w:t xml:space="preserve"> from Mukesh Patel School of Technology Management and Engineering, NMIMS </w:t>
       </w:r>
@@ -366,6 +849,8 @@
       <w:r>
         <w:rPr>
           <w:rFonts w:cstheme="minorHAnsi"/>
+          <w:sz w:val="24"/>
+          <w:szCs w:val="24"/>
         </w:rPr>
         <w:t>Shirpur</w:t>
       </w:r>
@@ -373,6 +858,8 @@
       <w:r>
         <w:rPr>
           <w:rFonts w:cstheme="minorHAnsi"/>
+          <w:sz w:val="24"/>
+          <w:szCs w:val="24"/>
         </w:rPr>
         <w:t xml:space="preserve"> Campus, India</w:t>
       </w:r>
@@ -383,6 +870,8 @@
             <w:rFonts w:cstheme="minorHAnsi"/>
             <w:i/>
             <w:iCs/>
+            <w:sz w:val="24"/>
+            <w:szCs w:val="24"/>
           </w:rPr>
           <w:t>[3]</w:t>
         </w:r>
@@ -390,18 +879,24 @@
       <w:r>
         <w:rPr>
           <w:rFonts w:cstheme="minorHAnsi"/>
+          <w:sz w:val="24"/>
+          <w:szCs w:val="24"/>
         </w:rPr>
         <w:t>. They have documented different ML classification techniques and evaluated each of them using different performance measure</w:t>
       </w:r>
       <w:r>
         <w:rPr>
           <w:rFonts w:cstheme="minorHAnsi"/>
+          <w:sz w:val="24"/>
+          <w:szCs w:val="24"/>
         </w:rPr>
         <w:t>, such as accuracy, precision, and recall</w:t>
       </w:r>
       <w:r>
         <w:rPr>
           <w:rFonts w:cstheme="minorHAnsi"/>
+          <w:sz w:val="24"/>
+          <w:szCs w:val="24"/>
         </w:rPr>
         <w:t xml:space="preserve">. These techniques include </w:t>
       </w:r>
@@ -409,18 +904,24 @@
       <w:r>
         <w:rPr>
           <w:rFonts w:cstheme="minorHAnsi"/>
+          <w:sz w:val="24"/>
+          <w:szCs w:val="24"/>
         </w:rPr>
         <w:t>Nӓ</w:t>
       </w:r>
       <w:r>
         <w:rPr>
           <w:rFonts w:cstheme="minorHAnsi"/>
+          <w:sz w:val="24"/>
+          <w:szCs w:val="24"/>
         </w:rPr>
         <w:t>i</w:t>
       </w:r>
       <w:r>
         <w:rPr>
           <w:rFonts w:cstheme="minorHAnsi"/>
+          <w:sz w:val="24"/>
+          <w:szCs w:val="24"/>
         </w:rPr>
         <w:t>ve</w:t>
       </w:r>
@@ -428,56 +929,75 @@
       <w:r>
         <w:rPr>
           <w:rFonts w:cstheme="minorHAnsi"/>
+          <w:sz w:val="24"/>
+          <w:szCs w:val="24"/>
         </w:rPr>
         <w:t xml:space="preserve"> Bayes, Logistic Regression, Support Vector Machine, K-Nearest Neighbour and Decision Tree</w:t>
       </w:r>
       <w:r>
         <w:rPr>
           <w:rFonts w:cstheme="minorHAnsi"/>
+          <w:sz w:val="24"/>
+          <w:szCs w:val="24"/>
         </w:rPr>
         <w:t>, the latter being found to have the highest accuracy</w:t>
       </w:r>
       <w:r>
         <w:rPr>
           <w:rFonts w:cstheme="minorHAnsi"/>
+          <w:sz w:val="24"/>
+          <w:szCs w:val="24"/>
         </w:rPr>
         <w:t>, 97%</w:t>
       </w:r>
       <w:r>
         <w:rPr>
           <w:rFonts w:cstheme="minorHAnsi"/>
+          <w:sz w:val="24"/>
+          <w:szCs w:val="24"/>
         </w:rPr>
         <w:t>.</w:t>
       </w:r>
       <w:r>
         <w:rPr>
           <w:rFonts w:cstheme="minorHAnsi"/>
+          <w:sz w:val="24"/>
+          <w:szCs w:val="24"/>
         </w:rPr>
         <w:t xml:space="preserve"> </w:t>
       </w:r>
     </w:p>
     <w:p>
       <w:pPr>
+        <w:spacing w:line="360" w:lineRule="auto"/>
         <w:ind w:firstLine="720"/>
         <w:rPr>
           <w:rFonts w:cstheme="minorHAnsi"/>
-        </w:rPr>
-      </w:pPr>
-      <w:r>
-        <w:rPr>
-          <w:rFonts w:cstheme="minorHAnsi"/>
+          <w:sz w:val="24"/>
+          <w:szCs w:val="24"/>
+        </w:rPr>
+      </w:pPr>
+      <w:r>
+        <w:rPr>
+          <w:rFonts w:cstheme="minorHAnsi"/>
+          <w:sz w:val="24"/>
+          <w:szCs w:val="24"/>
         </w:rPr>
         <w:t xml:space="preserve">The dataset used in their experiments was the WDBC dataset, which contain features from </w:t>
       </w:r>
       <w:r>
         <w:rPr>
           <w:rFonts w:cstheme="minorHAnsi"/>
+          <w:sz w:val="24"/>
+          <w:szCs w:val="24"/>
         </w:rPr>
         <w:t xml:space="preserve">569 </w:t>
       </w:r>
       <w:r>
         <w:rPr>
           <w:rFonts w:cstheme="minorHAnsi"/>
+          <w:sz w:val="24"/>
+          <w:szCs w:val="24"/>
         </w:rPr>
         <w:t>digitized images of a fine needle aspirate of a breast mass</w:t>
       </w:r>
@@ -488,6 +1008,8 @@
             <w:rFonts w:cstheme="minorHAnsi"/>
             <w:i/>
             <w:iCs/>
+            <w:sz w:val="24"/>
+            <w:szCs w:val="24"/>
           </w:rPr>
           <w:t>[4]</w:t>
         </w:r>
@@ -495,49 +1017,62 @@
       <w:r>
         <w:rPr>
           <w:rFonts w:cstheme="minorHAnsi"/>
+          <w:sz w:val="24"/>
+          <w:szCs w:val="24"/>
         </w:rPr>
         <w:t>.</w:t>
       </w:r>
       <w:r>
         <w:rPr>
           <w:rFonts w:cstheme="minorHAnsi"/>
+          <w:sz w:val="24"/>
+          <w:szCs w:val="24"/>
         </w:rPr>
         <w:t xml:space="preserve"> </w:t>
       </w:r>
       <w:r>
         <w:rPr>
           <w:rFonts w:cstheme="minorHAnsi"/>
+          <w:sz w:val="24"/>
+          <w:szCs w:val="24"/>
         </w:rPr>
         <w:t xml:space="preserve">The algorithm implemented uses features from the image, rather than the image itself, some of which include radius, texture, area, perimeter, smoothness, compactness, concavity, concavity points, symmetry, fractal dimension. </w:t>
       </w:r>
       <w:r>
         <w:rPr>
           <w:rFonts w:cstheme="minorHAnsi"/>
+          <w:sz w:val="24"/>
+          <w:szCs w:val="24"/>
         </w:rPr>
         <w:t>The following charts represent the performance of the classification techniques used.</w:t>
       </w:r>
     </w:p>
     <w:p>
       <w:pPr>
+        <w:spacing w:line="360" w:lineRule="auto"/>
         <w:ind w:firstLine="720"/>
         <w:rPr>
           <w:rFonts w:cstheme="minorHAnsi"/>
+          <w:sz w:val="24"/>
+          <w:szCs w:val="24"/>
         </w:rPr>
       </w:pPr>
       <w:r>
         <w:rPr>
           <w:rFonts w:cstheme="minorHAnsi"/>
           <w:noProof/>
+          <w:sz w:val="24"/>
+          <w:szCs w:val="24"/>
         </w:rPr>
         <w:drawing>
-          <wp:inline distT="0" distB="0" distL="0" distR="0" wp14:anchorId="101DA8B9" wp14:editId="1AD5A2BC">
+          <wp:inline distT="0" distB="0" distL="0" distR="0" wp14:anchorId="101DA8B9" wp14:editId="3A03F4DC">
             <wp:extent cx="5425440" cy="1958340"/>
-            <wp:effectExtent l="0" t="0" r="3810" b="3810"/>
+            <wp:effectExtent l="0" t="0" r="0" b="0"/>
             <wp:docPr id="181730054" name="Chart 3"/>
             <wp:cNvGraphicFramePr/>
             <a:graphic xmlns:a="http://schemas.openxmlformats.org/drawingml/2006/main">
               <a:graphicData uri="http://schemas.openxmlformats.org/drawingml/2006/chart">
-                <c:chart xmlns:c="http://schemas.openxmlformats.org/drawingml/2006/chart" xmlns:r="http://schemas.openxmlformats.org/officeDocument/2006/relationships" r:id="rId4"/>
+                <c:chart xmlns:c="http://schemas.openxmlformats.org/drawingml/2006/chart" xmlns:r="http://schemas.openxmlformats.org/officeDocument/2006/relationships" r:id="rId7"/>
               </a:graphicData>
             </a:graphic>
           </wp:inline>
@@ -546,26 +1081,31 @@
     </w:p>
     <w:p>
       <w:pPr>
+        <w:spacing w:line="360" w:lineRule="auto"/>
         <w:ind w:firstLine="720"/>
         <w:rPr>
           <w:rFonts w:cstheme="minorHAnsi"/>
+          <w:sz w:val="24"/>
+          <w:szCs w:val="24"/>
         </w:rPr>
       </w:pPr>
       <w:r>
         <w:rPr>
           <w:rFonts w:cstheme="minorHAnsi"/>
           <w:noProof/>
+          <w:sz w:val="24"/>
+          <w:szCs w:val="24"/>
         </w:rPr>
         <w:lastRenderedPageBreak/>
         <w:drawing>
-          <wp:inline distT="0" distB="0" distL="0" distR="0" wp14:anchorId="4BC0C6C8" wp14:editId="5E9F6317">
+          <wp:inline distT="0" distB="0" distL="0" distR="0" wp14:anchorId="4BC0C6C8" wp14:editId="354142DA">
             <wp:extent cx="5486400" cy="3200400"/>
             <wp:effectExtent l="0" t="0" r="0" b="0"/>
             <wp:docPr id="1508779291" name="Chart 1508779291"/>
             <wp:cNvGraphicFramePr/>
             <a:graphic xmlns:a="http://schemas.openxmlformats.org/drawingml/2006/main">
               <a:graphicData uri="http://schemas.openxmlformats.org/drawingml/2006/chart">
-                <c:chart xmlns:c="http://schemas.openxmlformats.org/drawingml/2006/chart" xmlns:r="http://schemas.openxmlformats.org/officeDocument/2006/relationships" r:id="rId5"/>
+                <c:chart xmlns:c="http://schemas.openxmlformats.org/drawingml/2006/chart" xmlns:r="http://schemas.openxmlformats.org/officeDocument/2006/relationships" r:id="rId8"/>
               </a:graphicData>
             </a:graphic>
           </wp:inline>
@@ -574,25 +1114,30 @@
     </w:p>
     <w:p>
       <w:pPr>
+        <w:spacing w:line="360" w:lineRule="auto"/>
         <w:ind w:firstLine="720"/>
         <w:rPr>
           <w:rFonts w:cstheme="minorHAnsi"/>
+          <w:sz w:val="24"/>
+          <w:szCs w:val="24"/>
         </w:rPr>
       </w:pPr>
       <w:r>
         <w:rPr>
           <w:rFonts w:cstheme="minorHAnsi"/>
           <w:noProof/>
+          <w:sz w:val="24"/>
+          <w:szCs w:val="24"/>
         </w:rPr>
         <w:drawing>
-          <wp:inline distT="0" distB="0" distL="0" distR="0" wp14:anchorId="3B1EBE88" wp14:editId="0456DA75">
+          <wp:inline distT="0" distB="0" distL="0" distR="0" wp14:anchorId="3B1EBE88" wp14:editId="23AE7AB1">
             <wp:extent cx="5486400" cy="3200400"/>
             <wp:effectExtent l="0" t="0" r="0" b="0"/>
             <wp:docPr id="1936509765" name="Chart 1"/>
             <wp:cNvGraphicFramePr/>
             <a:graphic xmlns:a="http://schemas.openxmlformats.org/drawingml/2006/main">
               <a:graphicData uri="http://schemas.openxmlformats.org/drawingml/2006/chart">
-                <c:chart xmlns:c="http://schemas.openxmlformats.org/drawingml/2006/chart" xmlns:r="http://schemas.openxmlformats.org/officeDocument/2006/relationships" r:id="rId6"/>
+                <c:chart xmlns:c="http://schemas.openxmlformats.org/drawingml/2006/chart" xmlns:r="http://schemas.openxmlformats.org/officeDocument/2006/relationships" r:id="rId9"/>
               </a:graphicData>
             </a:graphic>
           </wp:inline>
@@ -601,52 +1146,38 @@
     </w:p>
     <w:p>
       <w:pPr>
-        <w:rPr>
-          <w:rFonts w:cstheme="minorHAnsi"/>
+        <w:spacing w:line="360" w:lineRule="auto"/>
+        <w:rPr>
+          <w:rFonts w:cstheme="minorHAnsi"/>
+          <w:sz w:val="24"/>
+          <w:szCs w:val="24"/>
         </w:rPr>
       </w:pPr>
     </w:p>
     <w:p>
       <w:pPr>
-        <w:rPr>
-          <w:rFonts w:cstheme="minorHAnsi"/>
-        </w:rPr>
-      </w:pPr>
-      <w:r>
-        <w:rPr>
-          <w:rFonts w:cstheme="minorHAnsi"/>
+        <w:spacing w:line="360" w:lineRule="auto"/>
+        <w:rPr>
+          <w:rFonts w:cstheme="minorHAnsi"/>
+          <w:sz w:val="24"/>
+          <w:szCs w:val="24"/>
+        </w:rPr>
+      </w:pPr>
+      <w:r>
+        <w:rPr>
+          <w:rFonts w:cstheme="minorHAnsi"/>
+          <w:sz w:val="24"/>
+          <w:szCs w:val="24"/>
         </w:rPr>
         <w:tab/>
-        <w:t>Other relevant studies include “</w:t>
-      </w:r>
-      <w:r>
-        <w:rPr>
-          <w:rFonts w:cstheme="minorHAnsi"/>
-        </w:rPr>
-        <w:t>An enhanced Predictive heterogeneous ensemble model for breast</w:t>
-      </w:r>
-      <w:r>
-        <w:rPr>
-          <w:rFonts w:cstheme="minorHAnsi"/>
-        </w:rPr>
-        <w:t xml:space="preserve"> </w:t>
-      </w:r>
-      <w:r>
-        <w:rPr>
-          <w:rFonts w:cstheme="minorHAnsi"/>
-        </w:rPr>
-        <w:t>cancer prediction</w:t>
-      </w:r>
-      <w:r>
-        <w:rPr>
-          <w:rFonts w:cstheme="minorHAnsi"/>
-        </w:rPr>
-        <w:t xml:space="preserve">” concluded by S. </w:t>
+        <w:t xml:space="preserve">Other relevant studies include “An enhanced Predictive heterogeneous ensemble model for breast cancer prediction” concluded by S. </w:t>
       </w:r>
       <w:proofErr w:type="spellStart"/>
       <w:r>
         <w:rPr>
           <w:rFonts w:cstheme="minorHAnsi"/>
+          <w:sz w:val="24"/>
+          <w:szCs w:val="24"/>
         </w:rPr>
         <w:t>Nanglia</w:t>
       </w:r>
@@ -654,6 +1185,8 @@
       <w:r>
         <w:rPr>
           <w:rFonts w:cstheme="minorHAnsi"/>
+          <w:sz w:val="24"/>
+          <w:szCs w:val="24"/>
         </w:rPr>
         <w:t xml:space="preserve"> et al. and got a 78%  accuracy using KNN, SVM and DT</w:t>
       </w:r>
@@ -664,6 +1197,8 @@
             <w:rFonts w:cstheme="minorHAnsi"/>
             <w:i/>
             <w:iCs/>
+            <w:sz w:val="24"/>
+            <w:szCs w:val="24"/>
           </w:rPr>
           <w:t>[5]</w:t>
         </w:r>
@@ -671,18 +1206,24 @@
       <w:r>
         <w:rPr>
           <w:rFonts w:cstheme="minorHAnsi"/>
+          <w:sz w:val="24"/>
+          <w:szCs w:val="24"/>
         </w:rPr>
         <w:t>.</w:t>
       </w:r>
       <w:r>
         <w:rPr>
           <w:rFonts w:cstheme="minorHAnsi"/>
+          <w:sz w:val="24"/>
+          <w:szCs w:val="24"/>
         </w:rPr>
         <w:t xml:space="preserve"> </w:t>
       </w:r>
       <w:r>
         <w:rPr>
           <w:rFonts w:cstheme="minorHAnsi"/>
+          <w:sz w:val="24"/>
+          <w:szCs w:val="24"/>
         </w:rPr>
         <w:t>Islam et al. got a 98.75% using ANN on the WDBC</w:t>
       </w:r>
@@ -693,6 +1234,8 @@
             <w:rFonts w:cstheme="minorHAnsi"/>
             <w:i/>
             <w:iCs/>
+            <w:sz w:val="24"/>
+            <w:szCs w:val="24"/>
           </w:rPr>
           <w:t>[6]</w:t>
         </w:r>
@@ -700,6 +1243,8 @@
       <w:r>
         <w:rPr>
           <w:rFonts w:cstheme="minorHAnsi"/>
+          <w:sz w:val="24"/>
+          <w:szCs w:val="24"/>
         </w:rPr>
         <w:t>. Amrane et al. proposed an approach using KNN and NB with 97.51% accuracy</w:t>
       </w:r>
@@ -710,6 +1255,8 @@
             <w:rFonts w:cstheme="minorHAnsi"/>
             <w:i/>
             <w:iCs/>
+            <w:sz w:val="24"/>
+            <w:szCs w:val="24"/>
           </w:rPr>
           <w:t>[7]</w:t>
         </w:r>
@@ -717,6 +1264,8 @@
       <w:r>
         <w:rPr>
           <w:rFonts w:cstheme="minorHAnsi"/>
+          <w:sz w:val="24"/>
+          <w:szCs w:val="24"/>
         </w:rPr>
         <w:t xml:space="preserve">. </w:t>
       </w:r>
@@ -724,6 +1273,8 @@
       <w:r>
         <w:rPr>
           <w:rFonts w:cstheme="minorHAnsi"/>
+          <w:sz w:val="24"/>
+          <w:szCs w:val="24"/>
         </w:rPr>
         <w:t>Dhahri</w:t>
       </w:r>
@@ -731,6 +1282,8 @@
       <w:r>
         <w:rPr>
           <w:rFonts w:cstheme="minorHAnsi"/>
+          <w:sz w:val="24"/>
+          <w:szCs w:val="24"/>
         </w:rPr>
         <w:t xml:space="preserve"> et al. studied the usage of genetic programming techniques for selection of best features and parameter for the machine learning classifier</w:t>
       </w:r>
@@ -741,6 +1294,8 @@
             <w:rFonts w:cstheme="minorHAnsi"/>
             <w:i/>
             <w:iCs/>
+            <w:sz w:val="24"/>
+            <w:szCs w:val="24"/>
           </w:rPr>
           <w:t>[8]</w:t>
         </w:r>
@@ -748,14 +1303,19 @@
       <w:r>
         <w:rPr>
           <w:rFonts w:cstheme="minorHAnsi"/>
+          <w:sz w:val="24"/>
+          <w:szCs w:val="24"/>
         </w:rPr>
         <w:t>.</w:t>
       </w:r>
     </w:p>
     <w:p>
       <w:pPr>
-        <w:rPr>
-          <w:rFonts w:cstheme="minorHAnsi"/>
+        <w:spacing w:line="360" w:lineRule="auto"/>
+        <w:rPr>
+          <w:rFonts w:cstheme="minorHAnsi"/>
+          <w:sz w:val="24"/>
+          <w:szCs w:val="24"/>
         </w:rPr>
       </w:pPr>
       <w:r>
@@ -763,34 +1323,74 @@
           <w:rFonts w:cstheme="minorHAnsi"/>
           <w:b/>
           <w:bCs/>
+          <w:sz w:val="24"/>
+          <w:szCs w:val="24"/>
           <w:u w:val="single"/>
         </w:rPr>
+        <w:lastRenderedPageBreak/>
         <w:t>METHODS USED IN SOLVING BREAST CANCER DETECTION</w:t>
       </w:r>
       <w:r>
         <w:rPr>
           <w:rFonts w:cstheme="minorHAnsi"/>
+          <w:sz w:val="24"/>
+          <w:szCs w:val="24"/>
         </w:rPr>
         <w:t>:</w:t>
       </w:r>
     </w:p>
     <w:p>
       <w:pPr>
-        <w:rPr>
-          <w:rFonts w:cstheme="minorHAnsi"/>
-        </w:rPr>
-      </w:pPr>
-      <w:r>
-        <w:rPr>
-          <w:rFonts w:cstheme="minorHAnsi"/>
-        </w:rPr>
-        <w:t>To be added..</w:t>
-      </w:r>
+        <w:spacing w:line="360" w:lineRule="auto"/>
+        <w:rPr>
+          <w:rFonts w:cstheme="minorHAnsi"/>
+          <w:sz w:val="24"/>
+          <w:szCs w:val="24"/>
+        </w:rPr>
+      </w:pPr>
+      <w:r>
+        <w:rPr>
+          <w:rFonts w:cstheme="minorHAnsi"/>
+          <w:sz w:val="24"/>
+          <w:szCs w:val="24"/>
+        </w:rPr>
+        <w:t xml:space="preserve">To be </w:t>
+      </w:r>
+      <w:proofErr w:type="gramStart"/>
+      <w:r>
+        <w:rPr>
+          <w:rFonts w:cstheme="minorHAnsi"/>
+          <w:sz w:val="24"/>
+          <w:szCs w:val="24"/>
+        </w:rPr>
+        <w:t>added..</w:t>
+      </w:r>
+      <w:proofErr w:type="gramEnd"/>
     </w:p>
     <w:p>
       <w:pPr>
         <w:rPr>
           <w:rFonts w:cstheme="minorHAnsi"/>
+          <w:sz w:val="24"/>
+          <w:szCs w:val="24"/>
+        </w:rPr>
+      </w:pPr>
+      <w:r>
+        <w:rPr>
+          <w:rFonts w:cstheme="minorHAnsi"/>
+          <w:sz w:val="24"/>
+          <w:szCs w:val="24"/>
+        </w:rPr>
+        <w:br w:type="page"/>
+      </w:r>
+    </w:p>
+    <w:p>
+      <w:pPr>
+        <w:spacing w:line="360" w:lineRule="auto"/>
+        <w:rPr>
+          <w:rFonts w:cstheme="minorHAnsi"/>
+          <w:sz w:val="24"/>
+          <w:szCs w:val="24"/>
         </w:rPr>
       </w:pPr>
       <w:r>
@@ -798,35 +1398,84 @@
           <w:rFonts w:cstheme="minorHAnsi"/>
           <w:b/>
           <w:bCs/>
+          <w:sz w:val="24"/>
+          <w:szCs w:val="24"/>
           <w:u w:val="single"/>
         </w:rPr>
+        <w:lastRenderedPageBreak/>
         <w:t>EXPERIMENTAL RESULTS OBTAINED</w:t>
       </w:r>
       <w:r>
         <w:rPr>
           <w:rFonts w:cstheme="minorHAnsi"/>
+          <w:sz w:val="24"/>
+          <w:szCs w:val="24"/>
         </w:rPr>
         <w:t xml:space="preserve">: </w:t>
       </w:r>
     </w:p>
     <w:p>
       <w:pPr>
-        <w:rPr>
-          <w:rFonts w:cstheme="minorHAnsi"/>
-        </w:rPr>
-      </w:pPr>
-      <w:r>
-        <w:rPr>
-          <w:rFonts w:cstheme="minorHAnsi"/>
-        </w:rPr>
-        <w:lastRenderedPageBreak/>
-        <w:t>To be added..</w:t>
-      </w:r>
+        <w:spacing w:line="360" w:lineRule="auto"/>
+        <w:rPr>
+          <w:rFonts w:cstheme="minorHAnsi"/>
+          <w:sz w:val="24"/>
+          <w:szCs w:val="24"/>
+        </w:rPr>
+      </w:pPr>
+      <w:r>
+        <w:rPr>
+          <w:rFonts w:cstheme="minorHAnsi"/>
+          <w:sz w:val="24"/>
+          <w:szCs w:val="24"/>
+        </w:rPr>
+        <w:t xml:space="preserve">To be </w:t>
+      </w:r>
+      <w:proofErr w:type="gramStart"/>
+      <w:r>
+        <w:rPr>
+          <w:rFonts w:cstheme="minorHAnsi"/>
+          <w:sz w:val="24"/>
+          <w:szCs w:val="24"/>
+        </w:rPr>
+        <w:t>added..</w:t>
+      </w:r>
+      <w:proofErr w:type="gramEnd"/>
     </w:p>
     <w:p>
       <w:pPr>
         <w:rPr>
           <w:rFonts w:cstheme="minorHAnsi"/>
+          <w:sz w:val="24"/>
+          <w:szCs w:val="24"/>
+        </w:rPr>
+      </w:pPr>
+      <w:r>
+        <w:rPr>
+          <w:rFonts w:cstheme="minorHAnsi"/>
+          <w:sz w:val="24"/>
+          <w:szCs w:val="24"/>
+        </w:rPr>
+        <w:br w:type="page"/>
+      </w:r>
+    </w:p>
+    <w:p>
+      <w:pPr>
+        <w:spacing w:line="360" w:lineRule="auto"/>
+        <w:rPr>
+          <w:rFonts w:cstheme="minorHAnsi"/>
+          <w:sz w:val="24"/>
+          <w:szCs w:val="24"/>
+        </w:rPr>
+      </w:pPr>
+    </w:p>
+    <w:p>
+      <w:pPr>
+        <w:spacing w:line="360" w:lineRule="auto"/>
+        <w:rPr>
+          <w:rFonts w:cstheme="minorHAnsi"/>
+          <w:sz w:val="24"/>
+          <w:szCs w:val="24"/>
         </w:rPr>
       </w:pPr>
       <w:r>
@@ -834,6 +1483,8 @@
           <w:rFonts w:cstheme="minorHAnsi"/>
           <w:b/>
           <w:bCs/>
+          <w:sz w:val="24"/>
+          <w:szCs w:val="24"/>
           <w:u w:val="single"/>
         </w:rPr>
         <w:t>CONCLUSIONS AND POSSIBLE IMPROVMENTS</w:t>
@@ -841,41 +1492,73 @@
       <w:r>
         <w:rPr>
           <w:rFonts w:cstheme="minorHAnsi"/>
+          <w:sz w:val="24"/>
+          <w:szCs w:val="24"/>
         </w:rPr>
         <w:t>:</w:t>
       </w:r>
     </w:p>
     <w:p>
       <w:pPr>
-        <w:rPr>
-          <w:rFonts w:cstheme="minorHAnsi"/>
-        </w:rPr>
-      </w:pPr>
-      <w:r>
-        <w:rPr>
-          <w:rFonts w:cstheme="minorHAnsi"/>
-        </w:rPr>
-        <w:t>To be added..</w:t>
-      </w:r>
+        <w:spacing w:line="360" w:lineRule="auto"/>
+        <w:rPr>
+          <w:rFonts w:cstheme="minorHAnsi"/>
+          <w:sz w:val="24"/>
+          <w:szCs w:val="24"/>
+        </w:rPr>
+      </w:pPr>
+      <w:r>
+        <w:rPr>
+          <w:rFonts w:cstheme="minorHAnsi"/>
+          <w:sz w:val="24"/>
+          <w:szCs w:val="24"/>
+        </w:rPr>
+        <w:t xml:space="preserve">To be </w:t>
+      </w:r>
+      <w:proofErr w:type="gramStart"/>
+      <w:r>
+        <w:rPr>
+          <w:rFonts w:cstheme="minorHAnsi"/>
+          <w:sz w:val="24"/>
+          <w:szCs w:val="24"/>
+        </w:rPr>
+        <w:t>added..</w:t>
+      </w:r>
+      <w:proofErr w:type="gramEnd"/>
     </w:p>
     <w:p>
       <w:pPr>
         <w:rPr>
           <w:rFonts w:cstheme="minorHAnsi"/>
-        </w:rPr>
-      </w:pPr>
+          <w:sz w:val="24"/>
+          <w:szCs w:val="24"/>
+        </w:rPr>
+      </w:pPr>
+      <w:r>
+        <w:rPr>
+          <w:rFonts w:cstheme="minorHAnsi"/>
+          <w:sz w:val="24"/>
+          <w:szCs w:val="24"/>
+        </w:rPr>
+        <w:br w:type="page"/>
+      </w:r>
       <w:r>
         <w:rPr>
           <w:rFonts w:cstheme="minorHAnsi"/>
           <w:b/>
           <w:bCs/>
+          <w:sz w:val="24"/>
+          <w:szCs w:val="24"/>
           <w:u w:val="single"/>
         </w:rPr>
+        <w:lastRenderedPageBreak/>
         <w:t>REFERENCES</w:t>
       </w:r>
       <w:r>
         <w:rPr>
           <w:rFonts w:cstheme="minorHAnsi"/>
+          <w:sz w:val="24"/>
+          <w:szCs w:val="24"/>
         </w:rPr>
         <w:t>:</w:t>
       </w:r>
@@ -883,13 +1566,12 @@
     <w:p>
       <w:pPr>
         <w:pStyle w:val="pf0"/>
+        <w:spacing w:line="360" w:lineRule="auto"/>
         <w:rPr>
           <w:rFonts w:asciiTheme="minorHAnsi" w:eastAsiaTheme="minorHAnsi" w:hAnsiTheme="minorHAnsi" w:cstheme="minorHAnsi"/>
           <w:i/>
           <w:iCs/>
           <w:kern w:val="2"/>
-          <w:sz w:val="22"/>
-          <w:szCs w:val="22"/>
           <w:lang w:eastAsia="en-US"/>
           <w14:ligatures w14:val="standardContextual"/>
         </w:rPr>
@@ -901,8 +1583,6 @@
           <w:i/>
           <w:iCs/>
           <w:kern w:val="2"/>
-          <w:sz w:val="22"/>
-          <w:szCs w:val="22"/>
           <w:lang w:eastAsia="en-US"/>
           <w14:ligatures w14:val="standardContextual"/>
         </w:rPr>
@@ -912,13 +1592,12 @@
     <w:p>
       <w:pPr>
         <w:pStyle w:val="pf0"/>
+        <w:spacing w:line="360" w:lineRule="auto"/>
         <w:rPr>
           <w:rFonts w:asciiTheme="minorHAnsi" w:eastAsiaTheme="minorHAnsi" w:hAnsiTheme="minorHAnsi" w:cstheme="minorHAnsi"/>
           <w:i/>
           <w:iCs/>
           <w:kern w:val="2"/>
-          <w:sz w:val="22"/>
-          <w:szCs w:val="22"/>
           <w:lang w:eastAsia="en-US"/>
           <w14:ligatures w14:val="standardContextual"/>
         </w:rPr>
@@ -931,22 +1610,18 @@
           <w:i/>
           <w:iCs/>
           <w:kern w:val="2"/>
-          <w:sz w:val="22"/>
-          <w:szCs w:val="22"/>
           <w:lang w:eastAsia="en-US"/>
           <w14:ligatures w14:val="standardContextual"/>
         </w:rPr>
         <w:t xml:space="preserve">[2] </w:t>
       </w:r>
-      <w:hyperlink r:id="rId7" w:history="1">
+      <w:hyperlink r:id="rId10" w:history="1">
         <w:r>
           <w:rPr>
             <w:rFonts w:asciiTheme="minorHAnsi" w:eastAsiaTheme="minorHAnsi" w:hAnsiTheme="minorHAnsi" w:cstheme="minorHAnsi"/>
             <w:i/>
             <w:iCs/>
             <w:kern w:val="2"/>
-            <w:sz w:val="22"/>
-            <w:szCs w:val="22"/>
             <w:lang w:eastAsia="en-US"/>
             <w14:ligatures w14:val="standardContextual"/>
           </w:rPr>
@@ -957,13 +1632,12 @@
     <w:p>
       <w:pPr>
         <w:pStyle w:val="pf0"/>
+        <w:spacing w:line="360" w:lineRule="auto"/>
         <w:rPr>
           <w:rFonts w:asciiTheme="minorHAnsi" w:eastAsiaTheme="minorHAnsi" w:hAnsiTheme="minorHAnsi" w:cstheme="minorHAnsi"/>
           <w:i/>
           <w:iCs/>
           <w:kern w:val="2"/>
-          <w:sz w:val="22"/>
-          <w:szCs w:val="22"/>
           <w:lang w:eastAsia="en-US"/>
           <w14:ligatures w14:val="standardContextual"/>
         </w:rPr>
@@ -976,8 +1650,6 @@
           <w:i/>
           <w:iCs/>
           <w:kern w:val="2"/>
-          <w:sz w:val="22"/>
-          <w:szCs w:val="22"/>
           <w:lang w:eastAsia="en-US"/>
           <w14:ligatures w14:val="standardContextual"/>
         </w:rPr>
@@ -987,13 +1659,12 @@
     <w:p>
       <w:pPr>
         <w:pStyle w:val="pf0"/>
+        <w:spacing w:line="360" w:lineRule="auto"/>
         <w:rPr>
           <w:rFonts w:asciiTheme="minorHAnsi" w:eastAsiaTheme="minorHAnsi" w:hAnsiTheme="minorHAnsi" w:cstheme="minorHAnsi"/>
           <w:i/>
           <w:iCs/>
           <w:kern w:val="2"/>
-          <w:sz w:val="22"/>
-          <w:szCs w:val="22"/>
           <w:lang w:eastAsia="en-US"/>
           <w14:ligatures w14:val="standardContextual"/>
         </w:rPr>
@@ -1005,8 +1676,6 @@
           <w:i/>
           <w:iCs/>
           <w:kern w:val="2"/>
-          <w:sz w:val="22"/>
-          <w:szCs w:val="22"/>
           <w:lang w:eastAsia="en-US"/>
           <w14:ligatures w14:val="standardContextual"/>
         </w:rPr>
@@ -1018,8 +1687,6 @@
           <w:i/>
           <w:iCs/>
           <w:kern w:val="2"/>
-          <w:sz w:val="22"/>
-          <w:szCs w:val="22"/>
           <w:lang w:eastAsia="en-US"/>
           <w14:ligatures w14:val="standardContextual"/>
         </w:rPr>
@@ -1029,13 +1696,12 @@
     <w:p>
       <w:pPr>
         <w:pStyle w:val="pf0"/>
+        <w:spacing w:line="360" w:lineRule="auto"/>
         <w:rPr>
           <w:rFonts w:asciiTheme="minorHAnsi" w:eastAsiaTheme="minorHAnsi" w:hAnsiTheme="minorHAnsi" w:cstheme="minorHAnsi"/>
           <w:i/>
           <w:iCs/>
           <w:kern w:val="2"/>
-          <w:sz w:val="22"/>
-          <w:szCs w:val="22"/>
           <w:lang w:eastAsia="en-US"/>
           <w14:ligatures w14:val="standardContextual"/>
         </w:rPr>
@@ -1047,8 +1713,6 @@
           <w:i/>
           <w:iCs/>
           <w:kern w:val="2"/>
-          <w:sz w:val="22"/>
-          <w:szCs w:val="22"/>
           <w:lang w:eastAsia="en-US"/>
           <w14:ligatures w14:val="standardContextual"/>
         </w:rPr>
@@ -1061,8 +1725,6 @@
           <w:i/>
           <w:iCs/>
           <w:kern w:val="2"/>
-          <w:sz w:val="22"/>
-          <w:szCs w:val="22"/>
           <w:lang w:eastAsia="en-US"/>
           <w14:ligatures w14:val="standardContextual"/>
         </w:rPr>
@@ -1075,8 +1737,6 @@
           <w:i/>
           <w:iCs/>
           <w:kern w:val="2"/>
-          <w:sz w:val="22"/>
-          <w:szCs w:val="22"/>
           <w:lang w:eastAsia="en-US"/>
           <w14:ligatures w14:val="standardContextual"/>
         </w:rPr>
@@ -1089,8 +1749,6 @@
           <w:i/>
           <w:iCs/>
           <w:kern w:val="2"/>
-          <w:sz w:val="22"/>
-          <w:szCs w:val="22"/>
           <w:lang w:eastAsia="en-US"/>
           <w14:ligatures w14:val="standardContextual"/>
         </w:rPr>
@@ -1103,8 +1761,6 @@
           <w:i/>
           <w:iCs/>
           <w:kern w:val="2"/>
-          <w:sz w:val="22"/>
-          <w:szCs w:val="22"/>
           <w:lang w:eastAsia="en-US"/>
           <w14:ligatures w14:val="standardContextual"/>
         </w:rPr>
@@ -1114,13 +1770,12 @@
     <w:p>
       <w:pPr>
         <w:pStyle w:val="pf0"/>
+        <w:spacing w:line="360" w:lineRule="auto"/>
         <w:rPr>
           <w:rFonts w:asciiTheme="minorHAnsi" w:eastAsiaTheme="minorHAnsi" w:hAnsiTheme="minorHAnsi" w:cstheme="minorHAnsi"/>
           <w:i/>
           <w:iCs/>
           <w:kern w:val="2"/>
-          <w:sz w:val="22"/>
-          <w:szCs w:val="22"/>
           <w:lang w:eastAsia="en-US"/>
           <w14:ligatures w14:val="standardContextual"/>
         </w:rPr>
@@ -1132,8 +1787,6 @@
           <w:i/>
           <w:iCs/>
           <w:kern w:val="2"/>
-          <w:sz w:val="22"/>
-          <w:szCs w:val="22"/>
           <w:lang w:eastAsia="en-US"/>
           <w14:ligatures w14:val="standardContextual"/>
         </w:rPr>
@@ -1143,13 +1796,12 @@
     <w:p>
       <w:pPr>
         <w:pStyle w:val="pf0"/>
+        <w:spacing w:line="360" w:lineRule="auto"/>
         <w:rPr>
           <w:rFonts w:asciiTheme="minorHAnsi" w:eastAsiaTheme="minorHAnsi" w:hAnsiTheme="minorHAnsi" w:cstheme="minorHAnsi"/>
           <w:i/>
           <w:iCs/>
           <w:kern w:val="2"/>
-          <w:sz w:val="22"/>
-          <w:szCs w:val="22"/>
           <w:lang w:eastAsia="en-US"/>
           <w14:ligatures w14:val="standardContextual"/>
         </w:rPr>
@@ -1161,8 +1813,6 @@
           <w:i/>
           <w:iCs/>
           <w:kern w:val="2"/>
-          <w:sz w:val="22"/>
-          <w:szCs w:val="22"/>
           <w:lang w:eastAsia="en-US"/>
           <w14:ligatures w14:val="standardContextual"/>
         </w:rPr>
@@ -1175,8 +1825,6 @@
           <w:i/>
           <w:iCs/>
           <w:kern w:val="2"/>
-          <w:sz w:val="22"/>
-          <w:szCs w:val="22"/>
           <w:lang w:eastAsia="en-US"/>
           <w14:ligatures w14:val="standardContextual"/>
         </w:rPr>
@@ -1189,8 +1837,6 @@
           <w:i/>
           <w:iCs/>
           <w:kern w:val="2"/>
-          <w:sz w:val="22"/>
-          <w:szCs w:val="22"/>
           <w:lang w:eastAsia="en-US"/>
           <w14:ligatures w14:val="standardContextual"/>
         </w:rPr>
@@ -1203,8 +1849,6 @@
           <w:i/>
           <w:iCs/>
           <w:kern w:val="2"/>
-          <w:sz w:val="22"/>
-          <w:szCs w:val="22"/>
           <w:lang w:eastAsia="en-US"/>
           <w14:ligatures w14:val="standardContextual"/>
         </w:rPr>
@@ -1217,8 +1861,6 @@
           <w:i/>
           <w:iCs/>
           <w:kern w:val="2"/>
-          <w:sz w:val="22"/>
-          <w:szCs w:val="22"/>
           <w:lang w:eastAsia="en-US"/>
           <w14:ligatures w14:val="standardContextual"/>
         </w:rPr>
@@ -1228,13 +1870,12 @@
     <w:p>
       <w:pPr>
         <w:pStyle w:val="pf0"/>
+        <w:spacing w:line="360" w:lineRule="auto"/>
         <w:rPr>
           <w:rFonts w:asciiTheme="minorHAnsi" w:eastAsiaTheme="minorHAnsi" w:hAnsiTheme="minorHAnsi" w:cstheme="minorHAnsi"/>
           <w:i/>
           <w:iCs/>
           <w:kern w:val="2"/>
-          <w:sz w:val="22"/>
-          <w:szCs w:val="22"/>
           <w:lang w:eastAsia="en-US"/>
           <w14:ligatures w14:val="standardContextual"/>
         </w:rPr>
@@ -1246,8 +1887,6 @@
           <w:i/>
           <w:iCs/>
           <w:kern w:val="2"/>
-          <w:sz w:val="22"/>
-          <w:szCs w:val="22"/>
           <w:lang w:eastAsia="en-US"/>
           <w14:ligatures w14:val="standardContextual"/>
         </w:rPr>
@@ -1260,8 +1899,6 @@
           <w:i/>
           <w:iCs/>
           <w:kern w:val="2"/>
-          <w:sz w:val="22"/>
-          <w:szCs w:val="22"/>
           <w:lang w:eastAsia="en-US"/>
           <w14:ligatures w14:val="standardContextual"/>
         </w:rPr>
@@ -1274,8 +1911,6 @@
           <w:i/>
           <w:iCs/>
           <w:kern w:val="2"/>
-          <w:sz w:val="22"/>
-          <w:szCs w:val="22"/>
           <w:lang w:eastAsia="en-US"/>
           <w14:ligatures w14:val="standardContextual"/>
         </w:rPr>
@@ -1288,8 +1923,6 @@
           <w:i/>
           <w:iCs/>
           <w:kern w:val="2"/>
-          <w:sz w:val="22"/>
-          <w:szCs w:val="22"/>
           <w:lang w:eastAsia="en-US"/>
           <w14:ligatures w14:val="standardContextual"/>
         </w:rPr>
@@ -1302,8 +1935,6 @@
           <w:i/>
           <w:iCs/>
           <w:kern w:val="2"/>
-          <w:sz w:val="22"/>
-          <w:szCs w:val="22"/>
           <w:lang w:eastAsia="en-US"/>
           <w14:ligatures w14:val="standardContextual"/>
         </w:rPr>
@@ -1316,8 +1947,6 @@
           <w:i/>
           <w:iCs/>
           <w:kern w:val="2"/>
-          <w:sz w:val="22"/>
-          <w:szCs w:val="22"/>
           <w:lang w:eastAsia="en-US"/>
           <w14:ligatures w14:val="standardContextual"/>
         </w:rPr>
@@ -1330,8 +1959,6 @@
           <w:i/>
           <w:iCs/>
           <w:kern w:val="2"/>
-          <w:sz w:val="22"/>
-          <w:szCs w:val="22"/>
           <w:lang w:eastAsia="en-US"/>
           <w14:ligatures w14:val="standardContextual"/>
         </w:rPr>
@@ -1342,13 +1969,12 @@
     <w:p>
       <w:pPr>
         <w:pStyle w:val="pf0"/>
+        <w:spacing w:line="360" w:lineRule="auto"/>
         <w:rPr>
           <w:rFonts w:asciiTheme="minorHAnsi" w:eastAsiaTheme="minorHAnsi" w:hAnsiTheme="minorHAnsi" w:cstheme="minorHAnsi"/>
           <w:i/>
           <w:iCs/>
           <w:kern w:val="2"/>
-          <w:sz w:val="22"/>
-          <w:szCs w:val="22"/>
           <w:lang w:eastAsia="en-US"/>
           <w14:ligatures w14:val="standardContextual"/>
         </w:rPr>
@@ -1358,13 +1984,12 @@
     <w:p>
       <w:pPr>
         <w:pStyle w:val="pf0"/>
+        <w:spacing w:line="360" w:lineRule="auto"/>
         <w:rPr>
           <w:rFonts w:asciiTheme="minorHAnsi" w:eastAsiaTheme="minorHAnsi" w:hAnsiTheme="minorHAnsi" w:cstheme="minorHAnsi"/>
           <w:i/>
           <w:iCs/>
           <w:kern w:val="2"/>
-          <w:sz w:val="22"/>
-          <w:szCs w:val="22"/>
           <w:lang w:eastAsia="en-US"/>
           <w14:ligatures w14:val="standardContextual"/>
         </w:rPr>
@@ -1374,13 +1999,12 @@
     <w:p>
       <w:pPr>
         <w:pStyle w:val="pf0"/>
+        <w:spacing w:line="360" w:lineRule="auto"/>
         <w:rPr>
           <w:rFonts w:asciiTheme="minorHAnsi" w:eastAsiaTheme="minorHAnsi" w:hAnsiTheme="minorHAnsi" w:cstheme="minorHAnsi"/>
           <w:i/>
           <w:iCs/>
           <w:kern w:val="2"/>
-          <w:sz w:val="22"/>
-          <w:szCs w:val="22"/>
           <w:lang w:eastAsia="en-US"/>
           <w14:ligatures w14:val="standardContextual"/>
         </w:rPr>
@@ -1389,10 +2013,13 @@
     <w:bookmarkEnd w:id="4"/>
     <w:p>
       <w:pPr>
+        <w:spacing w:line="360" w:lineRule="auto"/>
         <w:rPr>
           <w:rFonts w:cstheme="minorHAnsi"/>
           <w:i/>
           <w:iCs/>
+          <w:sz w:val="24"/>
+          <w:szCs w:val="24"/>
         </w:rPr>
       </w:pPr>
     </w:p>
@@ -1400,51 +2027,70 @@
     <w:bookmarkEnd w:id="3"/>
     <w:p>
       <w:pPr>
-        <w:rPr>
-          <w:rFonts w:cstheme="minorHAnsi"/>
+        <w:spacing w:line="360" w:lineRule="auto"/>
+        <w:rPr>
+          <w:rFonts w:cstheme="minorHAnsi"/>
+          <w:sz w:val="24"/>
+          <w:szCs w:val="24"/>
         </w:rPr>
       </w:pPr>
     </w:p>
     <w:p>
       <w:pPr>
-        <w:rPr>
-          <w:rFonts w:cstheme="minorHAnsi"/>
+        <w:spacing w:line="360" w:lineRule="auto"/>
+        <w:rPr>
+          <w:rFonts w:cstheme="minorHAnsi"/>
+          <w:sz w:val="24"/>
+          <w:szCs w:val="24"/>
         </w:rPr>
       </w:pPr>
     </w:p>
     <w:p>
       <w:pPr>
-        <w:rPr>
-          <w:rFonts w:cstheme="minorHAnsi"/>
+        <w:spacing w:line="360" w:lineRule="auto"/>
+        <w:rPr>
+          <w:rFonts w:cstheme="minorHAnsi"/>
+          <w:sz w:val="24"/>
+          <w:szCs w:val="24"/>
         </w:rPr>
       </w:pPr>
     </w:p>
     <w:p>
       <w:pPr>
+        <w:spacing w:line="360" w:lineRule="auto"/>
         <w:ind w:firstLine="567"/>
         <w:rPr>
           <w:rFonts w:cstheme="minorHAnsi"/>
+          <w:sz w:val="24"/>
+          <w:szCs w:val="24"/>
         </w:rPr>
       </w:pPr>
     </w:p>
     <w:p>
       <w:pPr>
+        <w:spacing w:line="360" w:lineRule="auto"/>
         <w:ind w:firstLine="567"/>
         <w:rPr>
           <w:rFonts w:cstheme="minorHAnsi"/>
+          <w:sz w:val="24"/>
+          <w:szCs w:val="24"/>
         </w:rPr>
       </w:pPr>
     </w:p>
     <w:p>
       <w:pPr>
+        <w:spacing w:line="360" w:lineRule="auto"/>
         <w:ind w:firstLine="567"/>
         <w:jc w:val="center"/>
         <w:rPr>
           <w:rFonts w:cstheme="minorHAnsi"/>
+          <w:sz w:val="24"/>
+          <w:szCs w:val="24"/>
         </w:rPr>
       </w:pPr>
     </w:p>
     <w:sectPr>
+      <w:footerReference w:type="default" r:id="rId11"/>
       <w:pgSz w:w="11906" w:h="16838"/>
       <w:pgMar w:top="1440" w:right="1440" w:bottom="1440" w:left="1440" w:header="708" w:footer="708" w:gutter="0"/>
       <w:cols w:space="708"/>
@@ -1454,8 +2100,346 @@
 </w:document>
 </file>
 
+<file path=word/endnotes.xml><?xml version="1.0" encoding="utf-8"?>
+<w:endnotes xmlns:wpc="http://schemas.microsoft.com/office/word/2010/wordprocessingCanvas" xmlns:cx="http://schemas.microsoft.com/office/drawing/2014/chartex" xmlns:cx1="http://schemas.microsoft.com/office/drawing/2015/9/8/chartex" xmlns:cx2="http://schemas.microsoft.com/office/drawing/2015/10/21/chartex" xmlns:cx3="http://schemas.microsoft.com/office/drawing/2016/5/9/chartex" xmlns:cx4="http://schemas.microsoft.com/office/drawing/2016/5/10/chartex" xmlns:cx5="http://schemas.microsoft.com/office/drawing/2016/5/11/chartex" xmlns:cx6="http://schemas.microsoft.com/office/drawing/2016/5/12/chartex" xmlns:cx7="http://schemas.microsoft.com/office/drawing/2016/5/13/chartex" xmlns:cx8="http://schemas.microsoft.com/office/drawing/2016/5/14/chartex" xmlns:mc="http://schemas.openxmlformats.org/markup-compatibility/2006" xmlns:aink="http://schemas.microsoft.com/office/drawing/2016/ink" xmlns:am3d="http://schemas.microsoft.com/office/drawing/2017/model3d" xmlns:o="urn:schemas-microsoft-com:office:office" xmlns:oel="http://schemas.microsoft.com/office/2019/extlst" xmlns:r="http://schemas.openxmlformats.org/officeDocument/2006/relationships" xmlns:m="http://schemas.openxmlformats.org/officeDocument/2006/math" xmlns:v="urn:schemas-microsoft-com:vml" xmlns:wp14="http://schemas.microsoft.com/office/word/2010/wordprocessingDrawing" xmlns:wp="http://schemas.openxmlformats.org/drawingml/2006/wordprocessingDrawing" xmlns:w10="urn:schemas-microsoft-com:office:word" xmlns:w="http://schemas.openxmlformats.org/wordprocessingml/2006/main" xmlns:w14="http://schemas.microsoft.com/office/word/2010/wordml" xmlns:w15="http://schemas.microsoft.com/office/word/2012/wordml" xmlns:w16cex="http://schemas.microsoft.com/office/word/2018/wordml/cex" xmlns:w16cid="http://schemas.microsoft.com/office/word/2016/wordml/cid" xmlns:w16="http://schemas.microsoft.com/office/word/2018/wordml" xmlns:w16du="http://schemas.microsoft.com/office/word/2023/wordml/word16du" xmlns:w16sdtdh="http://schemas.microsoft.com/office/word/2020/wordml/sdtdatahash" xmlns:w16se="http://schemas.microsoft.com/office/word/2015/wordml/symex" xmlns:wpg="http://schemas.microsoft.com/office/word/2010/wordprocessingGroup" xmlns:wpi="http://schemas.microsoft.com/office/word/2010/wordprocessingInk" xmlns:wne="http://schemas.microsoft.com/office/word/2006/wordml" xmlns:wps="http://schemas.microsoft.com/office/word/2010/wordprocessingShape" mc:Ignorable="w14 w15 w16se w16cid w16 w16cex w16sdtdh w16du wp14">
+  <w:endnote w:type="separator" w:id="-1">
+    <w:p>
+      <w:pPr>
+        <w:spacing w:after="0" w:line="240" w:lineRule="auto"/>
+      </w:pPr>
+      <w:r>
+        <w:separator/>
+      </w:r>
+    </w:p>
+  </w:endnote>
+  <w:endnote w:type="continuationSeparator" w:id="0">
+    <w:p>
+      <w:pPr>
+        <w:spacing w:after="0" w:line="240" w:lineRule="auto"/>
+      </w:pPr>
+      <w:r>
+        <w:continuationSeparator/>
+      </w:r>
+    </w:p>
+  </w:endnote>
+</w:endnotes>
+</file>
+
+<file path=word/footer1.xml><?xml version="1.0" encoding="utf-8"?>
+<w:ftr xmlns:wpc="http://schemas.microsoft.com/office/word/2010/wordprocessingCanvas" xmlns:cx="http://schemas.microsoft.com/office/drawing/2014/chartex" xmlns:cx1="http://schemas.microsoft.com/office/drawing/2015/9/8/chartex" xmlns:cx2="http://schemas.microsoft.com/office/drawing/2015/10/21/chartex" xmlns:cx3="http://schemas.microsoft.com/office/drawing/2016/5/9/chartex" xmlns:cx4="http://schemas.microsoft.com/office/drawing/2016/5/10/chartex" xmlns:cx5="http://schemas.microsoft.com/office/drawing/2016/5/11/chartex" xmlns:cx6="http://schemas.microsoft.com/office/drawing/2016/5/12/chartex" xmlns:cx7="http://schemas.microsoft.com/office/drawing/2016/5/13/chartex" xmlns:cx8="http://schemas.microsoft.com/office/drawing/2016/5/14/chartex" xmlns:mc="http://schemas.openxmlformats.org/markup-compatibility/2006" xmlns:aink="http://schemas.microsoft.com/office/drawing/2016/ink" xmlns:am3d="http://schemas.microsoft.com/office/drawing/2017/model3d" xmlns:o="urn:schemas-microsoft-com:office:office" xmlns:oel="http://schemas.microsoft.com/office/2019/extlst" xmlns:r="http://schemas.openxmlformats.org/officeDocument/2006/relationships" xmlns:m="http://schemas.openxmlformats.org/officeDocument/2006/math" xmlns:v="urn:schemas-microsoft-com:vml" xmlns:wp14="http://schemas.microsoft.com/office/word/2010/wordprocessingDrawing" xmlns:wp="http://schemas.openxmlformats.org/drawingml/2006/wordprocessingDrawing" xmlns:w10="urn:schemas-microsoft-com:office:word" xmlns:w="http://schemas.openxmlformats.org/wordprocessingml/2006/main" xmlns:w14="http://schemas.microsoft.com/office/word/2010/wordml" xmlns:w15="http://schemas.microsoft.com/office/word/2012/wordml" xmlns:w16cex="http://schemas.microsoft.com/office/word/2018/wordml/cex" xmlns:w16cid="http://schemas.microsoft.com/office/word/2016/wordml/cid" xmlns:w16="http://schemas.microsoft.com/office/word/2018/wordml" xmlns:w16du="http://schemas.microsoft.com/office/word/2023/wordml/word16du" xmlns:w16sdtdh="http://schemas.microsoft.com/office/word/2020/wordml/sdtdatahash" xmlns:w16se="http://schemas.microsoft.com/office/word/2015/wordml/symex" xmlns:wpg="http://schemas.microsoft.com/office/word/2010/wordprocessingGroup" xmlns:wpi="http://schemas.microsoft.com/office/word/2010/wordprocessingInk" xmlns:wne="http://schemas.microsoft.com/office/word/2006/wordml" xmlns:wps="http://schemas.microsoft.com/office/word/2010/wordprocessingShape" mc:Ignorable="w14 w15 w16se w16cid w16 w16cex w16sdtdh w16du wp14">
+  <w:sdt>
+    <w:sdtPr>
+      <w:id w:val="1178929682"/>
+      <w:docPartObj>
+        <w:docPartGallery w:val="Page Numbers (Bottom of Page)"/>
+        <w:docPartUnique/>
+      </w:docPartObj>
+    </w:sdtPr>
+    <w:sdtEndPr>
+      <w:rPr>
+        <w:color w:val="7F7F7F" w:themeColor="background1" w:themeShade="7F"/>
+        <w:spacing w:val="60"/>
+      </w:rPr>
+    </w:sdtEndPr>
+    <w:sdtContent>
+      <w:p>
+        <w:pPr>
+          <w:pStyle w:val="Footer"/>
+          <w:pBdr>
+            <w:top w:val="single" w:sz="4" w:space="1" w:color="D9D9D9" w:themeColor="background1" w:themeShade="D9"/>
+          </w:pBdr>
+          <w:rPr>
+            <w:b/>
+            <w:bCs/>
+          </w:rPr>
+        </w:pPr>
+        <w:r>
+          <w:fldChar w:fldCharType="begin"/>
+        </w:r>
+        <w:r>
+          <w:instrText xml:space="preserve"> PAGE   \* MERGEFORMAT </w:instrText>
+        </w:r>
+        <w:r>
+          <w:fldChar w:fldCharType="separate"/>
+        </w:r>
+        <w:r>
+          <w:rPr>
+            <w:b/>
+            <w:bCs/>
+            <w:noProof/>
+          </w:rPr>
+          <w:t>2</w:t>
+        </w:r>
+        <w:r>
+          <w:rPr>
+            <w:b/>
+            <w:bCs/>
+            <w:noProof/>
+          </w:rPr>
+          <w:fldChar w:fldCharType="end"/>
+        </w:r>
+        <w:r>
+          <w:rPr>
+            <w:b/>
+            <w:bCs/>
+          </w:rPr>
+          <w:t xml:space="preserve"> | </w:t>
+        </w:r>
+        <w:r>
+          <w:rPr>
+            <w:color w:val="7F7F7F" w:themeColor="background1" w:themeShade="7F"/>
+            <w:spacing w:val="60"/>
+          </w:rPr>
+          <w:t>Page</w:t>
+        </w:r>
+      </w:p>
+    </w:sdtContent>
+  </w:sdt>
+  <w:p>
+    <w:pPr>
+      <w:pStyle w:val="Footer"/>
+    </w:pPr>
+  </w:p>
+</w:ftr>
+</file>
+
+<file path=word/footnotes.xml><?xml version="1.0" encoding="utf-8"?>
+<w:footnotes xmlns:wpc="http://schemas.microsoft.com/office/word/2010/wordprocessingCanvas" xmlns:cx="http://schemas.microsoft.com/office/drawing/2014/chartex" xmlns:cx1="http://schemas.microsoft.com/office/drawing/2015/9/8/chartex" xmlns:cx2="http://schemas.microsoft.com/office/drawing/2015/10/21/chartex" xmlns:cx3="http://schemas.microsoft.com/office/drawing/2016/5/9/chartex" xmlns:cx4="http://schemas.microsoft.com/office/drawing/2016/5/10/chartex" xmlns:cx5="http://schemas.microsoft.com/office/drawing/2016/5/11/chartex" xmlns:cx6="http://schemas.microsoft.com/office/drawing/2016/5/12/chartex" xmlns:cx7="http://schemas.microsoft.com/office/drawing/2016/5/13/chartex" xmlns:cx8="http://schemas.microsoft.com/office/drawing/2016/5/14/chartex" xmlns:mc="http://schemas.openxmlformats.org/markup-compatibility/2006" xmlns:aink="http://schemas.microsoft.com/office/drawing/2016/ink" xmlns:am3d="http://schemas.microsoft.com/office/drawing/2017/model3d" xmlns:o="urn:schemas-microsoft-com:office:office" xmlns:oel="http://schemas.microsoft.com/office/2019/extlst" xmlns:r="http://schemas.openxmlformats.org/officeDocument/2006/relationships" xmlns:m="http://schemas.openxmlformats.org/officeDocument/2006/math" xmlns:v="urn:schemas-microsoft-com:vml" xmlns:wp14="http://schemas.microsoft.com/office/word/2010/wordprocessingDrawing" xmlns:wp="http://schemas.openxmlformats.org/drawingml/2006/wordprocessingDrawing" xmlns:w10="urn:schemas-microsoft-com:office:word" xmlns:w="http://schemas.openxmlformats.org/wordprocessingml/2006/main" xmlns:w14="http://schemas.microsoft.com/office/word/2010/wordml" xmlns:w15="http://schemas.microsoft.com/office/word/2012/wordml" xmlns:w16cex="http://schemas.microsoft.com/office/word/2018/wordml/cex" xmlns:w16cid="http://schemas.microsoft.com/office/word/2016/wordml/cid" xmlns:w16="http://schemas.microsoft.com/office/word/2018/wordml" xmlns:w16du="http://schemas.microsoft.com/office/word/2023/wordml/word16du" xmlns:w16sdtdh="http://schemas.microsoft.com/office/word/2020/wordml/sdtdatahash" xmlns:w16se="http://schemas.microsoft.com/office/word/2015/wordml/symex" xmlns:wpg="http://schemas.microsoft.com/office/word/2010/wordprocessingGroup" xmlns:wpi="http://schemas.microsoft.com/office/word/2010/wordprocessingInk" xmlns:wne="http://schemas.microsoft.com/office/word/2006/wordml" xmlns:wps="http://schemas.microsoft.com/office/word/2010/wordprocessingShape" mc:Ignorable="w14 w15 w16se w16cid w16 w16cex w16sdtdh w16du wp14">
+  <w:footnote w:type="separator" w:id="-1">
+    <w:p>
+      <w:pPr>
+        <w:spacing w:after="0" w:line="240" w:lineRule="auto"/>
+      </w:pPr>
+      <w:r>
+        <w:separator/>
+      </w:r>
+    </w:p>
+  </w:footnote>
+  <w:footnote w:type="continuationSeparator" w:id="0">
+    <w:p>
+      <w:pPr>
+        <w:spacing w:after="0" w:line="240" w:lineRule="auto"/>
+      </w:pPr>
+      <w:r>
+        <w:continuationSeparator/>
+      </w:r>
+    </w:p>
+  </w:footnote>
+</w:footnotes>
+</file>
+
+<file path=word/numbering.xml><?xml version="1.0" encoding="utf-8"?>
+<w:numbering xmlns:wpc="http://schemas.microsoft.com/office/word/2010/wordprocessingCanvas" xmlns:cx="http://schemas.microsoft.com/office/drawing/2014/chartex" xmlns:cx1="http://schemas.microsoft.com/office/drawing/2015/9/8/chartex" xmlns:cx2="http://schemas.microsoft.com/office/drawing/2015/10/21/chartex" xmlns:cx3="http://schemas.microsoft.com/office/drawing/2016/5/9/chartex" xmlns:cx4="http://schemas.microsoft.com/office/drawing/2016/5/10/chartex" xmlns:cx5="http://schemas.microsoft.com/office/drawing/2016/5/11/chartex" xmlns:cx6="http://schemas.microsoft.com/office/drawing/2016/5/12/chartex" xmlns:cx7="http://schemas.microsoft.com/office/drawing/2016/5/13/chartex" xmlns:cx8="http://schemas.microsoft.com/office/drawing/2016/5/14/chartex" xmlns:mc="http://schemas.openxmlformats.org/markup-compatibility/2006" xmlns:aink="http://schemas.microsoft.com/office/drawing/2016/ink" xmlns:am3d="http://schemas.microsoft.com/office/drawing/2017/model3d" xmlns:o="urn:schemas-microsoft-com:office:office" xmlns:oel="http://schemas.microsoft.com/office/2019/extlst" xmlns:r="http://schemas.openxmlformats.org/officeDocument/2006/relationships" xmlns:m="http://schemas.openxmlformats.org/officeDocument/2006/math" xmlns:v="urn:schemas-microsoft-com:vml" xmlns:wp14="http://schemas.microsoft.com/office/word/2010/wordprocessingDrawing" xmlns:wp="http://schemas.openxmlformats.org/drawingml/2006/wordprocessingDrawing" xmlns:w10="urn:schemas-microsoft-com:office:word" xmlns:w="http://schemas.openxmlformats.org/wordprocessingml/2006/main" xmlns:w14="http://schemas.microsoft.com/office/word/2010/wordml" xmlns:w15="http://schemas.microsoft.com/office/word/2012/wordml" xmlns:w16cex="http://schemas.microsoft.com/office/word/2018/wordml/cex" xmlns:w16cid="http://schemas.microsoft.com/office/word/2016/wordml/cid" xmlns:w16="http://schemas.microsoft.com/office/word/2018/wordml" xmlns:w16du="http://schemas.microsoft.com/office/word/2023/wordml/word16du" xmlns:w16sdtdh="http://schemas.microsoft.com/office/word/2020/wordml/sdtdatahash" xmlns:w16se="http://schemas.microsoft.com/office/word/2015/wordml/symex" xmlns:wpg="http://schemas.microsoft.com/office/word/2010/wordprocessingGroup" xmlns:wpi="http://schemas.microsoft.com/office/word/2010/wordprocessingInk" xmlns:wne="http://schemas.microsoft.com/office/word/2006/wordml" xmlns:wps="http://schemas.microsoft.com/office/word/2010/wordprocessingShape" mc:Ignorable="w14 w15 w16se w16cid w16 w16cex w16sdtdh w16du wp14">
+  <w:abstractNum w:abstractNumId="0" w15:restartNumberingAfterBreak="0">
+    <w:nsid w:val="1E9746C3"/>
+    <w:multiLevelType w:val="hybridMultilevel"/>
+    <w:tmpl w:val="E8A810FE"/>
+    <w:lvl w:ilvl="0" w:tplc="0809000F">
+      <w:start w:val="1"/>
+      <w:numFmt w:val="decimal"/>
+      <w:lvlText w:val="%1."/>
+      <w:lvlJc w:val="left"/>
+      <w:pPr>
+        <w:ind w:left="720" w:hanging="360"/>
+      </w:pPr>
+    </w:lvl>
+    <w:lvl w:ilvl="1" w:tplc="08090019" w:tentative="1">
+      <w:start w:val="1"/>
+      <w:numFmt w:val="lowerLetter"/>
+      <w:lvlText w:val="%2."/>
+      <w:lvlJc w:val="left"/>
+      <w:pPr>
+        <w:ind w:left="1440" w:hanging="360"/>
+      </w:pPr>
+    </w:lvl>
+    <w:lvl w:ilvl="2" w:tplc="0809001B" w:tentative="1">
+      <w:start w:val="1"/>
+      <w:numFmt w:val="lowerRoman"/>
+      <w:lvlText w:val="%3."/>
+      <w:lvlJc w:val="right"/>
+      <w:pPr>
+        <w:ind w:left="2160" w:hanging="180"/>
+      </w:pPr>
+    </w:lvl>
+    <w:lvl w:ilvl="3" w:tplc="0809000F" w:tentative="1">
+      <w:start w:val="1"/>
+      <w:numFmt w:val="decimal"/>
+      <w:lvlText w:val="%4."/>
+      <w:lvlJc w:val="left"/>
+      <w:pPr>
+        <w:ind w:left="2880" w:hanging="360"/>
+      </w:pPr>
+    </w:lvl>
+    <w:lvl w:ilvl="4" w:tplc="08090019" w:tentative="1">
+      <w:start w:val="1"/>
+      <w:numFmt w:val="lowerLetter"/>
+      <w:lvlText w:val="%5."/>
+      <w:lvlJc w:val="left"/>
+      <w:pPr>
+        <w:ind w:left="3600" w:hanging="360"/>
+      </w:pPr>
+    </w:lvl>
+    <w:lvl w:ilvl="5" w:tplc="0809001B" w:tentative="1">
+      <w:start w:val="1"/>
+      <w:numFmt w:val="lowerRoman"/>
+      <w:lvlText w:val="%6."/>
+      <w:lvlJc w:val="right"/>
+      <w:pPr>
+        <w:ind w:left="4320" w:hanging="180"/>
+      </w:pPr>
+    </w:lvl>
+    <w:lvl w:ilvl="6" w:tplc="0809000F" w:tentative="1">
+      <w:start w:val="1"/>
+      <w:numFmt w:val="decimal"/>
+      <w:lvlText w:val="%7."/>
+      <w:lvlJc w:val="left"/>
+      <w:pPr>
+        <w:ind w:left="5040" w:hanging="360"/>
+      </w:pPr>
+    </w:lvl>
+    <w:lvl w:ilvl="7" w:tplc="08090019" w:tentative="1">
+      <w:start w:val="1"/>
+      <w:numFmt w:val="lowerLetter"/>
+      <w:lvlText w:val="%8."/>
+      <w:lvlJc w:val="left"/>
+      <w:pPr>
+        <w:ind w:left="5760" w:hanging="360"/>
+      </w:pPr>
+    </w:lvl>
+    <w:lvl w:ilvl="8" w:tplc="0809001B" w:tentative="1">
+      <w:start w:val="1"/>
+      <w:numFmt w:val="lowerRoman"/>
+      <w:lvlText w:val="%9."/>
+      <w:lvlJc w:val="right"/>
+      <w:pPr>
+        <w:ind w:left="6480" w:hanging="180"/>
+      </w:pPr>
+    </w:lvl>
+  </w:abstractNum>
+  <w:abstractNum w:abstractNumId="1" w15:restartNumberingAfterBreak="0">
+    <w:nsid w:val="704D7EA6"/>
+    <w:multiLevelType w:val="hybridMultilevel"/>
+    <w:tmpl w:val="DB76C36E"/>
+    <w:lvl w:ilvl="0" w:tplc="08090001">
+      <w:start w:val="1"/>
+      <w:numFmt w:val="bullet"/>
+      <w:lvlText w:val=""/>
+      <w:lvlJc w:val="left"/>
+      <w:pPr>
+        <w:ind w:left="720" w:hanging="360"/>
+      </w:pPr>
+      <w:rPr>
+        <w:rFonts w:ascii="Symbol" w:hAnsi="Symbol" w:hint="default"/>
+      </w:rPr>
+    </w:lvl>
+    <w:lvl w:ilvl="1" w:tplc="08090003" w:tentative="1">
+      <w:start w:val="1"/>
+      <w:numFmt w:val="bullet"/>
+      <w:lvlText w:val="o"/>
+      <w:lvlJc w:val="left"/>
+      <w:pPr>
+        <w:ind w:left="1440" w:hanging="360"/>
+      </w:pPr>
+      <w:rPr>
+        <w:rFonts w:ascii="Courier New" w:hAnsi="Courier New" w:cs="Courier New" w:hint="default"/>
+      </w:rPr>
+    </w:lvl>
+    <w:lvl w:ilvl="2" w:tplc="08090005" w:tentative="1">
+      <w:start w:val="1"/>
+      <w:numFmt w:val="bullet"/>
+      <w:lvlText w:val=""/>
+      <w:lvlJc w:val="left"/>
+      <w:pPr>
+        <w:ind w:left="2160" w:hanging="360"/>
+      </w:pPr>
+      <w:rPr>
+        <w:rFonts w:ascii="Wingdings" w:hAnsi="Wingdings" w:hint="default"/>
+      </w:rPr>
+    </w:lvl>
+    <w:lvl w:ilvl="3" w:tplc="08090001" w:tentative="1">
+      <w:start w:val="1"/>
+      <w:numFmt w:val="bullet"/>
+      <w:lvlText w:val=""/>
+      <w:lvlJc w:val="left"/>
+      <w:pPr>
+        <w:ind w:left="2880" w:hanging="360"/>
+      </w:pPr>
+      <w:rPr>
+        <w:rFonts w:ascii="Symbol" w:hAnsi="Symbol" w:hint="default"/>
+      </w:rPr>
+    </w:lvl>
+    <w:lvl w:ilvl="4" w:tplc="08090003" w:tentative="1">
+      <w:start w:val="1"/>
+      <w:numFmt w:val="bullet"/>
+      <w:lvlText w:val="o"/>
+      <w:lvlJc w:val="left"/>
+      <w:pPr>
+        <w:ind w:left="3600" w:hanging="360"/>
+      </w:pPr>
+      <w:rPr>
+        <w:rFonts w:ascii="Courier New" w:hAnsi="Courier New" w:cs="Courier New" w:hint="default"/>
+      </w:rPr>
+    </w:lvl>
+    <w:lvl w:ilvl="5" w:tplc="08090005" w:tentative="1">
+      <w:start w:val="1"/>
+      <w:numFmt w:val="bullet"/>
+      <w:lvlText w:val=""/>
+      <w:lvlJc w:val="left"/>
+      <w:pPr>
+        <w:ind w:left="4320" w:hanging="360"/>
+      </w:pPr>
+      <w:rPr>
+        <w:rFonts w:ascii="Wingdings" w:hAnsi="Wingdings" w:hint="default"/>
+      </w:rPr>
+    </w:lvl>
+    <w:lvl w:ilvl="6" w:tplc="08090001" w:tentative="1">
+      <w:start w:val="1"/>
+      <w:numFmt w:val="bullet"/>
+      <w:lvlText w:val=""/>
+      <w:lvlJc w:val="left"/>
+      <w:pPr>
+        <w:ind w:left="5040" w:hanging="360"/>
+      </w:pPr>
+      <w:rPr>
+        <w:rFonts w:ascii="Symbol" w:hAnsi="Symbol" w:hint="default"/>
+      </w:rPr>
+    </w:lvl>
+    <w:lvl w:ilvl="7" w:tplc="08090003" w:tentative="1">
+      <w:start w:val="1"/>
+      <w:numFmt w:val="bullet"/>
+      <w:lvlText w:val="o"/>
+      <w:lvlJc w:val="left"/>
+      <w:pPr>
+        <w:ind w:left="5760" w:hanging="360"/>
+      </w:pPr>
+      <w:rPr>
+        <w:rFonts w:ascii="Courier New" w:hAnsi="Courier New" w:cs="Courier New" w:hint="default"/>
+      </w:rPr>
+    </w:lvl>
+    <w:lvl w:ilvl="8" w:tplc="08090005" w:tentative="1">
+      <w:start w:val="1"/>
+      <w:numFmt w:val="bullet"/>
+      <w:lvlText w:val=""/>
+      <w:lvlJc w:val="left"/>
+      <w:pPr>
+        <w:ind w:left="6480" w:hanging="360"/>
+      </w:pPr>
+      <w:rPr>
+        <w:rFonts w:ascii="Wingdings" w:hAnsi="Wingdings" w:hint="default"/>
+      </w:rPr>
+    </w:lvl>
+  </w:abstractNum>
+  <w:num w:numId="1" w16cid:durableId="2092850905">
+    <w:abstractNumId w:val="1"/>
+  </w:num>
+  <w:num w:numId="2" w16cid:durableId="1522015167">
+    <w:abstractNumId w:val="0"/>
+  </w:num>
+</w:numbering>
+</file>
+
 <file path=word/styles.xml><?xml version="1.0" encoding="utf-8"?>
-<w:styles xmlns:mc="http://schemas.openxmlformats.org/markup-compatibility/2006" xmlns:r="http://schemas.openxmlformats.org/officeDocument/2006/relationships" xmlns:w="http://schemas.openxmlformats.org/wordprocessingml/2006/main" xmlns:w14="http://schemas.microsoft.com/office/word/2010/wordml" xmlns:w15="http://schemas.microsoft.com/office/word/2012/wordml" xmlns:w16cex="http://schemas.microsoft.com/office/word/2018/wordml/cex" xmlns:w16cid="http://schemas.microsoft.com/office/word/2016/wordml/cid" xmlns:w16="http://schemas.microsoft.com/office/word/2018/wordml" xmlns:w16sdtdh="http://schemas.microsoft.com/office/word/2020/wordml/sdtdatahash" xmlns:w16se="http://schemas.microsoft.com/office/word/2015/wordml/symex" mc:Ignorable="w14 w15 w16se w16cid w16 w16cex w16sdtdh">
+<w:styles xmlns:mc="http://schemas.openxmlformats.org/markup-compatibility/2006" xmlns:r="http://schemas.openxmlformats.org/officeDocument/2006/relationships" xmlns:w="http://schemas.openxmlformats.org/wordprocessingml/2006/main" xmlns:w14="http://schemas.microsoft.com/office/word/2010/wordml" xmlns:w15="http://schemas.microsoft.com/office/word/2012/wordml" xmlns:w16cex="http://schemas.microsoft.com/office/word/2018/wordml/cex" xmlns:w16cid="http://schemas.microsoft.com/office/word/2016/wordml/cid" xmlns:w16="http://schemas.microsoft.com/office/word/2018/wordml" xmlns:w16du="http://schemas.microsoft.com/office/word/2023/wordml/word16du" xmlns:w16sdtdh="http://schemas.microsoft.com/office/word/2020/wordml/sdtdatahash" xmlns:w16se="http://schemas.microsoft.com/office/word/2015/wordml/symex" mc:Ignorable="w14 w15 w16se w16cid w16 w16cex w16sdtdh w16du">
   <w:docDefaults>
     <w:rPrDefault>
       <w:rPr>
@@ -1854,6 +2838,7 @@
   <w:style w:type="paragraph" w:default="1" w:styleId="Normal">
     <w:name w:val="Normal"/>
     <w:qFormat/>
+    <w:rsid w:val="00941872"/>
   </w:style>
   <w:style w:type="character" w:default="1" w:styleId="DefaultParagraphFont">
     <w:name w:val="Default Paragraph Font"/>
@@ -2009,6 +2994,61 @@
       <w:u w:val="single"/>
     </w:rPr>
   </w:style>
+  <w:style w:type="paragraph" w:styleId="ListParagraph">
+    <w:name w:val="List Paragraph"/>
+    <w:basedOn w:val="Normal"/>
+    <w:uiPriority w:val="34"/>
+    <w:qFormat/>
+    <w:rsid w:val="00941872"/>
+    <w:pPr>
+      <w:ind w:left="720"/>
+      <w:contextualSpacing/>
+    </w:pPr>
+  </w:style>
+  <w:style w:type="paragraph" w:styleId="Header">
+    <w:name w:val="header"/>
+    <w:basedOn w:val="Normal"/>
+    <w:link w:val="HeaderChar"/>
+    <w:uiPriority w:val="99"/>
+    <w:unhideWhenUsed/>
+    <w:rsid w:val="00945A36"/>
+    <w:pPr>
+      <w:tabs>
+        <w:tab w:val="center" w:pos="4513"/>
+        <w:tab w:val="right" w:pos="9026"/>
+      </w:tabs>
+      <w:spacing w:after="0" w:line="240" w:lineRule="auto"/>
+    </w:pPr>
+  </w:style>
+  <w:style w:type="character" w:customStyle="1" w:styleId="HeaderChar">
+    <w:name w:val="Header Char"/>
+    <w:basedOn w:val="DefaultParagraphFont"/>
+    <w:link w:val="Header"/>
+    <w:uiPriority w:val="99"/>
+    <w:rsid w:val="00945A36"/>
+  </w:style>
+  <w:style w:type="paragraph" w:styleId="Footer">
+    <w:name w:val="footer"/>
+    <w:basedOn w:val="Normal"/>
+    <w:link w:val="FooterChar"/>
+    <w:uiPriority w:val="99"/>
+    <w:unhideWhenUsed/>
+    <w:rsid w:val="00945A36"/>
+    <w:pPr>
+      <w:tabs>
+        <w:tab w:val="center" w:pos="4513"/>
+        <w:tab w:val="right" w:pos="9026"/>
+      </w:tabs>
+      <w:spacing w:after="0" w:line="240" w:lineRule="auto"/>
+    </w:pPr>
+  </w:style>
+  <w:style w:type="character" w:customStyle="1" w:styleId="FooterChar">
+    <w:name w:val="Footer Char"/>
+    <w:basedOn w:val="DefaultParagraphFont"/>
+    <w:link w:val="Footer"/>
+    <w:uiPriority w:val="99"/>
+    <w:rsid w:val="00945A36"/>
+  </w:style>
 </w:styles>
 </file>
 
@@ -2026,37 +3066,7 @@
     </mc:Fallback>
   </mc:AlternateContent>
   <c:chart>
-    <c:title>
-      <c:overlay val="0"/>
-      <c:spPr>
-        <a:noFill/>
-        <a:ln>
-          <a:noFill/>
-        </a:ln>
-        <a:effectLst/>
-      </c:spPr>
-      <c:txPr>
-        <a:bodyPr rot="0" spcFirstLastPara="1" vertOverflow="ellipsis" vert="horz" wrap="square" anchor="ctr" anchorCtr="1"/>
-        <a:lstStyle/>
-        <a:p>
-          <a:pPr>
-            <a:defRPr sz="1400" b="0" i="0" u="none" strike="noStrike" kern="1200" spc="0" baseline="0">
-              <a:solidFill>
-                <a:schemeClr val="tx1">
-                  <a:lumMod val="65000"/>
-                  <a:lumOff val="35000"/>
-                </a:schemeClr>
-              </a:solidFill>
-              <a:latin typeface="+mn-lt"/>
-              <a:ea typeface="+mn-ea"/>
-              <a:cs typeface="+mn-cs"/>
-            </a:defRPr>
-          </a:pPr>
-          <a:endParaRPr lang="en-US"/>
-        </a:p>
-      </c:txPr>
-    </c:title>
-    <c:autoTitleDeleted val="0"/>
+    <c:autoTitleDeleted val="1"/>
     <c:plotArea>
       <c:layout/>
       <c:barChart>
@@ -2363,7 +3373,7 @@
           <a:lstStyle/>
           <a:p>
             <a:pPr>
-              <a:defRPr sz="900" b="0" i="0" u="none" strike="noStrike" kern="1200" baseline="0">
+              <a:defRPr sz="1200" b="0" i="0" u="none" strike="noStrike" kern="1200" baseline="0">
                 <a:solidFill>
                   <a:schemeClr val="tx1">
                     <a:lumMod val="65000"/>
@@ -2422,7 +3432,7 @@
           <a:lstStyle/>
           <a:p>
             <a:pPr>
-              <a:defRPr sz="900" b="0" i="0" u="none" strike="noStrike" kern="1200" baseline="0">
+              <a:defRPr sz="1200" b="0" i="0" u="none" strike="noStrike" kern="1200" baseline="0">
                 <a:solidFill>
                   <a:schemeClr val="tx1">
                     <a:lumMod val="65000"/>
@@ -2464,7 +3474,7 @@
         <a:lstStyle/>
         <a:p>
           <a:pPr>
-            <a:defRPr sz="900" b="0" i="0" u="none" strike="noStrike" kern="1200" baseline="0">
+            <a:defRPr sz="1200" b="0" i="0" u="none" strike="noStrike" kern="1200" baseline="0">
               <a:solidFill>
                 <a:schemeClr val="tx1">
                   <a:lumMod val="65000"/>
@@ -2543,7 +3553,7 @@
           <a:lstStyle/>
           <a:p>
             <a:pPr>
-              <a:defRPr sz="1600" b="1" i="0" u="none" strike="noStrike" kern="1200" baseline="0">
+              <a:defRPr sz="1200" b="1" i="0" u="none" strike="noStrike" kern="1200" baseline="0">
                 <a:solidFill>
                   <a:schemeClr val="tx2"/>
                 </a:solidFill>
@@ -2553,16 +3563,16 @@
               </a:defRPr>
             </a:pPr>
             <a:r>
-              <a:rPr lang="en-GB"/>
+              <a:rPr lang="en-GB" sz="1200"/>
               <a:t>Performance of classification techniques</a:t>
             </a:r>
           </a:p>
           <a:p>
             <a:pPr>
-              <a:defRPr/>
+              <a:defRPr sz="1200"/>
             </a:pPr>
             <a:r>
-              <a:rPr lang="en-GB"/>
+              <a:rPr lang="en-GB" sz="1200"/>
               <a:t>for class benign</a:t>
             </a:r>
           </a:p>
@@ -2581,7 +3591,7 @@
         <a:lstStyle/>
         <a:p>
           <a:pPr>
-            <a:defRPr sz="1600" b="1" i="0" u="none" strike="noStrike" kern="1200" baseline="0">
+            <a:defRPr sz="1200" b="1" i="0" u="none" strike="noStrike" kern="1200" baseline="0">
               <a:solidFill>
                 <a:schemeClr val="tx2"/>
               </a:solidFill>
@@ -3128,7 +4138,7 @@
           <a:lstStyle/>
           <a:p>
             <a:pPr>
-              <a:defRPr sz="900" b="0" i="0" u="none" strike="noStrike" kern="1200" baseline="0">
+              <a:defRPr sz="1200" b="0" i="0" u="none" strike="noStrike" kern="1200" baseline="0">
                 <a:solidFill>
                   <a:schemeClr val="tx2"/>
                 </a:solidFill>
@@ -3184,7 +4194,7 @@
           <a:lstStyle/>
           <a:p>
             <a:pPr>
-              <a:defRPr sz="900" b="0" i="0" u="none" strike="noStrike" kern="1200" baseline="0">
+              <a:defRPr sz="1200" b="0" i="0" u="none" strike="noStrike" kern="1200" baseline="0">
                 <a:solidFill>
                   <a:schemeClr val="tx2"/>
                 </a:solidFill>
@@ -3223,7 +4233,7 @@
         <a:lstStyle/>
         <a:p>
           <a:pPr>
-            <a:defRPr sz="900" b="0" i="0" u="none" strike="noStrike" kern="1200" baseline="0">
+            <a:defRPr sz="1200" b="0" i="0" u="none" strike="noStrike" kern="1200" baseline="0">
               <a:solidFill>
                 <a:schemeClr val="tx2"/>
               </a:solidFill>
@@ -3299,7 +4309,7 @@
           <a:lstStyle/>
           <a:p>
             <a:pPr>
-              <a:defRPr sz="1600" b="1" i="0" u="none" strike="noStrike" kern="1200" baseline="0">
+              <a:defRPr sz="1200" b="1" i="0" u="none" strike="noStrike" kern="1200" baseline="0">
                 <a:solidFill>
                   <a:schemeClr val="tx2"/>
                 </a:solidFill>
@@ -3309,16 +4319,16 @@
               </a:defRPr>
             </a:pPr>
             <a:r>
-              <a:rPr lang="en-GB"/>
+              <a:rPr lang="en-GB" sz="1200"/>
               <a:t>Performance of classification techniques</a:t>
             </a:r>
           </a:p>
           <a:p>
             <a:pPr>
-              <a:defRPr/>
+              <a:defRPr sz="1200"/>
             </a:pPr>
             <a:r>
-              <a:rPr lang="en-GB"/>
+              <a:rPr lang="en-GB" sz="1200"/>
               <a:t>for class malignant</a:t>
             </a:r>
           </a:p>
@@ -3337,7 +4347,7 @@
         <a:lstStyle/>
         <a:p>
           <a:pPr>
-            <a:defRPr sz="1600" b="1" i="0" u="none" strike="noStrike" kern="1200" baseline="0">
+            <a:defRPr sz="1200" b="1" i="0" u="none" strike="noStrike" kern="1200" baseline="0">
               <a:solidFill>
                 <a:schemeClr val="tx2"/>
               </a:solidFill>
@@ -3884,7 +4894,7 @@
           <a:lstStyle/>
           <a:p>
             <a:pPr>
-              <a:defRPr sz="900" b="0" i="0" u="none" strike="noStrike" kern="1200" baseline="0">
+              <a:defRPr sz="1200" b="0" i="0" u="none" strike="noStrike" kern="1200" baseline="0">
                 <a:solidFill>
                   <a:schemeClr val="tx2"/>
                 </a:solidFill>
@@ -3940,7 +4950,7 @@
           <a:lstStyle/>
           <a:p>
             <a:pPr>
-              <a:defRPr sz="900" b="0" i="0" u="none" strike="noStrike" kern="1200" baseline="0">
+              <a:defRPr sz="1200" b="0" i="0" u="none" strike="noStrike" kern="1200" baseline="0">
                 <a:solidFill>
                   <a:schemeClr val="tx2"/>
                 </a:solidFill>
@@ -3979,7 +4989,7 @@
         <a:lstStyle/>
         <a:p>
           <a:pPr>
-            <a:defRPr sz="900" b="0" i="0" u="none" strike="noStrike" kern="1200" baseline="0">
+            <a:defRPr sz="1200" b="0" i="0" u="none" strike="noStrike" kern="1200" baseline="0">
               <a:solidFill>
                 <a:schemeClr val="tx2"/>
               </a:solidFill>
@@ -4023,7 +5033,7 @@
     <a:lstStyle/>
     <a:p>
       <a:pPr>
-        <a:defRPr/>
+        <a:defRPr sz="1200"/>
       </a:pPr>
       <a:endParaRPr lang="en-US"/>
     </a:p>

</xml_diff>